<commit_message>
Add authentication classes to code
Add authentication classes to code
</commit_message>
<xml_diff>
--- a/מסמך עיצוב/מסמך עיצוב BL.docx
+++ b/מסמך עיצוב/מסמך עיצוב BL.docx
@@ -19,7 +19,6 @@
       <w:pPr>
         <w:bidi/>
         <w:rPr>
-          <w:rFonts w:hint="cs"/>
           <w:rtl/>
         </w:rPr>
       </w:pPr>
@@ -28,7 +27,6 @@
       <w:pPr>
         <w:bidi/>
         <w:rPr>
-          <w:rFonts w:hint="cs"/>
           <w:rtl/>
         </w:rPr>
       </w:pPr>
@@ -82,7 +80,6 @@
       <w:pPr>
         <w:bidi/>
         <w:rPr>
-          <w:rFonts w:hint="cs"/>
           <w:b/>
           <w:bCs/>
           <w:rtl/>
@@ -136,51 +133,174 @@
           <w:numId w:val="1"/>
         </w:numPr>
         <w:bidi/>
-        <w:rPr>
-          <w:rFonts w:hint="cs"/>
-          <w:rtl/>
-        </w:rPr>
-      </w:pPr>
-      <w:r>
-        <w:rPr>
-          <w:rFonts w:hint="cs"/>
-          <w:rtl/>
-        </w:rPr>
-        <w:t xml:space="preserve">עקרון הכימוס בא לידי ביטוי בשכבת הלוגיקה בכמה אופנים. קודם כל, כמעט כל שתי מחלקות ייגשו אחד לשני רק באמצעות </w:t>
-      </w:r>
-      <w:r>
-        <w:t>interface</w:t>
-      </w:r>
-      <w:r>
-        <w:rPr>
-          <w:rFonts w:hint="cs"/>
-          <w:rtl/>
-        </w:rPr>
-        <w:t>ים, כך  שניתן בקלות להחליף את השימוש של מחלקה מסוימת למחלקה אחרת ללא שינויי קוד רבים וללא תלות במימוש הפנימי של המחלקה. כמו כן</w:t>
-      </w:r>
-      <w:r>
-        <w:rPr>
-          <w:rFonts w:hint="cs"/>
-          <w:rtl/>
-        </w:rPr>
-        <w:t xml:space="preserve">, מאחר שהגישה </w:t>
-      </w:r>
-      <w:r>
-        <w:rPr>
-          <w:rFonts w:hint="cs"/>
-          <w:rtl/>
-        </w:rPr>
-        <w:t xml:space="preserve">של מחלקת </w:t>
+      </w:pPr>
+      <w:r>
+        <w:rPr>
+          <w:rFonts w:hint="cs"/>
+          <w:rtl/>
+        </w:rPr>
+        <w:t xml:space="preserve">אימות משתמש </w:t>
+      </w:r>
+      <w:r>
+        <w:rPr>
+          <w:rtl/>
+        </w:rPr>
+        <w:t>–</w:t>
+      </w:r>
+      <w:r>
+        <w:rPr>
+          <w:rFonts w:hint="cs"/>
+          <w:rtl/>
+        </w:rPr>
+        <w:t xml:space="preserve"> שכבת הלוגיקה תזהה את המשתמש </w:t>
+      </w:r>
+      <w:r>
+        <w:rPr>
+          <w:rFonts w:hint="cs"/>
+          <w:rtl/>
+        </w:rPr>
+        <w:t xml:space="preserve">בכל כניסה למערכת, ותנפיק למשתמש </w:t>
+      </w:r>
+      <w:r>
+        <w:t>Token</w:t>
+      </w:r>
+      <w:r>
+        <w:rPr>
+          <w:rFonts w:hint="cs"/>
+          <w:rtl/>
+        </w:rPr>
+        <w:t xml:space="preserve"> אותו הוא יצטרך להציג בביצוע כל פעולה כדי להזדהות.</w:t>
+      </w:r>
+    </w:p>
+    <w:p>
+      <w:pPr>
+        <w:pStyle w:val="ListParagraph"/>
+        <w:numPr>
+          <w:ilvl w:val="0"/>
+          <w:numId w:val="1"/>
+        </w:numPr>
+        <w:bidi/>
+      </w:pPr>
+      <w:r>
+        <w:rPr>
+          <w:rFonts w:hint="cs"/>
+          <w:rtl/>
+        </w:rPr>
+        <w:t xml:space="preserve">ניהול הרשאות </w:t>
+      </w:r>
+      <w:r>
+        <w:rPr>
+          <w:rtl/>
+        </w:rPr>
+        <w:t>–</w:t>
+      </w:r>
+      <w:r>
+        <w:rPr>
+          <w:rFonts w:hint="cs"/>
+          <w:rtl/>
+        </w:rPr>
+        <w:t xml:space="preserve"> שכבת הלוגיקה תמנע ממשתמש לבצע פעולה שהוא לא מורשה אליה, למשל </w:t>
+      </w:r>
+      <w:r>
+        <w:rPr>
+          <w:rtl/>
+        </w:rPr>
+        <w:t>–</w:t>
+      </w:r>
+      <w:r>
+        <w:rPr>
+          <w:rFonts w:hint="cs"/>
+          <w:rtl/>
+        </w:rPr>
+        <w:t xml:space="preserve"> משתמש שאיננו מרצה או מרכז, שמנסה להשתיק משתמש אחר. המטרה היא למנוע אפשרות של עקיפת שכבת ההצגה למשתמש על ידי כלים חיצוניים.</w:t>
+      </w:r>
+    </w:p>
+    <w:p>
+      <w:pPr>
+        <w:pStyle w:val="ListParagraph"/>
+        <w:numPr>
+          <w:ilvl w:val="0"/>
+          <w:numId w:val="1"/>
+        </w:numPr>
+        <w:bidi/>
+      </w:pPr>
+      <w:r>
+        <w:rPr>
+          <w:rFonts w:hint="cs"/>
+          <w:rtl/>
+        </w:rPr>
+        <w:t xml:space="preserve">מימוש לוגיקות שונות בהתאם לאפיון המערכת. למשל </w:t>
+      </w:r>
+      <w:r>
+        <w:rPr>
+          <w:rtl/>
+        </w:rPr>
+        <w:t>–</w:t>
+      </w:r>
+      <w:r>
+        <w:rPr>
+          <w:rFonts w:hint="cs"/>
+          <w:rtl/>
+        </w:rPr>
+        <w:t xml:space="preserve"> דירוג של שאלה\תשובה משנה גם את דירוג הכותב שלה.</w:t>
+      </w:r>
+    </w:p>
+    <w:p>
+      <w:pPr>
+        <w:pStyle w:val="ListParagraph"/>
+        <w:numPr>
+          <w:ilvl w:val="0"/>
+          <w:numId w:val="1"/>
+        </w:numPr>
+        <w:bidi/>
+        <w:rPr>
+          <w:rtl/>
+        </w:rPr>
+      </w:pPr>
+      <w:r>
+        <w:rPr>
+          <w:rFonts w:hint="cs"/>
+          <w:rtl/>
+        </w:rPr>
+        <w:t xml:space="preserve">עקרון הכימוס </w:t>
       </w:r>
       <w:bookmarkStart w:id="0" w:name="_GoBack"/>
       <w:bookmarkEnd w:id="0"/>
+      <w:r>
+        <w:rPr>
+          <w:rFonts w:hint="cs"/>
+          <w:rtl/>
+        </w:rPr>
+        <w:t xml:space="preserve">בא לידי ביטוי בשכבת הלוגיקה בכמה אופנים. קודם כל, כמעט כל שתי מחלקות ייגשו אחד לשני רק באמצעות </w:t>
+      </w:r>
+      <w:r>
+        <w:t>interface</w:t>
+      </w:r>
+      <w:r>
+        <w:rPr>
+          <w:rFonts w:hint="cs"/>
+          <w:rtl/>
+        </w:rPr>
+        <w:t>ים, כך  שניתן בקלות להחליף את השימוש של מחלקה מסוימת למחלקה אחרת ללא שינויי קוד רבים וללא תלות במימוש הפנימי של המחלקה. כמו כן</w:t>
+      </w:r>
+      <w:r>
+        <w:rPr>
+          <w:rFonts w:hint="cs"/>
+          <w:rtl/>
+        </w:rPr>
+        <w:t xml:space="preserve">, מאחר שהגישה </w:t>
+      </w:r>
+      <w:r>
+        <w:rPr>
+          <w:rFonts w:hint="cs"/>
+          <w:rtl/>
+        </w:rPr>
+        <w:t xml:space="preserve">של מחלקת </w:t>
+      </w:r>
     </w:p>
     <w:p>
       <w:pPr>
         <w:bidi/>
-        <w:rPr>
-          <w:rFonts w:hint="cs"/>
-        </w:rPr>
       </w:pPr>
     </w:p>
     <w:p/>
@@ -333,6 +453,7 @@
         </w:rPr>
       </w:pPr>
       <w:r>
+        <w:lastRenderedPageBreak/>
         <w:t>VoteUp</w:t>
       </w:r>
       <w:r>
@@ -420,7 +541,6 @@
         </w:rPr>
       </w:pPr>
       <w:r>
-        <w:lastRenderedPageBreak/>
         <w:t xml:space="preserve">TagsSearch – </w:t>
       </w:r>
       <w:r>

</xml_diff>

<commit_message>
refactor notifications for BL
refactor notifications for BL
</commit_message>
<xml_diff>
--- a/מסמך עיצוב/מסמך עיצוב BL.docx
+++ b/מסמך עיצוב/מסמך עיצוב BL.docx
@@ -6,90 +6,124 @@
       <w:pPr>
         <w:pStyle w:val="Heading1"/>
         <w:bidi/>
-      </w:pPr>
-      <w:r>
-        <w:rPr>
-          <w:rFonts w:hint="cs"/>
-          <w:rtl/>
-        </w:rPr>
-        <w:t>שכבת הלוגיקה</w:t>
-      </w:r>
-    </w:p>
-    <w:p>
-      <w:pPr>
-        <w:bidi/>
-        <w:rPr>
-          <w:rtl/>
-        </w:rPr>
-      </w:pPr>
-    </w:p>
-    <w:p>
-      <w:pPr>
-        <w:bidi/>
-        <w:rPr>
-          <w:rtl/>
-        </w:rPr>
-      </w:pPr>
-      <w:r>
-        <w:rPr>
-          <w:rFonts w:hint="cs"/>
-          <w:rtl/>
-        </w:rPr>
-        <w:t xml:space="preserve">שכבה המקשרת בין שכבת ההצגה למשתמש לשכבת הגישה לנתונים. כלפי שכבת ההצגה למשתמש, </w:t>
-      </w:r>
-      <w:r>
-        <w:rPr>
-          <w:rFonts w:hint="cs"/>
-          <w:rtl/>
-        </w:rPr>
-        <w:t>היא נותנת ממשקים אליהם ניתן לפנות על מנת לבצע פעולות שונות ולקבל מידע. כלפי שכבת בסיס הנתונים, זו השכבה שמבצעת את הפניות אליו כדי לשמור, לעדכן ולמחוק נתונים וכן, לקבל נתונים מבסיס הנתונים.</w:t>
-      </w:r>
-    </w:p>
-    <w:p>
-      <w:pPr>
-        <w:bidi/>
-        <w:rPr>
-          <w:rtl/>
-        </w:rPr>
-      </w:pPr>
-    </w:p>
-    <w:p>
-      <w:pPr>
-        <w:bidi/>
-        <w:rPr>
-          <w:rtl/>
-        </w:rPr>
-      </w:pPr>
-      <w:r>
-        <w:rPr>
-          <w:rFonts w:hint="cs"/>
-          <w:rtl/>
-        </w:rPr>
-        <w:t>בשכבת הלוגיקה יתבצעו פעולות שונות שיבטיחו שמצד אחד המידע שנשמר בבסיס הנתונים הוא תקין ובפורמט המתאים, ומצד שני יבטיח שהמידע שמגיע מבסיס הנתונים לשכבת ההצגה למשתמש יגיע לאחר סינונים שונים ובהתאם למה שרלוונטי לשכבת ההצגה.</w:t>
-      </w:r>
-    </w:p>
-    <w:p>
-      <w:pPr>
-        <w:bidi/>
-        <w:rPr>
-          <w:rtl/>
-        </w:rPr>
-      </w:pPr>
-    </w:p>
-    <w:p>
-      <w:pPr>
-        <w:bidi/>
-        <w:rPr>
+        <w:rPr>
+          <w:rFonts w:asciiTheme="minorBidi" w:hAnsiTheme="minorBidi" w:cstheme="minorBidi"/>
           <w:b/>
           <w:bCs/>
-          <w:rtl/>
-        </w:rPr>
-      </w:pPr>
-      <w:r>
-        <w:rPr>
-          <w:rFonts w:hint="cs"/>
+          <w:sz w:val="40"/>
+          <w:szCs w:val="40"/>
+        </w:rPr>
+      </w:pPr>
+      <w:r>
+        <w:rPr>
+          <w:rFonts w:asciiTheme="minorBidi" w:hAnsiTheme="minorBidi" w:cstheme="minorBidi"/>
           <w:b/>
           <w:bCs/>
+          <w:sz w:val="40"/>
+          <w:szCs w:val="40"/>
+          <w:rtl/>
+        </w:rPr>
+        <w:t>שכבת הלוגיקה</w:t>
+      </w:r>
+    </w:p>
+    <w:p>
+      <w:pPr>
+        <w:bidi/>
+        <w:rPr>
+          <w:rtl/>
+        </w:rPr>
+      </w:pPr>
+    </w:p>
+    <w:p>
+      <w:pPr>
+        <w:bidi/>
+        <w:rPr>
+          <w:rFonts w:asciiTheme="minorBidi" w:hAnsiTheme="minorBidi"/>
+          <w:sz w:val="32"/>
+          <w:szCs w:val="32"/>
+          <w:rtl/>
+        </w:rPr>
+      </w:pPr>
+      <w:r>
+        <w:rPr>
+          <w:rFonts w:asciiTheme="minorBidi" w:hAnsiTheme="minorBidi"/>
+          <w:sz w:val="32"/>
+          <w:szCs w:val="32"/>
+          <w:rtl/>
+        </w:rPr>
+        <w:t xml:space="preserve">שכבה המקשרת בין שכבת ההצגה למשתמש לשכבת הגישה לנתונים. כלפי שכבת ההצגה למשתמש, </w:t>
+      </w:r>
+      <w:r>
+        <w:rPr>
+          <w:rFonts w:asciiTheme="minorBidi" w:hAnsiTheme="minorBidi"/>
+          <w:sz w:val="32"/>
+          <w:szCs w:val="32"/>
+          <w:rtl/>
+        </w:rPr>
+        <w:t>היא נותנת ממשקים אליהם ניתן לפנות על מנת לבצע פעולות שונות ולקבל מידע. כלפי שכבת בסיס הנתונים, זו השכבה שמבצעת את הפניות אליו כדי לשמור, לעדכן ולמחוק נתונים וכן, לקבל נתונים מבסיס הנתונים.</w:t>
+      </w:r>
+    </w:p>
+    <w:p>
+      <w:pPr>
+        <w:bidi/>
+        <w:rPr>
+          <w:rFonts w:asciiTheme="minorBidi" w:hAnsiTheme="minorBidi"/>
+          <w:sz w:val="32"/>
+          <w:szCs w:val="32"/>
+          <w:rtl/>
+        </w:rPr>
+      </w:pPr>
+    </w:p>
+    <w:p>
+      <w:pPr>
+        <w:bidi/>
+        <w:rPr>
+          <w:rFonts w:asciiTheme="minorBidi" w:hAnsiTheme="minorBidi"/>
+          <w:sz w:val="32"/>
+          <w:szCs w:val="32"/>
+          <w:rtl/>
+        </w:rPr>
+      </w:pPr>
+      <w:r>
+        <w:rPr>
+          <w:rFonts w:asciiTheme="minorBidi" w:hAnsiTheme="minorBidi"/>
+          <w:sz w:val="32"/>
+          <w:szCs w:val="32"/>
+          <w:rtl/>
+        </w:rPr>
+        <w:t>בשכבת הלוגיקה יתבצעו פעולות שונות שיבטיחו שמצד אחד המידע שנשמר בבסיס הנתונים הוא תקין ובפורמט המתאים, ומצד שני יבטיח שהמידע שמגיע מבסיס הנתונים לשכבת ההצגה למשתמש יגיע לאחר סינונים שונים ובהתאם למה שרלוונטי לשכבת ההצגה.</w:t>
+      </w:r>
+    </w:p>
+    <w:p>
+      <w:pPr>
+        <w:bidi/>
+        <w:rPr>
+          <w:rFonts w:asciiTheme="minorBidi" w:hAnsiTheme="minorBidi"/>
+          <w:sz w:val="32"/>
+          <w:szCs w:val="32"/>
+          <w:rtl/>
+        </w:rPr>
+      </w:pPr>
+    </w:p>
+    <w:p>
+      <w:pPr>
+        <w:bidi/>
+        <w:rPr>
+          <w:rFonts w:asciiTheme="minorBidi" w:hAnsiTheme="minorBidi"/>
+          <w:b/>
+          <w:bCs/>
+          <w:sz w:val="32"/>
+          <w:szCs w:val="32"/>
+          <w:rtl/>
+        </w:rPr>
+      </w:pPr>
+      <w:r>
+        <w:rPr>
+          <w:rFonts w:asciiTheme="minorBidi" w:hAnsiTheme="minorBidi"/>
+          <w:b/>
+          <w:bCs/>
+          <w:sz w:val="32"/>
+          <w:szCs w:val="32"/>
           <w:rtl/>
         </w:rPr>
         <w:t>עקרונות מנחים בשכבת הלוגיקה:</w:t>
@@ -103,27 +137,76 @@
           <w:numId w:val="1"/>
         </w:numPr>
         <w:bidi/>
-      </w:pPr>
-      <w:r>
-        <w:rPr>
-          <w:rFonts w:hint="cs"/>
-          <w:rtl/>
-        </w:rPr>
-        <w:t>לפניה פניה לשכבת הגישה לנתונים, שכבת הלוגיקה תספק אימות (</w:t>
-      </w:r>
-      <w:r>
-        <w:rPr>
-          <w:rFonts w:hint="cs"/>
+        <w:rPr>
+          <w:rFonts w:asciiTheme="minorBidi" w:hAnsiTheme="minorBidi"/>
+          <w:sz w:val="32"/>
+          <w:szCs w:val="32"/>
+        </w:rPr>
+      </w:pPr>
+      <w:r>
+        <w:rPr>
+          <w:rFonts w:asciiTheme="minorBidi" w:hAnsiTheme="minorBidi"/>
+          <w:sz w:val="32"/>
+          <w:szCs w:val="32"/>
+          <w:rtl/>
+        </w:rPr>
+        <w:t xml:space="preserve">אימות נתונים - </w:t>
+      </w:r>
+      <w:r>
+        <w:rPr>
+          <w:rFonts w:asciiTheme="minorBidi" w:hAnsiTheme="minorBidi"/>
+          <w:sz w:val="32"/>
+          <w:szCs w:val="32"/>
+          <w:rtl/>
+        </w:rPr>
+        <w:t>שכבת הלוגיקה תספק אימות (</w:t>
+      </w:r>
+      <w:r>
+        <w:rPr>
+          <w:rFonts w:asciiTheme="minorBidi" w:hAnsiTheme="minorBidi"/>
+          <w:sz w:val="32"/>
+          <w:szCs w:val="32"/>
         </w:rPr>
         <w:t>VALIDATIONS</w:t>
       </w:r>
       <w:r>
         <w:rPr>
-          <w:rFonts w:hint="cs"/>
-          <w:rtl/>
-        </w:rPr>
-        <w:t>) על הנתונים שמתקבלים משכבת ההצגה למשתמש.</w:t>
-      </w:r>
+          <w:rFonts w:asciiTheme="minorBidi" w:hAnsiTheme="minorBidi"/>
+          <w:sz w:val="32"/>
+          <w:szCs w:val="32"/>
+          <w:rtl/>
+        </w:rPr>
+        <w:t>) על הנתונים שמתקבלים משכבת ההצגה למשתמש</w:t>
+      </w:r>
+      <w:r>
+        <w:rPr>
+          <w:rFonts w:asciiTheme="minorBidi" w:hAnsiTheme="minorBidi"/>
+          <w:sz w:val="32"/>
+          <w:szCs w:val="32"/>
+          <w:rtl/>
+        </w:rPr>
+        <w:t xml:space="preserve"> בביצוע פעולות</w:t>
+      </w:r>
+      <w:r>
+        <w:rPr>
+          <w:rFonts w:asciiTheme="minorBidi" w:hAnsiTheme="minorBidi"/>
+          <w:sz w:val="32"/>
+          <w:szCs w:val="32"/>
+          <w:rtl/>
+        </w:rPr>
+        <w:t>.</w:t>
+      </w:r>
+    </w:p>
+    <w:p>
+      <w:pPr>
+        <w:pStyle w:val="ListParagraph"/>
+        <w:bidi/>
+        <w:rPr>
+          <w:rFonts w:asciiTheme="minorBidi" w:hAnsiTheme="minorBidi"/>
+          <w:sz w:val="32"/>
+          <w:szCs w:val="32"/>
+        </w:rPr>
+      </w:pPr>
     </w:p>
     <w:p>
       <w:pPr>
@@ -133,44 +216,59 @@
           <w:numId w:val="1"/>
         </w:numPr>
         <w:bidi/>
-      </w:pPr>
-      <w:r>
-        <w:rPr>
-          <w:rFonts w:hint="cs"/>
-          <w:rtl/>
-        </w:rPr>
-        <w:t xml:space="preserve">אימות משתמש </w:t>
-      </w:r>
-      <w:r>
-        <w:rPr>
-          <w:rtl/>
-        </w:rPr>
-        <w:t>–</w:t>
-      </w:r>
-      <w:r>
-        <w:rPr>
-          <w:rFonts w:hint="cs"/>
-          <w:rtl/>
-        </w:rPr>
-        <w:t xml:space="preserve"> שכבת הלוגיקה תזהה את המשתמש </w:t>
-      </w:r>
-      <w:r>
-        <w:rPr>
-          <w:rFonts w:hint="cs"/>
+        <w:rPr>
+          <w:rFonts w:asciiTheme="minorBidi" w:hAnsiTheme="minorBidi"/>
+          <w:sz w:val="32"/>
+          <w:szCs w:val="32"/>
+          <w:rtl/>
+        </w:rPr>
+      </w:pPr>
+      <w:r>
+        <w:rPr>
+          <w:rFonts w:asciiTheme="minorBidi" w:hAnsiTheme="minorBidi"/>
+          <w:sz w:val="32"/>
+          <w:szCs w:val="32"/>
+          <w:rtl/>
+        </w:rPr>
+        <w:t xml:space="preserve">אימות משתמש – שכבת הלוגיקה תזהה את המשתמש </w:t>
+      </w:r>
+      <w:r>
+        <w:rPr>
+          <w:rFonts w:asciiTheme="minorBidi" w:hAnsiTheme="minorBidi"/>
+          <w:sz w:val="32"/>
+          <w:szCs w:val="32"/>
           <w:rtl/>
         </w:rPr>
         <w:t xml:space="preserve">בכל כניסה למערכת, ותנפיק למשתמש </w:t>
       </w:r>
       <w:r>
+        <w:rPr>
+          <w:rFonts w:asciiTheme="minorBidi" w:hAnsiTheme="minorBidi"/>
+          <w:sz w:val="32"/>
+          <w:szCs w:val="32"/>
+        </w:rPr>
         <w:t>Token</w:t>
       </w:r>
       <w:r>
         <w:rPr>
-          <w:rFonts w:hint="cs"/>
+          <w:rFonts w:asciiTheme="minorBidi" w:hAnsiTheme="minorBidi"/>
+          <w:sz w:val="32"/>
+          <w:szCs w:val="32"/>
           <w:rtl/>
         </w:rPr>
         <w:t xml:space="preserve"> אותו הוא יצטרך להציג בביצוע כל פעולה כדי להזדהות.</w:t>
       </w:r>
+    </w:p>
+    <w:p>
+      <w:pPr>
+        <w:pStyle w:val="ListParagraph"/>
+        <w:bidi/>
+        <w:rPr>
+          <w:rFonts w:asciiTheme="minorBidi" w:hAnsiTheme="minorBidi" w:hint="cs"/>
+          <w:sz w:val="32"/>
+          <w:szCs w:val="32"/>
+        </w:rPr>
+      </w:pPr>
     </w:p>
     <w:p>
       <w:pPr>
@@ -180,40 +278,50 @@
           <w:numId w:val="1"/>
         </w:numPr>
         <w:bidi/>
-      </w:pPr>
-      <w:r>
-        <w:rPr>
-          <w:rFonts w:hint="cs"/>
-          <w:rtl/>
-        </w:rPr>
-        <w:t xml:space="preserve">ניהול הרשאות </w:t>
-      </w:r>
-      <w:r>
-        <w:rPr>
-          <w:rtl/>
-        </w:rPr>
-        <w:t>–</w:t>
-      </w:r>
-      <w:r>
-        <w:rPr>
-          <w:rFonts w:hint="cs"/>
-          <w:rtl/>
-        </w:rPr>
-        <w:t xml:space="preserve"> שכבת הלוגיקה תמנע ממשתמש לבצע פעולה שהוא לא מורשה אליה, למשל </w:t>
-      </w:r>
-      <w:r>
-        <w:rPr>
-          <w:rtl/>
-        </w:rPr>
-        <w:t>–</w:t>
-      </w:r>
-      <w:r>
-        <w:rPr>
-          <w:rFonts w:hint="cs"/>
-          <w:rtl/>
-        </w:rPr>
-        <w:t xml:space="preserve"> משתמש שאיננו מרצה או מרכז, שמנסה להשתיק משתמש אחר. המטרה היא למנוע אפשרות של עקיפת שכבת ההצגה למשתמש על ידי כלים חיצוניים.</w:t>
-      </w:r>
+        <w:rPr>
+          <w:rFonts w:asciiTheme="minorBidi" w:hAnsiTheme="minorBidi"/>
+          <w:sz w:val="32"/>
+          <w:szCs w:val="32"/>
+        </w:rPr>
+      </w:pPr>
+      <w:r>
+        <w:rPr>
+          <w:rFonts w:asciiTheme="minorBidi" w:hAnsiTheme="minorBidi"/>
+          <w:sz w:val="32"/>
+          <w:szCs w:val="32"/>
+          <w:rtl/>
+        </w:rPr>
+        <w:t>ניהול הרשאות – שכבת הלוגיקה תמנע ממשתמש לבצע פעולה שהוא לא מורשה אליה, למשל – משתמש שאיננו מרצה או מרכז, שמנסה להשתיק משתמש אחר. המטרה היא למנוע אפשרות של עקיפת שכבת הה</w:t>
+      </w:r>
+      <w:r>
+        <w:rPr>
+          <w:rFonts w:asciiTheme="minorBidi" w:hAnsiTheme="minorBidi"/>
+          <w:sz w:val="32"/>
+          <w:szCs w:val="32"/>
+          <w:rtl/>
+        </w:rPr>
+        <w:t>צגה למשתמש על ידי כלים חיצוניים</w:t>
+      </w:r>
+      <w:r>
+        <w:rPr>
+          <w:rFonts w:asciiTheme="minorBidi" w:hAnsiTheme="minorBidi" w:hint="cs"/>
+          <w:sz w:val="32"/>
+          <w:szCs w:val="32"/>
+          <w:rtl/>
+        </w:rPr>
+        <w:t>.</w:t>
+      </w:r>
+    </w:p>
+    <w:p>
+      <w:pPr>
+        <w:pStyle w:val="ListParagraph"/>
+        <w:rPr>
+          <w:rFonts w:asciiTheme="minorBidi" w:hAnsiTheme="minorBidi"/>
+          <w:sz w:val="32"/>
+          <w:szCs w:val="32"/>
+          <w:rtl/>
+        </w:rPr>
+      </w:pPr>
     </w:p>
     <w:p>
       <w:pPr>
@@ -223,26 +331,20 @@
           <w:numId w:val="1"/>
         </w:numPr>
         <w:bidi/>
-      </w:pPr>
-      <w:r>
-        <w:rPr>
-          <w:rFonts w:hint="cs"/>
-          <w:rtl/>
-        </w:rPr>
-        <w:t xml:space="preserve">מימוש לוגיקות שונות בהתאם לאפיון המערכת. למשל </w:t>
-      </w:r>
-      <w:r>
-        <w:rPr>
-          <w:rtl/>
-        </w:rPr>
-        <w:t>–</w:t>
-      </w:r>
-      <w:r>
-        <w:rPr>
-          <w:rFonts w:hint="cs"/>
-          <w:rtl/>
-        </w:rPr>
-        <w:t xml:space="preserve"> דירוג של שאלה\תשובה משנה גם את דירוג הכותב שלה.</w:t>
+        <w:rPr>
+          <w:rFonts w:asciiTheme="minorBidi" w:hAnsiTheme="minorBidi"/>
+          <w:sz w:val="32"/>
+          <w:szCs w:val="32"/>
+        </w:rPr>
+      </w:pPr>
+      <w:r>
+        <w:rPr>
+          <w:rFonts w:asciiTheme="minorBidi" w:hAnsiTheme="minorBidi"/>
+          <w:sz w:val="32"/>
+          <w:szCs w:val="32"/>
+          <w:rtl/>
+        </w:rPr>
+        <w:t>מימוש לוגיקות שונות בהתאם לאפיון המערכת. למשל – דירוג של שאלה\תשובה משנה גם את דירוג הכותב שלה.</w:t>
       </w:r>
     </w:p>
     <w:p>
@@ -254,79 +356,245 @@
         </w:numPr>
         <w:bidi/>
         <w:rPr>
+          <w:rFonts w:asciiTheme="minorBidi" w:hAnsiTheme="minorBidi"/>
+          <w:sz w:val="32"/>
+          <w:szCs w:val="32"/>
+        </w:rPr>
+      </w:pPr>
+      <w:r>
+        <w:rPr>
+          <w:rFonts w:asciiTheme="minorBidi" w:hAnsiTheme="minorBidi"/>
+          <w:sz w:val="32"/>
+          <w:szCs w:val="32"/>
+          <w:rtl/>
+        </w:rPr>
+        <w:lastRenderedPageBreak/>
+        <w:t xml:space="preserve">עקרון הכימוס בא לידי ביטוי בשכבת הלוגיקה בכמה אופנים. קודם כל, כמעט כל שתי מחלקות ייגשו אחד לשני רק באמצעות </w:t>
+      </w:r>
+      <w:r>
+        <w:rPr>
+          <w:rFonts w:asciiTheme="minorBidi" w:hAnsiTheme="minorBidi"/>
+          <w:sz w:val="32"/>
+          <w:szCs w:val="32"/>
+        </w:rPr>
+        <w:t>interface</w:t>
+      </w:r>
+      <w:r>
+        <w:rPr>
+          <w:rFonts w:asciiTheme="minorBidi" w:hAnsiTheme="minorBidi"/>
+          <w:sz w:val="32"/>
+          <w:szCs w:val="32"/>
+          <w:rtl/>
+        </w:rPr>
+        <w:t>ים, כך  שניתן בקלות להחליף את השימוש של מחלקה מסוימת למחלקה אחרת ללא שינויי קוד רבים ולל</w:t>
+      </w:r>
+      <w:r>
+        <w:rPr>
+          <w:rFonts w:asciiTheme="minorBidi" w:hAnsiTheme="minorBidi"/>
+          <w:sz w:val="32"/>
+          <w:szCs w:val="32"/>
+          <w:rtl/>
+        </w:rPr>
+        <w:t>א תלות במימוש הפנימי של המחלקה.</w:t>
+      </w:r>
+    </w:p>
+    <w:p>
+      <w:pPr>
+        <w:pStyle w:val="ListParagraph"/>
+        <w:bidi/>
+        <w:rPr>
+          <w:rFonts w:asciiTheme="minorBidi" w:hAnsiTheme="minorBidi"/>
+          <w:sz w:val="32"/>
+          <w:szCs w:val="32"/>
+        </w:rPr>
+      </w:pPr>
+    </w:p>
+    <w:p>
+      <w:pPr>
+        <w:pStyle w:val="ListParagraph"/>
+        <w:numPr>
+          <w:ilvl w:val="0"/>
+          <w:numId w:val="1"/>
+        </w:numPr>
+        <w:bidi/>
+        <w:rPr>
+          <w:rFonts w:asciiTheme="minorBidi" w:hAnsiTheme="minorBidi"/>
+          <w:sz w:val="32"/>
+          <w:szCs w:val="32"/>
+        </w:rPr>
+      </w:pPr>
+      <w:r>
+        <w:rPr>
+          <w:rFonts w:asciiTheme="minorBidi" w:hAnsiTheme="minorBidi"/>
+          <w:sz w:val="32"/>
+          <w:szCs w:val="32"/>
+        </w:rPr>
+        <w:t>Dependency Injection</w:t>
+      </w:r>
+      <w:r>
+        <w:rPr>
+          <w:rFonts w:asciiTheme="minorBidi" w:hAnsiTheme="minorBidi"/>
+          <w:sz w:val="32"/>
+          <w:szCs w:val="32"/>
+          <w:rtl/>
+        </w:rPr>
+        <w:t xml:space="preserve"> – כל מחלקה תקבל את הממשקים עליהן יש תלות ב</w:t>
+      </w:r>
+      <w:r>
+        <w:rPr>
+          <w:rFonts w:asciiTheme="minorBidi" w:hAnsiTheme="minorBidi"/>
+          <w:sz w:val="32"/>
+          <w:szCs w:val="32"/>
+        </w:rPr>
+        <w:t>Constructor</w:t>
+      </w:r>
+      <w:r>
+        <w:rPr>
+          <w:rFonts w:asciiTheme="minorBidi" w:hAnsiTheme="minorBidi"/>
+          <w:sz w:val="32"/>
+          <w:szCs w:val="32"/>
+          <w:rtl/>
+        </w:rPr>
+        <w:t xml:space="preserve">. כך בקלות ניתן להחליף מימושים של הממשקים בלי שינוי של קוד באותה מחלקה, וכמעט ללא שינוי קוד. כמו כן, יהיה קל להוסיף </w:t>
+      </w:r>
+      <w:r>
+        <w:rPr>
+          <w:rFonts w:asciiTheme="minorBidi" w:hAnsiTheme="minorBidi"/>
+          <w:sz w:val="32"/>
+          <w:szCs w:val="32"/>
+        </w:rPr>
+        <w:t>Unit Tests</w:t>
+      </w:r>
+      <w:r>
+        <w:rPr>
+          <w:rFonts w:asciiTheme="minorBidi" w:hAnsiTheme="minorBidi"/>
+          <w:sz w:val="32"/>
+          <w:szCs w:val="32"/>
+          <w:rtl/>
+        </w:rPr>
+        <w:t xml:space="preserve"> בשלב יותר מאוחר של הפרויקט – כמובן שלא נוסיף אותם במסגרת פרויקט זה.</w:t>
+      </w:r>
+    </w:p>
+    <w:p>
+      <w:pPr>
+        <w:pStyle w:val="ListParagraph"/>
+        <w:rPr>
+          <w:rFonts w:asciiTheme="minorBidi" w:hAnsiTheme="minorBidi" w:hint="cs"/>
+          <w:sz w:val="32"/>
+          <w:szCs w:val="32"/>
+          <w:rtl/>
+        </w:rPr>
+      </w:pPr>
+    </w:p>
+    <w:p>
+      <w:pPr>
+        <w:pStyle w:val="Heading1"/>
+        <w:bidi/>
+        <w:rPr>
+          <w:b/>
+          <w:bCs/>
+          <w:sz w:val="40"/>
+          <w:szCs w:val="40"/>
           <w:rtl/>
         </w:rPr>
       </w:pPr>
       <w:r>
         <w:rPr>
           <w:rFonts w:hint="cs"/>
-          <w:rtl/>
-        </w:rPr>
-        <w:t xml:space="preserve">עקרון הכימוס </w:t>
-      </w:r>
+          <w:b/>
+          <w:bCs/>
+          <w:sz w:val="40"/>
+          <w:szCs w:val="40"/>
+          <w:rtl/>
+        </w:rPr>
+        <w:t>מחלקות כלליות</w:t>
+      </w:r>
+    </w:p>
+    <w:p>
+      <w:pPr>
+        <w:bidi/>
+        <w:rPr>
+          <w:sz w:val="32"/>
+          <w:szCs w:val="32"/>
+          <w:rtl/>
+        </w:rPr>
+      </w:pPr>
+    </w:p>
+    <w:p>
+      <w:pPr>
+        <w:bidi/>
+        <w:rPr>
+          <w:sz w:val="32"/>
+          <w:szCs w:val="32"/>
+        </w:rPr>
+      </w:pPr>
       <w:bookmarkStart w:id="0" w:name="_GoBack"/>
       <w:bookmarkEnd w:id="0"/>
-      <w:r>
-        <w:rPr>
-          <w:rFonts w:hint="cs"/>
-          <w:rtl/>
-        </w:rPr>
-        <w:t xml:space="preserve">בא לידי ביטוי בשכבת הלוגיקה בכמה אופנים. קודם כל, כמעט כל שתי מחלקות ייגשו אחד לשני רק באמצעות </w:t>
-      </w:r>
-      <w:r>
-        <w:t>interface</w:t>
-      </w:r>
-      <w:r>
-        <w:rPr>
-          <w:rFonts w:hint="cs"/>
-          <w:rtl/>
-        </w:rPr>
-        <w:t>ים, כך  שניתן בקלות להחליף את השימוש של מחלקה מסוימת למחלקה אחרת ללא שינויי קוד רבים וללא תלות במימוש הפנימי של המחלקה. כמו כן</w:t>
-      </w:r>
-      <w:r>
-        <w:rPr>
-          <w:rFonts w:hint="cs"/>
-          <w:rtl/>
-        </w:rPr>
-        <w:t xml:space="preserve">, מאחר שהגישה </w:t>
-      </w:r>
-      <w:r>
-        <w:rPr>
-          <w:rFonts w:hint="cs"/>
-          <w:rtl/>
-        </w:rPr>
-        <w:t xml:space="preserve">של מחלקת </w:t>
-      </w:r>
-    </w:p>
-    <w:p>
-      <w:pPr>
-        <w:bidi/>
-      </w:pPr>
-    </w:p>
-    <w:p/>
-    <w:p>
-      <w:r>
+    </w:p>
+    <w:p>
+      <w:pPr>
+        <w:rPr>
+          <w:rFonts w:asciiTheme="minorBidi" w:hAnsiTheme="minorBidi"/>
+          <w:sz w:val="32"/>
+          <w:szCs w:val="32"/>
+        </w:rPr>
+      </w:pPr>
+    </w:p>
+    <w:p>
+      <w:pPr>
+        <w:rPr>
+          <w:rFonts w:asciiTheme="minorBidi" w:hAnsiTheme="minorBidi"/>
+          <w:sz w:val="32"/>
+          <w:szCs w:val="32"/>
+        </w:rPr>
+      </w:pPr>
+      <w:r>
+        <w:rPr>
+          <w:rFonts w:asciiTheme="minorBidi" w:hAnsiTheme="minorBidi"/>
+          <w:sz w:val="32"/>
+          <w:szCs w:val="32"/>
+        </w:rPr>
         <w:t>Requests to BL</w:t>
       </w:r>
       <w:r>
+        <w:rPr>
+          <w:rFonts w:asciiTheme="minorBidi" w:hAnsiTheme="minorBidi"/>
+          <w:sz w:val="32"/>
+          <w:szCs w:val="32"/>
+        </w:rPr>
         <w:t xml:space="preserve"> layer:</w:t>
       </w:r>
     </w:p>
     <w:p>
       <w:pPr>
         <w:rPr>
-          <w:rtl/>
-        </w:rPr>
-      </w:pPr>
-      <w:r>
+          <w:rFonts w:asciiTheme="minorBidi" w:hAnsiTheme="minorBidi"/>
+          <w:sz w:val="32"/>
+          <w:szCs w:val="32"/>
+          <w:rtl/>
+        </w:rPr>
+      </w:pPr>
+      <w:r>
+        <w:rPr>
+          <w:rFonts w:asciiTheme="minorBidi" w:hAnsiTheme="minorBidi"/>
+          <w:sz w:val="32"/>
+          <w:szCs w:val="32"/>
+        </w:rPr>
         <w:t>AddNewUser</w:t>
       </w:r>
       <w:r>
+        <w:rPr>
+          <w:rFonts w:asciiTheme="minorBidi" w:hAnsiTheme="minorBidi"/>
+          <w:sz w:val="32"/>
+          <w:szCs w:val="32"/>
+        </w:rPr>
         <w:t xml:space="preserve"> – </w:t>
       </w:r>
       <w:r>
         <w:rPr>
-          <w:rFonts w:hint="cs"/>
+          <w:rFonts w:asciiTheme="minorBidi" w:hAnsiTheme="minorBidi"/>
+          <w:sz w:val="32"/>
+          <w:szCs w:val="32"/>
           <w:rtl/>
         </w:rPr>
         <w:t>הוספת משתמש חדש למערכת</w:t>
@@ -335,63 +603,129 @@
     <w:p>
       <w:pPr>
         <w:rPr>
-          <w:rtl/>
-        </w:rPr>
-      </w:pPr>
-      <w:r>
+          <w:rFonts w:asciiTheme="minorBidi" w:hAnsiTheme="minorBidi"/>
+          <w:sz w:val="32"/>
+          <w:szCs w:val="32"/>
+          <w:rtl/>
+        </w:rPr>
+      </w:pPr>
+      <w:r>
+        <w:rPr>
+          <w:rFonts w:asciiTheme="minorBidi" w:hAnsiTheme="minorBidi"/>
+          <w:sz w:val="32"/>
+          <w:szCs w:val="32"/>
+        </w:rPr>
         <w:t>LogIn</w:t>
       </w:r>
       <w:r>
         <w:rPr>
-          <w:rFonts w:hint="cs"/>
+          <w:rFonts w:asciiTheme="minorBidi" w:hAnsiTheme="minorBidi"/>
+          <w:sz w:val="32"/>
+          <w:szCs w:val="32"/>
           <w:rtl/>
         </w:rPr>
         <w:t xml:space="preserve">כניסה מזוהה למערכת - </w:t>
       </w:r>
     </w:p>
     <w:p>
-      <w:r>
+      <w:pPr>
+        <w:rPr>
+          <w:rFonts w:asciiTheme="minorBidi" w:hAnsiTheme="minorBidi"/>
+          <w:sz w:val="32"/>
+          <w:szCs w:val="32"/>
+        </w:rPr>
+      </w:pPr>
+      <w:r>
+        <w:rPr>
+          <w:rFonts w:asciiTheme="minorBidi" w:hAnsiTheme="minorBidi"/>
+          <w:sz w:val="32"/>
+          <w:szCs w:val="32"/>
+        </w:rPr>
         <w:t>AddQuestion</w:t>
       </w:r>
       <w:r>
         <w:rPr>
-          <w:rFonts w:hint="cs"/>
+          <w:rFonts w:asciiTheme="minorBidi" w:hAnsiTheme="minorBidi"/>
+          <w:sz w:val="32"/>
+          <w:szCs w:val="32"/>
           <w:rtl/>
         </w:rPr>
         <w:t xml:space="preserve">הוספת שאלה חדשה למערכת - </w:t>
       </w:r>
     </w:p>
     <w:p>
-      <w:r>
+      <w:pPr>
+        <w:rPr>
+          <w:rFonts w:asciiTheme="minorBidi" w:hAnsiTheme="minorBidi"/>
+          <w:sz w:val="32"/>
+          <w:szCs w:val="32"/>
+        </w:rPr>
+      </w:pPr>
+      <w:r>
+        <w:rPr>
+          <w:rFonts w:asciiTheme="minorBidi" w:hAnsiTheme="minorBidi"/>
+          <w:sz w:val="32"/>
+          <w:szCs w:val="32"/>
+        </w:rPr>
         <w:t>DeleteQuestion</w:t>
       </w:r>
       <w:r>
         <w:rPr>
-          <w:rFonts w:hint="cs"/>
+          <w:rFonts w:asciiTheme="minorBidi" w:hAnsiTheme="minorBidi"/>
+          <w:sz w:val="32"/>
+          <w:szCs w:val="32"/>
           <w:rtl/>
         </w:rPr>
         <w:t xml:space="preserve">מחיקת שאלה קיימת מהמערכת - </w:t>
       </w:r>
     </w:p>
     <w:p>
-      <w:r>
+      <w:pPr>
+        <w:rPr>
+          <w:rFonts w:asciiTheme="minorBidi" w:hAnsiTheme="minorBidi"/>
+          <w:sz w:val="32"/>
+          <w:szCs w:val="32"/>
+        </w:rPr>
+      </w:pPr>
+      <w:r>
+        <w:rPr>
+          <w:rFonts w:asciiTheme="minorBidi" w:hAnsiTheme="minorBidi"/>
+          <w:sz w:val="32"/>
+          <w:szCs w:val="32"/>
+        </w:rPr>
         <w:t>AddAnswer</w:t>
       </w:r>
       <w:r>
         <w:rPr>
-          <w:rFonts w:hint="cs"/>
+          <w:rFonts w:asciiTheme="minorBidi" w:hAnsiTheme="minorBidi"/>
+          <w:sz w:val="32"/>
+          <w:szCs w:val="32"/>
           <w:rtl/>
         </w:rPr>
         <w:t xml:space="preserve">הוספת תשובה לשאלה במערכת - </w:t>
       </w:r>
     </w:p>
     <w:p>
-      <w:r>
+      <w:pPr>
+        <w:rPr>
+          <w:rFonts w:asciiTheme="minorBidi" w:hAnsiTheme="minorBidi"/>
+          <w:sz w:val="32"/>
+          <w:szCs w:val="32"/>
+        </w:rPr>
+      </w:pPr>
+      <w:r>
+        <w:rPr>
+          <w:rFonts w:asciiTheme="minorBidi" w:hAnsiTheme="minorBidi"/>
+          <w:sz w:val="32"/>
+          <w:szCs w:val="32"/>
+        </w:rPr>
         <w:t>DeleteAnswer</w:t>
       </w:r>
       <w:r>
         <w:rPr>
-          <w:rFonts w:hint="cs"/>
+          <w:rFonts w:asciiTheme="minorBidi" w:hAnsiTheme="minorBidi"/>
+          <w:sz w:val="32"/>
+          <w:szCs w:val="32"/>
           <w:rtl/>
         </w:rPr>
         <w:t xml:space="preserve"> מחיקת תשובה מהמערכת - </w:t>
@@ -400,24 +734,49 @@
     <w:p>
       <w:pPr>
         <w:rPr>
-          <w:rtl/>
-        </w:rPr>
-      </w:pPr>
-      <w:r>
+          <w:rFonts w:asciiTheme="minorBidi" w:hAnsiTheme="minorBidi"/>
+          <w:sz w:val="32"/>
+          <w:szCs w:val="32"/>
+          <w:rtl/>
+        </w:rPr>
+      </w:pPr>
+      <w:r>
+        <w:rPr>
+          <w:rFonts w:asciiTheme="minorBidi" w:hAnsiTheme="minorBidi"/>
+          <w:sz w:val="32"/>
+          <w:szCs w:val="32"/>
+        </w:rPr>
         <w:t>GetUser</w:t>
       </w:r>
       <w:r>
+        <w:rPr>
+          <w:rFonts w:asciiTheme="minorBidi" w:hAnsiTheme="minorBidi"/>
+          <w:sz w:val="32"/>
+          <w:szCs w:val="32"/>
+        </w:rPr>
         <w:t>s</w:t>
       </w:r>
       <w:r>
+        <w:rPr>
+          <w:rFonts w:asciiTheme="minorBidi" w:hAnsiTheme="minorBidi"/>
+          <w:sz w:val="32"/>
+          <w:szCs w:val="32"/>
+        </w:rPr>
         <w:t>Data</w:t>
       </w:r>
       <w:r>
+        <w:rPr>
+          <w:rFonts w:asciiTheme="minorBidi" w:hAnsiTheme="minorBidi"/>
+          <w:sz w:val="32"/>
+          <w:szCs w:val="32"/>
+        </w:rPr>
         <w:t xml:space="preserve"> – </w:t>
       </w:r>
       <w:r>
         <w:rPr>
-          <w:rFonts w:hint="cs"/>
+          <w:rFonts w:asciiTheme="minorBidi" w:hAnsiTheme="minorBidi"/>
+          <w:sz w:val="32"/>
+          <w:szCs w:val="32"/>
           <w:rtl/>
         </w:rPr>
         <w:t>קבלת מידע על כל המשתמשים שרשומים במערכת</w:t>
@@ -426,21 +785,41 @@
     <w:p>
       <w:pPr>
         <w:rPr>
-          <w:rtl/>
-        </w:rPr>
-      </w:pPr>
-      <w:r>
+          <w:rFonts w:asciiTheme="minorBidi" w:hAnsiTheme="minorBidi"/>
+          <w:sz w:val="32"/>
+          <w:szCs w:val="32"/>
+          <w:rtl/>
+        </w:rPr>
+      </w:pPr>
+      <w:r>
+        <w:rPr>
+          <w:rFonts w:asciiTheme="minorBidi" w:hAnsiTheme="minorBidi"/>
+          <w:sz w:val="32"/>
+          <w:szCs w:val="32"/>
+        </w:rPr>
         <w:t>SaveUser</w:t>
       </w:r>
       <w:r>
+        <w:rPr>
+          <w:rFonts w:asciiTheme="minorBidi" w:hAnsiTheme="minorBidi"/>
+          <w:sz w:val="32"/>
+          <w:szCs w:val="32"/>
+        </w:rPr>
         <w:t>s</w:t>
       </w:r>
       <w:r>
+        <w:rPr>
+          <w:rFonts w:asciiTheme="minorBidi" w:hAnsiTheme="minorBidi"/>
+          <w:sz w:val="32"/>
+          <w:szCs w:val="32"/>
+        </w:rPr>
         <w:t>Data</w:t>
       </w:r>
       <w:r>
         <w:rPr>
-          <w:rFonts w:hint="cs"/>
+          <w:rFonts w:asciiTheme="minorBidi" w:hAnsiTheme="minorBidi"/>
+          <w:sz w:val="32"/>
+          <w:szCs w:val="32"/>
           <w:rtl/>
         </w:rPr>
         <w:t xml:space="preserve"> שמירת מידע על כל המשתמשים שרשומים במערכת - </w:t>
@@ -449,182 +828,334 @@
     <w:p>
       <w:pPr>
         <w:rPr>
-          <w:rtl/>
-        </w:rPr>
-      </w:pPr>
-      <w:r>
+          <w:rFonts w:asciiTheme="minorBidi" w:hAnsiTheme="minorBidi"/>
+          <w:sz w:val="32"/>
+          <w:szCs w:val="32"/>
+          <w:rtl/>
+        </w:rPr>
+      </w:pPr>
+      <w:r>
+        <w:rPr>
+          <w:rFonts w:asciiTheme="minorBidi" w:hAnsiTheme="minorBidi"/>
+          <w:sz w:val="32"/>
+          <w:szCs w:val="32"/>
+        </w:rPr>
+        <w:t>VoteUp</w:t>
+      </w:r>
+      <w:r>
+        <w:rPr>
+          <w:rFonts w:asciiTheme="minorBidi" w:hAnsiTheme="minorBidi"/>
+          <w:sz w:val="32"/>
+          <w:szCs w:val="32"/>
+        </w:rPr>
+        <w:t>Post</w:t>
+      </w:r>
+      <w:r>
+        <w:rPr>
+          <w:rFonts w:asciiTheme="minorBidi" w:hAnsiTheme="minorBidi"/>
+          <w:sz w:val="32"/>
+          <w:szCs w:val="32"/>
+          <w:rtl/>
+        </w:rPr>
+        <w:t xml:space="preserve"> </w:t>
+      </w:r>
+      <w:r>
+        <w:rPr>
+          <w:rFonts w:asciiTheme="minorBidi" w:hAnsiTheme="minorBidi"/>
+          <w:sz w:val="32"/>
+          <w:szCs w:val="32"/>
+        </w:rPr>
+        <w:t xml:space="preserve">– </w:t>
+      </w:r>
+      <w:r>
+        <w:rPr>
+          <w:rFonts w:asciiTheme="minorBidi" w:hAnsiTheme="minorBidi"/>
+          <w:sz w:val="32"/>
+          <w:szCs w:val="32"/>
+          <w:rtl/>
+        </w:rPr>
+        <w:t>העלאת הדירוג של שאלה\תשובה</w:t>
+      </w:r>
+    </w:p>
+    <w:p>
+      <w:pPr>
+        <w:rPr>
+          <w:rFonts w:asciiTheme="minorBidi" w:hAnsiTheme="minorBidi"/>
+          <w:sz w:val="32"/>
+          <w:szCs w:val="32"/>
+        </w:rPr>
+      </w:pPr>
+      <w:r>
+        <w:rPr>
+          <w:rFonts w:asciiTheme="minorBidi" w:hAnsiTheme="minorBidi"/>
+          <w:sz w:val="32"/>
+          <w:szCs w:val="32"/>
+        </w:rPr>
+        <w:t>VoteDown</w:t>
+      </w:r>
+      <w:r>
+        <w:rPr>
+          <w:rFonts w:asciiTheme="minorBidi" w:hAnsiTheme="minorBidi"/>
+          <w:sz w:val="32"/>
+          <w:szCs w:val="32"/>
+        </w:rPr>
+        <w:t>Post –</w:t>
+      </w:r>
+      <w:r>
+        <w:rPr>
+          <w:rFonts w:asciiTheme="minorBidi" w:hAnsiTheme="minorBidi"/>
+          <w:sz w:val="32"/>
+          <w:szCs w:val="32"/>
+          <w:rtl/>
+        </w:rPr>
+        <w:t xml:space="preserve"> הורדת הדירוג של שאלה\תשובה</w:t>
+      </w:r>
+    </w:p>
+    <w:p>
+      <w:pPr>
+        <w:rPr>
+          <w:rFonts w:asciiTheme="minorBidi" w:hAnsiTheme="minorBidi"/>
+          <w:sz w:val="32"/>
+          <w:szCs w:val="32"/>
+          <w:rtl/>
+        </w:rPr>
+      </w:pPr>
+      <w:r>
+        <w:rPr>
+          <w:rFonts w:asciiTheme="minorBidi" w:hAnsiTheme="minorBidi"/>
+          <w:sz w:val="32"/>
+          <w:szCs w:val="32"/>
+        </w:rPr>
         <w:lastRenderedPageBreak/>
-        <w:t>VoteUp</w:t>
-      </w:r>
-      <w:r>
-        <w:t>Post</w:t>
-      </w:r>
-      <w:r>
-        <w:rPr>
-          <w:rFonts w:hint="cs"/>
+        <w:t>RecommendQuestion</w:t>
+      </w:r>
+      <w:r>
+        <w:rPr>
+          <w:rFonts w:asciiTheme="minorBidi" w:hAnsiTheme="minorBidi"/>
+          <w:sz w:val="32"/>
+          <w:szCs w:val="32"/>
           <w:rtl/>
         </w:rPr>
         <w:t xml:space="preserve"> </w:t>
       </w:r>
       <w:r>
+        <w:rPr>
+          <w:rFonts w:asciiTheme="minorBidi" w:hAnsiTheme="minorBidi"/>
+          <w:sz w:val="32"/>
+          <w:szCs w:val="32"/>
+        </w:rPr>
+        <w:t>–</w:t>
+      </w:r>
+      <w:r>
+        <w:rPr>
+          <w:rFonts w:asciiTheme="minorBidi" w:hAnsiTheme="minorBidi"/>
+          <w:sz w:val="32"/>
+          <w:szCs w:val="32"/>
+          <w:rtl/>
+        </w:rPr>
+        <w:t xml:space="preserve">סימון שאלה כמומלצת </w:t>
+      </w:r>
+    </w:p>
+    <w:p>
+      <w:pPr>
+        <w:rPr>
+          <w:rFonts w:asciiTheme="minorBidi" w:hAnsiTheme="minorBidi"/>
+          <w:sz w:val="32"/>
+          <w:szCs w:val="32"/>
+        </w:rPr>
+      </w:pPr>
+      <w:r>
+        <w:rPr>
+          <w:rFonts w:asciiTheme="minorBidi" w:hAnsiTheme="minorBidi"/>
+          <w:sz w:val="32"/>
+          <w:szCs w:val="32"/>
+        </w:rPr>
+        <w:t>FreeSearch</w:t>
+      </w:r>
+      <w:r>
+        <w:rPr>
+          <w:rFonts w:asciiTheme="minorBidi" w:hAnsiTheme="minorBidi"/>
+          <w:sz w:val="32"/>
+          <w:szCs w:val="32"/>
+        </w:rPr>
+        <w:t xml:space="preserve"> – empty search parameter returns last questions posted</w:t>
+      </w:r>
+      <w:r>
+        <w:rPr>
+          <w:rFonts w:asciiTheme="minorBidi" w:hAnsiTheme="minorBidi"/>
+          <w:sz w:val="32"/>
+          <w:szCs w:val="32"/>
+          <w:rtl/>
+        </w:rPr>
+        <w:t xml:space="preserve">חיפוש שאלות עם טקסט חופשי - </w:t>
+      </w:r>
+    </w:p>
+    <w:p>
+      <w:pPr>
+        <w:rPr>
+          <w:rFonts w:asciiTheme="minorBidi" w:hAnsiTheme="minorBidi"/>
+          <w:sz w:val="32"/>
+          <w:szCs w:val="32"/>
+          <w:rtl/>
+        </w:rPr>
+      </w:pPr>
+      <w:r>
+        <w:rPr>
+          <w:rFonts w:asciiTheme="minorBidi" w:hAnsiTheme="minorBidi"/>
+          <w:sz w:val="32"/>
+          <w:szCs w:val="32"/>
+        </w:rPr>
+        <w:t xml:space="preserve">TagsSearch – </w:t>
+      </w:r>
+      <w:r>
+        <w:rPr>
+          <w:rFonts w:asciiTheme="minorBidi" w:hAnsiTheme="minorBidi"/>
+          <w:sz w:val="32"/>
+          <w:szCs w:val="32"/>
+          <w:rtl/>
+        </w:rPr>
+        <w:t>חיפוש לפי תגיות??</w:t>
+      </w:r>
+    </w:p>
+    <w:p>
+      <w:pPr>
+        <w:rPr>
+          <w:rFonts w:asciiTheme="minorBidi" w:hAnsiTheme="minorBidi"/>
+          <w:sz w:val="32"/>
+          <w:szCs w:val="32"/>
+          <w:rtl/>
+        </w:rPr>
+      </w:pPr>
+      <w:r>
+        <w:rPr>
+          <w:rFonts w:asciiTheme="minorBidi" w:hAnsiTheme="minorBidi"/>
+          <w:sz w:val="32"/>
+          <w:szCs w:val="32"/>
+        </w:rPr>
+        <w:t>GetMyQuestions</w:t>
+      </w:r>
+      <w:r>
+        <w:rPr>
+          <w:rFonts w:asciiTheme="minorBidi" w:hAnsiTheme="minorBidi"/>
+          <w:sz w:val="32"/>
+          <w:szCs w:val="32"/>
+        </w:rPr>
+        <w:t xml:space="preserve"> – </w:t>
+      </w:r>
+      <w:r>
+        <w:rPr>
+          <w:rFonts w:asciiTheme="minorBidi" w:hAnsiTheme="minorBidi"/>
+          <w:sz w:val="32"/>
+          <w:szCs w:val="32"/>
+          <w:rtl/>
+        </w:rPr>
+        <w:t>הבא את כל השאלות שאני פרסמתי במערכת</w:t>
+      </w:r>
+    </w:p>
+    <w:p>
+      <w:pPr>
+        <w:rPr>
+          <w:rFonts w:asciiTheme="minorBidi" w:hAnsiTheme="minorBidi"/>
+          <w:sz w:val="32"/>
+          <w:szCs w:val="32"/>
+          <w:rtl/>
+        </w:rPr>
+      </w:pPr>
+      <w:r>
+        <w:rPr>
+          <w:rFonts w:asciiTheme="minorBidi" w:hAnsiTheme="minorBidi"/>
+          <w:sz w:val="32"/>
+          <w:szCs w:val="32"/>
+        </w:rPr>
+        <w:t>Get</w:t>
+      </w:r>
+      <w:r>
+        <w:rPr>
+          <w:rFonts w:asciiTheme="minorBidi" w:hAnsiTheme="minorBidi"/>
+          <w:sz w:val="32"/>
+          <w:szCs w:val="32"/>
+        </w:rPr>
+        <w:t>DiscussionThread</w:t>
+      </w:r>
+      <w:r>
+        <w:rPr>
+          <w:rFonts w:asciiTheme="minorBidi" w:hAnsiTheme="minorBidi"/>
+          <w:sz w:val="32"/>
+          <w:szCs w:val="32"/>
+        </w:rPr>
+        <w:t>ById</w:t>
+      </w:r>
+      <w:r>
+        <w:rPr>
+          <w:rFonts w:asciiTheme="minorBidi" w:hAnsiTheme="minorBidi"/>
+          <w:sz w:val="32"/>
+          <w:szCs w:val="32"/>
+        </w:rPr>
+        <w:t xml:space="preserve"> – </w:t>
+      </w:r>
+      <w:r>
+        <w:rPr>
+          <w:rFonts w:asciiTheme="minorBidi" w:hAnsiTheme="minorBidi"/>
+          <w:sz w:val="32"/>
+          <w:szCs w:val="32"/>
+          <w:rtl/>
+        </w:rPr>
+        <w:t>שלוף את השאלה ואת כל התשובות שלה</w:t>
+      </w:r>
+    </w:p>
+    <w:p>
+      <w:pPr>
+        <w:rPr>
+          <w:rFonts w:asciiTheme="minorBidi" w:hAnsiTheme="minorBidi"/>
+          <w:sz w:val="32"/>
+          <w:szCs w:val="32"/>
+          <w:rtl/>
+        </w:rPr>
+      </w:pPr>
+      <w:r>
+        <w:rPr>
+          <w:rFonts w:asciiTheme="minorBidi" w:hAnsiTheme="minorBidi"/>
+          <w:sz w:val="32"/>
+          <w:szCs w:val="32"/>
+        </w:rPr>
+        <w:t>GetNotification</w:t>
+      </w:r>
+      <w:r>
+        <w:rPr>
+          <w:rFonts w:asciiTheme="minorBidi" w:hAnsiTheme="minorBidi"/>
+          <w:sz w:val="32"/>
+          <w:szCs w:val="32"/>
+          <w:rtl/>
+        </w:rPr>
+        <w:t xml:space="preserve"> </w:t>
+      </w:r>
+      <w:r>
+        <w:rPr>
+          <w:rFonts w:asciiTheme="minorBidi" w:hAnsiTheme="minorBidi"/>
+          <w:sz w:val="32"/>
+          <w:szCs w:val="32"/>
+        </w:rPr>
         <w:t xml:space="preserve">– </w:t>
       </w:r>
       <w:r>
         <w:rPr>
-          <w:rFonts w:hint="cs"/>
-          <w:rtl/>
-        </w:rPr>
-        <w:t>העלאת הדירוג של שאלה\תשובה</w:t>
-      </w:r>
-    </w:p>
-    <w:p>
-      <w:r>
-        <w:t>VoteDown</w:t>
-      </w:r>
-      <w:r>
-        <w:t>Post –</w:t>
-      </w:r>
-      <w:r>
-        <w:rPr>
-          <w:rFonts w:hint="cs"/>
-          <w:rtl/>
-        </w:rPr>
-        <w:t xml:space="preserve"> הורדת הדירוג של שאלה\תשובה</w:t>
-      </w:r>
-    </w:p>
-    <w:p>
-      <w:pPr>
-        <w:rPr>
-          <w:rtl/>
-        </w:rPr>
-      </w:pPr>
-      <w:r>
-        <w:t>RecommendQuestion</w:t>
-      </w:r>
-      <w:r>
-        <w:rPr>
-          <w:rFonts w:hint="cs"/>
-          <w:rtl/>
-        </w:rPr>
-        <w:t xml:space="preserve"> </w:t>
-      </w:r>
-      <w:r>
-        <w:t>–</w:t>
-      </w:r>
-      <w:r>
-        <w:rPr>
-          <w:rFonts w:hint="cs"/>
-          <w:rtl/>
-        </w:rPr>
-        <w:t xml:space="preserve">סימון שאלה כמומלצת </w:t>
-      </w:r>
-    </w:p>
-    <w:p>
-      <w:r>
-        <w:t>FreeSearch</w:t>
-      </w:r>
-      <w:r>
-        <w:t xml:space="preserve"> – empty search parameter returns last questions posted</w:t>
-      </w:r>
-      <w:r>
-        <w:rPr>
-          <w:rFonts w:hint="cs"/>
-          <w:rtl/>
-        </w:rPr>
-        <w:t xml:space="preserve">חיפוש שאלות עם טקסט חופשי - </w:t>
-      </w:r>
-    </w:p>
-    <w:p>
-      <w:pPr>
-        <w:rPr>
-          <w:rtl/>
-        </w:rPr>
-      </w:pPr>
-      <w:r>
-        <w:t xml:space="preserve">TagsSearch – </w:t>
-      </w:r>
-      <w:r>
-        <w:rPr>
-          <w:rFonts w:hint="cs"/>
-          <w:rtl/>
-        </w:rPr>
-        <w:t>חיפוש לפי תגיות??</w:t>
-      </w:r>
-    </w:p>
-    <w:p>
-      <w:pPr>
-        <w:rPr>
-          <w:rtl/>
-        </w:rPr>
-      </w:pPr>
-      <w:r>
-        <w:t>GetMyQuestions</w:t>
-      </w:r>
-      <w:r>
-        <w:t xml:space="preserve"> – </w:t>
-      </w:r>
-      <w:r>
-        <w:rPr>
-          <w:rFonts w:hint="cs"/>
-          <w:rtl/>
-        </w:rPr>
-        <w:t>הבא את כל השאלות שאני פרסמתי במערכת</w:t>
-      </w:r>
-    </w:p>
-    <w:p>
-      <w:pPr>
-        <w:rPr>
-          <w:rtl/>
-        </w:rPr>
-      </w:pPr>
-      <w:r>
-        <w:t>Get</w:t>
-      </w:r>
-      <w:r>
-        <w:t>DiscussionThread</w:t>
-      </w:r>
-      <w:r>
-        <w:t>ById</w:t>
-      </w:r>
-      <w:r>
-        <w:t xml:space="preserve"> – </w:t>
-      </w:r>
-      <w:r>
-        <w:rPr>
-          <w:rFonts w:hint="cs"/>
-          <w:rtl/>
-        </w:rPr>
-        <w:t>שלוף את השאלה ואת כל התשובות שלה</w:t>
-      </w:r>
-    </w:p>
-    <w:p>
-      <w:pPr>
-        <w:rPr>
-          <w:rtl/>
-        </w:rPr>
-      </w:pPr>
-      <w:r>
-        <w:t>GetNotification</w:t>
-      </w:r>
-      <w:r>
-        <w:rPr>
-          <w:rFonts w:hint="cs"/>
-          <w:rtl/>
-        </w:rPr>
-        <w:t xml:space="preserve"> </w:t>
-      </w:r>
-      <w:r>
-        <w:t xml:space="preserve">– </w:t>
-      </w:r>
-      <w:r>
-        <w:rPr>
-          <w:rFonts w:hint="cs"/>
+          <w:rFonts w:asciiTheme="minorBidi" w:hAnsiTheme="minorBidi"/>
+          <w:sz w:val="32"/>
+          <w:szCs w:val="32"/>
           <w:rtl/>
         </w:rPr>
         <w:t>החזר תשובה כאשר השתנה סטטוס פעילות שקשור למשתמש</w:t>
       </w:r>
     </w:p>
-    <w:p/>
+    <w:p>
+      <w:pPr>
+        <w:rPr>
+          <w:rFonts w:asciiTheme="minorBidi" w:hAnsiTheme="minorBidi"/>
+          <w:sz w:val="32"/>
+          <w:szCs w:val="32"/>
+        </w:rPr>
+      </w:pPr>
+    </w:p>
     <w:sectPr>
       <w:pgSz w:w="12240" w:h="15840"/>
       <w:pgMar w:top="1440" w:right="1440" w:bottom="1440" w:left="1440" w:header="720" w:footer="720" w:gutter="0"/>

</xml_diff>

<commit_message>
update documentation on PostServices in the BL
</commit_message>
<xml_diff>
--- a/מסמך עיצוב/מסמך עיצוב BL.docx
+++ b/מסמך עיצוב/מסמך עיצוב BL.docx
@@ -563,7 +563,6 @@
         <w:bidi/>
         <w:spacing w:line="360" w:lineRule="auto"/>
         <w:rPr>
-          <w:rFonts w:hint="cs"/>
           <w:sz w:val="28"/>
           <w:szCs w:val="28"/>
           <w:rtl/>
@@ -693,7 +692,7 @@
         <w:bidi/>
         <w:spacing w:line="360" w:lineRule="auto"/>
         <w:rPr>
-          <w:rFonts w:asciiTheme="minorBidi" w:hAnsiTheme="minorBidi" w:hint="cs"/>
+          <w:rFonts w:asciiTheme="minorBidi" w:hAnsiTheme="minorBidi"/>
           <w:sz w:val="32"/>
           <w:szCs w:val="32"/>
           <w:rtl/>
@@ -833,7 +832,7 @@
         <w:bidi/>
         <w:spacing w:line="360" w:lineRule="auto"/>
         <w:rPr>
-          <w:rFonts w:asciiTheme="minorBidi" w:hAnsiTheme="minorBidi" w:hint="cs"/>
+          <w:rFonts w:asciiTheme="minorBidi" w:hAnsiTheme="minorBidi"/>
           <w:sz w:val="32"/>
           <w:szCs w:val="32"/>
           <w:rtl/>
@@ -979,7 +978,6 @@
         <w:bidi/>
         <w:spacing w:line="360" w:lineRule="auto"/>
         <w:rPr>
-          <w:rFonts w:hint="cs"/>
           <w:sz w:val="32"/>
           <w:szCs w:val="32"/>
           <w:rtl/>
@@ -1010,7 +1008,7 @@
         <w:bidi/>
         <w:spacing w:line="360" w:lineRule="auto"/>
         <w:rPr>
-          <w:rFonts w:asciiTheme="minorBidi" w:hAnsiTheme="minorBidi" w:hint="cs"/>
+          <w:rFonts w:asciiTheme="minorBidi" w:hAnsiTheme="minorBidi"/>
           <w:sz w:val="32"/>
           <w:szCs w:val="32"/>
           <w:rtl/>
@@ -1163,7 +1161,6 @@
         <w:bidi/>
         <w:spacing w:line="360" w:lineRule="auto"/>
         <w:rPr>
-          <w:rFonts w:hint="cs"/>
           <w:sz w:val="32"/>
           <w:szCs w:val="32"/>
           <w:rtl/>
@@ -1195,7 +1192,7 @@
         <w:bidi/>
         <w:spacing w:line="360" w:lineRule="auto"/>
         <w:rPr>
-          <w:rFonts w:asciiTheme="minorBidi" w:hAnsiTheme="minorBidi" w:hint="cs"/>
+          <w:rFonts w:asciiTheme="minorBidi" w:hAnsiTheme="minorBidi"/>
           <w:sz w:val="32"/>
           <w:szCs w:val="32"/>
           <w:rtl/>
@@ -1911,7 +1908,7 @@
         <w:bidi/>
         <w:spacing w:line="360" w:lineRule="auto"/>
         <w:rPr>
-          <w:rFonts w:asciiTheme="minorBidi" w:hAnsiTheme="minorBidi" w:hint="cs"/>
+          <w:rFonts w:asciiTheme="minorBidi" w:hAnsiTheme="minorBidi"/>
           <w:sz w:val="32"/>
           <w:szCs w:val="32"/>
           <w:rtl/>
@@ -1949,7 +1946,7 @@
         <w:bidi/>
         <w:spacing w:line="360" w:lineRule="auto"/>
         <w:rPr>
-          <w:rFonts w:asciiTheme="minorBidi" w:hAnsiTheme="minorBidi" w:hint="cs"/>
+          <w:rFonts w:asciiTheme="minorBidi" w:hAnsiTheme="minorBidi"/>
           <w:sz w:val="32"/>
           <w:szCs w:val="32"/>
           <w:rtl/>
@@ -2143,7 +2140,7 @@
         <w:bidi/>
         <w:spacing w:line="360" w:lineRule="auto"/>
         <w:rPr>
-          <w:rFonts w:asciiTheme="minorBidi" w:hAnsiTheme="minorBidi" w:hint="cs"/>
+          <w:rFonts w:asciiTheme="minorBidi" w:hAnsiTheme="minorBidi"/>
           <w:sz w:val="32"/>
           <w:szCs w:val="32"/>
           <w:rtl/>
@@ -2164,7 +2161,7 @@
         <w:bidi/>
         <w:spacing w:line="360" w:lineRule="auto"/>
         <w:rPr>
-          <w:rFonts w:asciiTheme="minorBidi" w:hAnsiTheme="minorBidi" w:hint="cs"/>
+          <w:rFonts w:asciiTheme="minorBidi" w:hAnsiTheme="minorBidi"/>
           <w:sz w:val="32"/>
           <w:szCs w:val="32"/>
           <w:rtl/>
@@ -2345,7 +2342,6 @@
         <w:bidi/>
         <w:spacing w:line="360" w:lineRule="auto"/>
         <w:rPr>
-          <w:rFonts w:hint="cs"/>
           <w:sz w:val="32"/>
           <w:szCs w:val="32"/>
           <w:rtl/>
@@ -2398,7 +2394,7 @@
         <w:bidi/>
         <w:spacing w:line="360" w:lineRule="auto"/>
         <w:rPr>
-          <w:rFonts w:asciiTheme="minorBidi" w:hAnsiTheme="minorBidi" w:hint="cs"/>
+          <w:rFonts w:asciiTheme="minorBidi" w:hAnsiTheme="minorBidi"/>
           <w:sz w:val="32"/>
           <w:szCs w:val="32"/>
           <w:rtl/>
@@ -2491,7 +2487,7 @@
         <w:bidi/>
         <w:spacing w:line="360" w:lineRule="auto"/>
         <w:rPr>
-          <w:rFonts w:asciiTheme="minorBidi" w:hAnsiTheme="minorBidi" w:hint="cs"/>
+          <w:rFonts w:asciiTheme="minorBidi" w:hAnsiTheme="minorBidi"/>
           <w:sz w:val="32"/>
           <w:szCs w:val="32"/>
           <w:rtl/>
@@ -3223,7 +3219,7 @@
         <w:bidi/>
         <w:spacing w:line="360" w:lineRule="auto"/>
         <w:rPr>
-          <w:rFonts w:asciiTheme="minorBidi" w:hAnsiTheme="minorBidi" w:hint="cs"/>
+          <w:rFonts w:asciiTheme="minorBidi" w:hAnsiTheme="minorBidi"/>
           <w:sz w:val="32"/>
           <w:szCs w:val="32"/>
           <w:rtl/>
@@ -3253,7 +3249,48 @@
           <w:szCs w:val="32"/>
           <w:rtl/>
         </w:rPr>
-        <w:t xml:space="preserve"> מתאימים על המידע המוזן, ועל ההרשאות של המשתמש עצמו.</w:t>
+        <w:t xml:space="preserve"> מתאימים על המידע המ</w:t>
+      </w:r>
+      <w:r>
+        <w:rPr>
+          <w:rFonts w:asciiTheme="minorBidi" w:hAnsiTheme="minorBidi" w:hint="cs"/>
+          <w:sz w:val="32"/>
+          <w:szCs w:val="32"/>
+          <w:rtl/>
+        </w:rPr>
+        <w:t>וזן, ועל ההרשאות של המשתמש עצמו בהתאם לפעולה המבוקשת.</w:t>
+      </w:r>
+    </w:p>
+    <w:p>
+      <w:pPr>
+        <w:bidi/>
+        <w:spacing w:line="360" w:lineRule="auto"/>
+        <w:rPr>
+          <w:rFonts w:asciiTheme="minorBidi" w:hAnsiTheme="minorBidi" w:hint="cs"/>
+          <w:sz w:val="32"/>
+          <w:szCs w:val="32"/>
+          <w:rtl/>
+        </w:rPr>
+      </w:pPr>
+      <w:r>
+        <w:rPr>
+          <w:rFonts w:asciiTheme="minorBidi" w:hAnsiTheme="minorBidi" w:hint="cs"/>
+          <w:sz w:val="32"/>
+          <w:szCs w:val="32"/>
+          <w:rtl/>
+        </w:rPr>
+        <w:t>העלאת דירוג של שאלה או תשובה יגרום להעלאת דירוג המשתמש שכתב אותה. כמו גם הורדת דירוג של שא</w:t>
+      </w:r>
+      <w:bookmarkStart w:id="0" w:name="_GoBack"/>
+      <w:bookmarkEnd w:id="0"/>
+      <w:r>
+        <w:rPr>
+          <w:rFonts w:asciiTheme="minorBidi" w:hAnsiTheme="minorBidi" w:hint="cs"/>
+          <w:sz w:val="32"/>
+          <w:szCs w:val="32"/>
+          <w:rtl/>
+        </w:rPr>
+        <w:t>לה או תשובה יוריד את דירוג המשתמש שכתב אותה.</w:t>
       </w:r>
     </w:p>
     <w:p>
@@ -3352,7 +3389,6 @@
         <w:bidi/>
         <w:spacing w:line="360" w:lineRule="auto"/>
         <w:rPr>
-          <w:rFonts w:hint="cs"/>
           <w:sz w:val="32"/>
           <w:szCs w:val="32"/>
           <w:rtl/>
@@ -3528,99 +3564,6 @@
           <w:highlight w:val="white"/>
         </w:rPr>
         <w:t>&gt; answer)</w:t>
-      </w:r>
-    </w:p>
-    <w:p>
-      <w:pPr>
-        <w:bidi/>
-        <w:spacing w:line="360" w:lineRule="auto"/>
-        <w:rPr>
-          <w:rFonts w:ascii="Consolas" w:hAnsi="Consolas" w:hint="cs"/>
-          <w:color w:val="0000FF"/>
-          <w:sz w:val="19"/>
-          <w:szCs w:val="19"/>
-          <w:highlight w:val="white"/>
-        </w:rPr>
-      </w:pPr>
-      <w:r>
-        <w:rPr>
-          <w:rFonts w:ascii="Consolas" w:hAnsi="Consolas" w:cs="Consolas"/>
-          <w:color w:val="0000FF"/>
-          <w:sz w:val="19"/>
-          <w:szCs w:val="19"/>
-          <w:highlight w:val="white"/>
-        </w:rPr>
-        <w:t>public</w:t>
-      </w:r>
-      <w:r>
-        <w:rPr>
-          <w:rFonts w:ascii="Consolas" w:hAnsi="Consolas" w:cs="Consolas"/>
-          <w:color w:val="000000"/>
-          <w:sz w:val="19"/>
-          <w:szCs w:val="19"/>
-          <w:highlight w:val="white"/>
-        </w:rPr>
-        <w:t xml:space="preserve"> </w:t>
-      </w:r>
-      <w:r>
-        <w:rPr>
-          <w:rFonts w:ascii="Consolas" w:hAnsi="Consolas" w:cs="Consolas"/>
-          <w:color w:val="0000FF"/>
-          <w:sz w:val="19"/>
-          <w:szCs w:val="19"/>
-          <w:highlight w:val="white"/>
-        </w:rPr>
-        <w:t>void</w:t>
-      </w:r>
-      <w:r>
-        <w:rPr>
-          <w:rFonts w:ascii="Consolas" w:hAnsi="Consolas" w:cs="Consolas"/>
-          <w:color w:val="000000"/>
-          <w:sz w:val="19"/>
-          <w:szCs w:val="19"/>
-          <w:highlight w:val="white"/>
-        </w:rPr>
-        <w:t xml:space="preserve"> DeleteAnswer(</w:t>
-      </w:r>
-      <w:r>
-        <w:rPr>
-          <w:rFonts w:ascii="Consolas" w:hAnsi="Consolas" w:cs="Consolas"/>
-          <w:color w:val="2B91AF"/>
-          <w:sz w:val="19"/>
-          <w:szCs w:val="19"/>
-          <w:highlight w:val="white"/>
-        </w:rPr>
-        <w:t>AuthenticatedOperation</w:t>
-      </w:r>
-      <w:r>
-        <w:rPr>
-          <w:rFonts w:ascii="Consolas" w:hAnsi="Consolas" w:cs="Consolas"/>
-          <w:color w:val="000000"/>
-          <w:sz w:val="19"/>
-          <w:szCs w:val="19"/>
-          <w:highlight w:val="white"/>
-        </w:rPr>
-        <w:t>&lt;</w:t>
-      </w:r>
-      <w:r>
-        <w:rPr>
-          <w:rFonts w:ascii="Consolas" w:hAnsi="Consolas" w:cs="Consolas"/>
-          <w:color w:val="0000FF"/>
-          <w:sz w:val="19"/>
-          <w:szCs w:val="19"/>
-          <w:highlight w:val="white"/>
-        </w:rPr>
-        <w:t>int</w:t>
-      </w:r>
-      <w:r>
-        <w:rPr>
-          <w:rFonts w:ascii="Consolas" w:hAnsi="Consolas" w:cs="Consolas"/>
-          <w:color w:val="000000"/>
-          <w:sz w:val="19"/>
-          <w:szCs w:val="19"/>
-          <w:highlight w:val="white"/>
-        </w:rPr>
-        <w:t>&gt; answerId)</w:t>
       </w:r>
     </w:p>
     <w:p>
@@ -3633,7 +3576,6 @@
           <w:sz w:val="19"/>
           <w:szCs w:val="19"/>
           <w:highlight w:val="white"/>
-          <w:rtl/>
         </w:rPr>
       </w:pPr>
       <w:r>
@@ -3644,6 +3586,7 @@
           <w:szCs w:val="19"/>
           <w:highlight w:val="white"/>
         </w:rPr>
+        <w:lastRenderedPageBreak/>
         <w:t>public</w:t>
       </w:r>
       <w:r>
@@ -3674,7 +3617,7 @@
           <w:szCs w:val="19"/>
           <w:highlight w:val="white"/>
         </w:rPr>
-        <w:t xml:space="preserve"> VoteUpQuestion(</w:t>
+        <w:t xml:space="preserve"> DeleteAnswer(</w:t>
       </w:r>
       <w:r>
         <w:rPr>
@@ -3714,7 +3657,7 @@
           <w:szCs w:val="19"/>
           <w:highlight w:val="white"/>
         </w:rPr>
-        <w:t>&gt; questionId)</w:t>
+        <w:t>&gt; answerId)</w:t>
       </w:r>
     </w:p>
     <w:p>
@@ -3768,7 +3711,7 @@
           <w:szCs w:val="19"/>
           <w:highlight w:val="white"/>
         </w:rPr>
-        <w:t xml:space="preserve"> VoteDownQuestion(</w:t>
+        <w:t xml:space="preserve"> VoteUpQuestion(</w:t>
       </w:r>
       <w:r>
         <w:rPr>
@@ -3862,6 +3805,100 @@
           <w:szCs w:val="19"/>
           <w:highlight w:val="white"/>
         </w:rPr>
+        <w:t xml:space="preserve"> VoteDownQuestion(</w:t>
+      </w:r>
+      <w:r>
+        <w:rPr>
+          <w:rFonts w:ascii="Consolas" w:hAnsi="Consolas" w:cs="Consolas"/>
+          <w:color w:val="2B91AF"/>
+          <w:sz w:val="19"/>
+          <w:szCs w:val="19"/>
+          <w:highlight w:val="white"/>
+        </w:rPr>
+        <w:t>AuthenticatedOperation</w:t>
+      </w:r>
+      <w:r>
+        <w:rPr>
+          <w:rFonts w:ascii="Consolas" w:hAnsi="Consolas" w:cs="Consolas"/>
+          <w:color w:val="000000"/>
+          <w:sz w:val="19"/>
+          <w:szCs w:val="19"/>
+          <w:highlight w:val="white"/>
+        </w:rPr>
+        <w:t>&lt;</w:t>
+      </w:r>
+      <w:r>
+        <w:rPr>
+          <w:rFonts w:ascii="Consolas" w:hAnsi="Consolas" w:cs="Consolas"/>
+          <w:color w:val="0000FF"/>
+          <w:sz w:val="19"/>
+          <w:szCs w:val="19"/>
+          <w:highlight w:val="white"/>
+        </w:rPr>
+        <w:t>int</w:t>
+      </w:r>
+      <w:r>
+        <w:rPr>
+          <w:rFonts w:ascii="Consolas" w:hAnsi="Consolas" w:cs="Consolas"/>
+          <w:color w:val="000000"/>
+          <w:sz w:val="19"/>
+          <w:szCs w:val="19"/>
+          <w:highlight w:val="white"/>
+        </w:rPr>
+        <w:t>&gt; questionId)</w:t>
+      </w:r>
+    </w:p>
+    <w:p>
+      <w:pPr>
+        <w:bidi/>
+        <w:spacing w:line="360" w:lineRule="auto"/>
+        <w:rPr>
+          <w:rFonts w:ascii="Consolas" w:hAnsi="Consolas"/>
+          <w:color w:val="0000FF"/>
+          <w:sz w:val="19"/>
+          <w:szCs w:val="19"/>
+          <w:highlight w:val="white"/>
+          <w:rtl/>
+        </w:rPr>
+      </w:pPr>
+      <w:r>
+        <w:rPr>
+          <w:rFonts w:ascii="Consolas" w:hAnsi="Consolas" w:cs="Consolas"/>
+          <w:color w:val="0000FF"/>
+          <w:sz w:val="19"/>
+          <w:szCs w:val="19"/>
+          <w:highlight w:val="white"/>
+        </w:rPr>
+        <w:t>public</w:t>
+      </w:r>
+      <w:r>
+        <w:rPr>
+          <w:rFonts w:ascii="Consolas" w:hAnsi="Consolas" w:cs="Consolas"/>
+          <w:color w:val="000000"/>
+          <w:sz w:val="19"/>
+          <w:szCs w:val="19"/>
+          <w:highlight w:val="white"/>
+        </w:rPr>
+        <w:t xml:space="preserve"> </w:t>
+      </w:r>
+      <w:r>
+        <w:rPr>
+          <w:rFonts w:ascii="Consolas" w:hAnsi="Consolas" w:cs="Consolas"/>
+          <w:color w:val="0000FF"/>
+          <w:sz w:val="19"/>
+          <w:szCs w:val="19"/>
+          <w:highlight w:val="white"/>
+        </w:rPr>
+        <w:t>void</w:t>
+      </w:r>
+      <w:r>
+        <w:rPr>
+          <w:rFonts w:ascii="Consolas" w:hAnsi="Consolas" w:cs="Consolas"/>
+          <w:color w:val="000000"/>
+          <w:sz w:val="19"/>
+          <w:szCs w:val="19"/>
+          <w:highlight w:val="white"/>
+        </w:rPr>
         <w:t xml:space="preserve"> VoteUpAnswer(</w:t>
       </w:r>
       <w:r>
@@ -3910,11 +3947,593 @@
         <w:bidi/>
         <w:spacing w:line="360" w:lineRule="auto"/>
         <w:rPr>
-          <w:rFonts w:ascii="Consolas" w:hAnsi="Consolas" w:hint="cs"/>
+          <w:rFonts w:ascii="Consolas" w:hAnsi="Consolas"/>
           <w:color w:val="0000FF"/>
           <w:sz w:val="19"/>
           <w:szCs w:val="19"/>
           <w:highlight w:val="white"/>
+        </w:rPr>
+      </w:pPr>
+      <w:r>
+        <w:rPr>
+          <w:rFonts w:ascii="Consolas" w:hAnsi="Consolas" w:cs="Consolas"/>
+          <w:color w:val="0000FF"/>
+          <w:sz w:val="19"/>
+          <w:szCs w:val="19"/>
+          <w:highlight w:val="white"/>
+        </w:rPr>
+        <w:t>public</w:t>
+      </w:r>
+      <w:r>
+        <w:rPr>
+          <w:rFonts w:ascii="Consolas" w:hAnsi="Consolas" w:cs="Consolas"/>
+          <w:color w:val="000000"/>
+          <w:sz w:val="19"/>
+          <w:szCs w:val="19"/>
+          <w:highlight w:val="white"/>
+        </w:rPr>
+        <w:t xml:space="preserve"> </w:t>
+      </w:r>
+      <w:r>
+        <w:rPr>
+          <w:rFonts w:ascii="Consolas" w:hAnsi="Consolas" w:cs="Consolas"/>
+          <w:color w:val="0000FF"/>
+          <w:sz w:val="19"/>
+          <w:szCs w:val="19"/>
+          <w:highlight w:val="white"/>
+        </w:rPr>
+        <w:t>void</w:t>
+      </w:r>
+      <w:r>
+        <w:rPr>
+          <w:rFonts w:ascii="Consolas" w:hAnsi="Consolas" w:cs="Consolas"/>
+          <w:color w:val="000000"/>
+          <w:sz w:val="19"/>
+          <w:szCs w:val="19"/>
+          <w:highlight w:val="white"/>
+        </w:rPr>
+        <w:t xml:space="preserve"> VoteDownAnswer(</w:t>
+      </w:r>
+      <w:r>
+        <w:rPr>
+          <w:rFonts w:ascii="Consolas" w:hAnsi="Consolas" w:cs="Consolas"/>
+          <w:color w:val="2B91AF"/>
+          <w:sz w:val="19"/>
+          <w:szCs w:val="19"/>
+          <w:highlight w:val="white"/>
+        </w:rPr>
+        <w:t>AuthenticatedOperation</w:t>
+      </w:r>
+      <w:r>
+        <w:rPr>
+          <w:rFonts w:ascii="Consolas" w:hAnsi="Consolas" w:cs="Consolas"/>
+          <w:color w:val="000000"/>
+          <w:sz w:val="19"/>
+          <w:szCs w:val="19"/>
+          <w:highlight w:val="white"/>
+        </w:rPr>
+        <w:t>&lt;</w:t>
+      </w:r>
+      <w:r>
+        <w:rPr>
+          <w:rFonts w:ascii="Consolas" w:hAnsi="Consolas" w:cs="Consolas"/>
+          <w:color w:val="0000FF"/>
+          <w:sz w:val="19"/>
+          <w:szCs w:val="19"/>
+          <w:highlight w:val="white"/>
+        </w:rPr>
+        <w:t>int</w:t>
+      </w:r>
+      <w:r>
+        <w:rPr>
+          <w:rFonts w:ascii="Consolas" w:hAnsi="Consolas" w:cs="Consolas"/>
+          <w:color w:val="000000"/>
+          <w:sz w:val="19"/>
+          <w:szCs w:val="19"/>
+          <w:highlight w:val="white"/>
+        </w:rPr>
+        <w:t>&gt; answerId)</w:t>
+      </w:r>
+    </w:p>
+    <w:p>
+      <w:pPr>
+        <w:bidi/>
+        <w:spacing w:line="360" w:lineRule="auto"/>
+        <w:rPr>
+          <w:sz w:val="32"/>
+          <w:szCs w:val="32"/>
+          <w:rtl/>
+        </w:rPr>
+      </w:pPr>
+      <w:r>
+        <w:rPr>
+          <w:rFonts w:ascii="Consolas" w:hAnsi="Consolas" w:cs="Consolas"/>
+          <w:color w:val="0000FF"/>
+          <w:sz w:val="19"/>
+          <w:szCs w:val="19"/>
+          <w:highlight w:val="white"/>
+        </w:rPr>
+        <w:t>public</w:t>
+      </w:r>
+      <w:r>
+        <w:rPr>
+          <w:rFonts w:ascii="Consolas" w:hAnsi="Consolas" w:cs="Consolas"/>
+          <w:color w:val="000000"/>
+          <w:sz w:val="19"/>
+          <w:szCs w:val="19"/>
+          <w:highlight w:val="white"/>
+        </w:rPr>
+        <w:t xml:space="preserve"> </w:t>
+      </w:r>
+      <w:r>
+        <w:rPr>
+          <w:rFonts w:ascii="Consolas" w:hAnsi="Consolas" w:cs="Consolas"/>
+          <w:color w:val="0000FF"/>
+          <w:sz w:val="19"/>
+          <w:szCs w:val="19"/>
+          <w:highlight w:val="white"/>
+        </w:rPr>
+        <w:t>void</w:t>
+      </w:r>
+      <w:r>
+        <w:rPr>
+          <w:rFonts w:ascii="Consolas" w:hAnsi="Consolas" w:cs="Consolas"/>
+          <w:color w:val="000000"/>
+          <w:sz w:val="19"/>
+          <w:szCs w:val="19"/>
+          <w:highlight w:val="white"/>
+        </w:rPr>
+        <w:t xml:space="preserve"> RecommendQuestion(</w:t>
+      </w:r>
+      <w:r>
+        <w:rPr>
+          <w:rFonts w:ascii="Consolas" w:hAnsi="Consolas" w:cs="Consolas"/>
+          <w:color w:val="2B91AF"/>
+          <w:sz w:val="19"/>
+          <w:szCs w:val="19"/>
+          <w:highlight w:val="white"/>
+        </w:rPr>
+        <w:t>AuthenticatedOperation</w:t>
+      </w:r>
+      <w:r>
+        <w:rPr>
+          <w:rFonts w:ascii="Consolas" w:hAnsi="Consolas" w:cs="Consolas"/>
+          <w:color w:val="000000"/>
+          <w:sz w:val="19"/>
+          <w:szCs w:val="19"/>
+          <w:highlight w:val="white"/>
+        </w:rPr>
+        <w:t>&lt;</w:t>
+      </w:r>
+      <w:r>
+        <w:rPr>
+          <w:rFonts w:ascii="Consolas" w:hAnsi="Consolas" w:cs="Consolas"/>
+          <w:color w:val="0000FF"/>
+          <w:sz w:val="19"/>
+          <w:szCs w:val="19"/>
+          <w:highlight w:val="white"/>
+        </w:rPr>
+        <w:t>int</w:t>
+      </w:r>
+      <w:r>
+        <w:rPr>
+          <w:rFonts w:ascii="Consolas" w:hAnsi="Consolas" w:cs="Consolas"/>
+          <w:color w:val="000000"/>
+          <w:sz w:val="19"/>
+          <w:szCs w:val="19"/>
+          <w:highlight w:val="white"/>
+        </w:rPr>
+        <w:t>&gt; questionId)</w:t>
+      </w:r>
+    </w:p>
+    <w:p>
+      <w:pPr>
+        <w:bidi/>
+        <w:spacing w:line="360" w:lineRule="auto"/>
+        <w:rPr>
+          <w:sz w:val="32"/>
+          <w:szCs w:val="32"/>
+          <w:rtl/>
+        </w:rPr>
+      </w:pPr>
+    </w:p>
+    <w:p>
+      <w:pPr>
+        <w:pStyle w:val="Heading2"/>
+        <w:bidi/>
+        <w:spacing w:line="360" w:lineRule="auto"/>
+        <w:rPr>
+          <w:sz w:val="28"/>
+          <w:szCs w:val="28"/>
+          <w:rtl/>
+        </w:rPr>
+      </w:pPr>
+      <w:r>
+        <w:rPr>
+          <w:sz w:val="28"/>
+          <w:szCs w:val="28"/>
+          <w:highlight w:val="white"/>
+        </w:rPr>
+        <w:t>UserServices</w:t>
+      </w:r>
+    </w:p>
+    <w:p>
+      <w:pPr>
+        <w:bidi/>
+        <w:spacing w:line="360" w:lineRule="auto"/>
+        <w:rPr>
+          <w:rFonts w:asciiTheme="minorBidi" w:hAnsiTheme="minorBidi"/>
+          <w:sz w:val="32"/>
+          <w:szCs w:val="32"/>
+          <w:rtl/>
+        </w:rPr>
+      </w:pPr>
+      <w:r>
+        <w:rPr>
+          <w:rFonts w:asciiTheme="minorBidi" w:hAnsiTheme="minorBidi" w:hint="cs"/>
+          <w:sz w:val="32"/>
+          <w:szCs w:val="32"/>
+          <w:rtl/>
+        </w:rPr>
+        <w:t>מחלקה זו משתמש שירות לשכבת ה</w:t>
+      </w:r>
+      <w:r>
+        <w:rPr>
+          <w:rFonts w:asciiTheme="minorBidi" w:hAnsiTheme="minorBidi" w:hint="cs"/>
+          <w:sz w:val="32"/>
+          <w:szCs w:val="32"/>
+          <w:rtl/>
+        </w:rPr>
+        <w:t>תצוגה לביצוע פעולות על משתמשים.</w:t>
+      </w:r>
+    </w:p>
+    <w:p>
+      <w:pPr>
+        <w:bidi/>
+        <w:spacing w:line="360" w:lineRule="auto"/>
+        <w:rPr>
+          <w:rFonts w:asciiTheme="minorBidi" w:hAnsiTheme="minorBidi"/>
+          <w:sz w:val="32"/>
+          <w:szCs w:val="32"/>
+          <w:rtl/>
+        </w:rPr>
+      </w:pPr>
+      <w:r>
+        <w:rPr>
+          <w:rFonts w:asciiTheme="minorBidi" w:hAnsiTheme="minorBidi" w:hint="cs"/>
+          <w:sz w:val="32"/>
+          <w:szCs w:val="32"/>
+          <w:rtl/>
+        </w:rPr>
+        <w:t xml:space="preserve">המחלקה יורשת מממשק מתאים שחושף אותה כשירות </w:t>
+      </w:r>
+      <w:r>
+        <w:rPr>
+          <w:rFonts w:asciiTheme="minorBidi" w:hAnsiTheme="minorBidi" w:hint="cs"/>
+          <w:sz w:val="32"/>
+          <w:szCs w:val="32"/>
+        </w:rPr>
+        <w:t>WCF</w:t>
+      </w:r>
+      <w:r>
+        <w:rPr>
+          <w:rFonts w:asciiTheme="minorBidi" w:hAnsiTheme="minorBidi" w:hint="cs"/>
+          <w:sz w:val="32"/>
+          <w:szCs w:val="32"/>
+          <w:rtl/>
+        </w:rPr>
+        <w:t xml:space="preserve"> לשכבת ההצגה למשתמש.</w:t>
+      </w:r>
+    </w:p>
+    <w:p>
+      <w:pPr>
+        <w:bidi/>
+        <w:spacing w:line="360" w:lineRule="auto"/>
+        <w:rPr>
+          <w:rFonts w:asciiTheme="minorBidi" w:hAnsiTheme="minorBidi"/>
+          <w:sz w:val="32"/>
+          <w:szCs w:val="32"/>
+          <w:rtl/>
+        </w:rPr>
+      </w:pPr>
+      <w:r>
+        <w:rPr>
+          <w:rFonts w:asciiTheme="minorBidi" w:hAnsiTheme="minorBidi" w:hint="cs"/>
+          <w:sz w:val="32"/>
+          <w:szCs w:val="32"/>
+          <w:rtl/>
+        </w:rPr>
+        <w:t xml:space="preserve">על פעולה מקבלת </w:t>
+      </w:r>
+      <w:r>
+        <w:rPr>
+          <w:rFonts w:asciiTheme="minorBidi" w:hAnsiTheme="minorBidi"/>
+          <w:sz w:val="32"/>
+          <w:szCs w:val="32"/>
+        </w:rPr>
+        <w:t>Authentication Token</w:t>
+      </w:r>
+      <w:r>
+        <w:rPr>
+          <w:rFonts w:asciiTheme="minorBidi" w:hAnsiTheme="minorBidi" w:hint="cs"/>
+          <w:sz w:val="32"/>
+          <w:szCs w:val="32"/>
+          <w:rtl/>
+        </w:rPr>
+        <w:t xml:space="preserve"> או </w:t>
+      </w:r>
+      <w:r>
+        <w:rPr>
+          <w:rFonts w:asciiTheme="minorBidi" w:hAnsiTheme="minorBidi"/>
+          <w:sz w:val="32"/>
+          <w:szCs w:val="32"/>
+        </w:rPr>
+        <w:t>AuthenticatedOperation</w:t>
+      </w:r>
+      <w:r>
+        <w:rPr>
+          <w:rFonts w:asciiTheme="minorBidi" w:hAnsiTheme="minorBidi" w:hint="cs"/>
+          <w:sz w:val="32"/>
+          <w:szCs w:val="32"/>
+          <w:rtl/>
+        </w:rPr>
+        <w:t xml:space="preserve"> על מנת שיהיה אפשר לזהות את המשתמש שמבצע את הפעולה ולוודא שיש לו את ההרשאות הנדרשות לביצוען.</w:t>
+      </w:r>
+      <w:r>
+        <w:rPr>
+          <w:rFonts w:asciiTheme="minorBidi" w:hAnsiTheme="minorBidi" w:hint="cs"/>
+          <w:sz w:val="32"/>
+          <w:szCs w:val="32"/>
+          <w:rtl/>
+        </w:rPr>
+        <w:t xml:space="preserve"> באופן זה לכל פעולה יבוצעו </w:t>
+      </w:r>
+      <w:r>
+        <w:rPr>
+          <w:rFonts w:asciiTheme="minorBidi" w:hAnsiTheme="minorBidi"/>
+          <w:sz w:val="32"/>
+          <w:szCs w:val="32"/>
+        </w:rPr>
+        <w:t>Validations</w:t>
+      </w:r>
+      <w:r>
+        <w:rPr>
+          <w:rFonts w:asciiTheme="minorBidi" w:hAnsiTheme="minorBidi" w:hint="cs"/>
+          <w:sz w:val="32"/>
+          <w:szCs w:val="32"/>
+          <w:rtl/>
+        </w:rPr>
+        <w:t xml:space="preserve"> שיוודאו את תקינות המידע שהתקבל, וההרשאות של המשתמש.</w:t>
+      </w:r>
+    </w:p>
+    <w:p>
+      <w:pPr>
+        <w:bidi/>
+        <w:spacing w:line="360" w:lineRule="auto"/>
+        <w:rPr>
+          <w:rFonts w:asciiTheme="minorBidi" w:hAnsiTheme="minorBidi"/>
+          <w:sz w:val="32"/>
+          <w:szCs w:val="32"/>
+          <w:rtl/>
+        </w:rPr>
+      </w:pPr>
+      <w:r>
+        <w:rPr>
+          <w:rFonts w:asciiTheme="minorBidi" w:hAnsiTheme="minorBidi" w:hint="cs"/>
+          <w:sz w:val="32"/>
+          <w:szCs w:val="32"/>
+          <w:rtl/>
+        </w:rPr>
+        <w:t>בין הפעולות שניתן לבצע במחלקה הם הוספה של משתמש חדש למערכת (זה מתבצע בתהליך הרישום למערכת), כניסה למערכת וקבלת ה</w:t>
+      </w:r>
+      <w:r>
+        <w:rPr>
+          <w:rFonts w:asciiTheme="minorBidi" w:hAnsiTheme="minorBidi"/>
+          <w:sz w:val="32"/>
+          <w:szCs w:val="32"/>
+        </w:rPr>
+        <w:t>AuthenticationToken</w:t>
+      </w:r>
+      <w:r>
+        <w:rPr>
+          <w:rFonts w:asciiTheme="minorBidi" w:hAnsiTheme="minorBidi" w:hint="cs"/>
+          <w:sz w:val="32"/>
+          <w:szCs w:val="32"/>
+          <w:rtl/>
+        </w:rPr>
+        <w:t xml:space="preserve"> המתאים, קבלת המידע על כל המשתמשים במערכת (רק מרצים ורכזים יכולים לבצע זאת), שמירת מידע חדש על המשתמשים (זה יתבצע בשמירה במסך הניהול של הרכז והמרצים לאחר עדכונו), וקבלת מידע על משתמש ספציפי.</w:t>
+      </w:r>
+    </w:p>
+    <w:p>
+      <w:pPr>
+        <w:bidi/>
+        <w:spacing w:line="360" w:lineRule="auto"/>
+        <w:rPr>
+          <w:sz w:val="32"/>
+          <w:szCs w:val="32"/>
+          <w:rtl/>
+        </w:rPr>
+      </w:pPr>
+      <w:r>
+        <w:rPr>
+          <w:rFonts w:ascii="Consolas" w:hAnsi="Consolas" w:cs="Consolas"/>
+          <w:color w:val="0000FF"/>
+          <w:sz w:val="19"/>
+          <w:szCs w:val="19"/>
+          <w:highlight w:val="white"/>
+        </w:rPr>
+        <w:t>public</w:t>
+      </w:r>
+      <w:r>
+        <w:rPr>
+          <w:rFonts w:ascii="Consolas" w:hAnsi="Consolas" w:cs="Consolas"/>
+          <w:color w:val="000000"/>
+          <w:sz w:val="19"/>
+          <w:szCs w:val="19"/>
+          <w:highlight w:val="white"/>
+        </w:rPr>
+        <w:t xml:space="preserve"> </w:t>
+      </w:r>
+      <w:r>
+        <w:rPr>
+          <w:rFonts w:ascii="Consolas" w:hAnsi="Consolas" w:cs="Consolas"/>
+          <w:color w:val="2B91AF"/>
+          <w:sz w:val="19"/>
+          <w:szCs w:val="19"/>
+          <w:highlight w:val="white"/>
+        </w:rPr>
+        <w:t>OperationResult</w:t>
+      </w:r>
+      <w:r>
+        <w:rPr>
+          <w:rFonts w:ascii="Consolas" w:hAnsi="Consolas" w:cs="Consolas"/>
+          <w:color w:val="000000"/>
+          <w:sz w:val="19"/>
+          <w:szCs w:val="19"/>
+          <w:highlight w:val="white"/>
+        </w:rPr>
+        <w:t xml:space="preserve"> AddNewUser(</w:t>
+      </w:r>
+      <w:r>
+        <w:rPr>
+          <w:rFonts w:ascii="Consolas" w:hAnsi="Consolas" w:cs="Consolas"/>
+          <w:color w:val="2B91AF"/>
+          <w:sz w:val="19"/>
+          <w:szCs w:val="19"/>
+          <w:highlight w:val="white"/>
+        </w:rPr>
+        <w:t>UserInfo</w:t>
+      </w:r>
+      <w:r>
+        <w:rPr>
+          <w:rFonts w:ascii="Consolas" w:hAnsi="Consolas" w:cs="Consolas"/>
+          <w:color w:val="000000"/>
+          <w:sz w:val="19"/>
+          <w:szCs w:val="19"/>
+          <w:highlight w:val="white"/>
+        </w:rPr>
+        <w:t xml:space="preserve"> newUser, </w:t>
+      </w:r>
+      <w:r>
+        <w:rPr>
+          <w:rFonts w:ascii="Consolas" w:hAnsi="Consolas" w:cs="Consolas"/>
+          <w:color w:val="2B91AF"/>
+          <w:sz w:val="19"/>
+          <w:szCs w:val="19"/>
+          <w:highlight w:val="white"/>
+        </w:rPr>
+        <w:t>UserCredentials</w:t>
+      </w:r>
+      <w:r>
+        <w:rPr>
+          <w:rFonts w:ascii="Consolas" w:hAnsi="Consolas" w:cs="Consolas"/>
+          <w:color w:val="000000"/>
+          <w:sz w:val="19"/>
+          <w:szCs w:val="19"/>
+          <w:highlight w:val="white"/>
+        </w:rPr>
+        <w:t xml:space="preserve"> userCredentials)</w:t>
+      </w:r>
+    </w:p>
+    <w:p>
+      <w:pPr>
+        <w:bidi/>
+        <w:spacing w:line="360" w:lineRule="auto"/>
+        <w:rPr>
+          <w:sz w:val="32"/>
+          <w:szCs w:val="32"/>
+          <w:rtl/>
+        </w:rPr>
+      </w:pPr>
+      <w:r>
+        <w:rPr>
+          <w:rFonts w:ascii="Consolas" w:hAnsi="Consolas" w:cs="Consolas"/>
+          <w:color w:val="0000FF"/>
+          <w:sz w:val="19"/>
+          <w:szCs w:val="19"/>
+          <w:highlight w:val="white"/>
+        </w:rPr>
+        <w:t>public</w:t>
+      </w:r>
+      <w:r>
+        <w:rPr>
+          <w:rFonts w:ascii="Consolas" w:hAnsi="Consolas" w:cs="Consolas"/>
+          <w:color w:val="000000"/>
+          <w:sz w:val="19"/>
+          <w:szCs w:val="19"/>
+          <w:highlight w:val="white"/>
+        </w:rPr>
+        <w:t xml:space="preserve"> </w:t>
+      </w:r>
+      <w:r>
+        <w:rPr>
+          <w:rFonts w:ascii="Consolas" w:hAnsi="Consolas" w:cs="Consolas"/>
+          <w:color w:val="2B91AF"/>
+          <w:sz w:val="19"/>
+          <w:szCs w:val="19"/>
+          <w:highlight w:val="white"/>
+        </w:rPr>
+        <w:t>OperationResult</w:t>
+      </w:r>
+      <w:r>
+        <w:rPr>
+          <w:rFonts w:ascii="Consolas" w:hAnsi="Consolas" w:cs="Consolas"/>
+          <w:color w:val="000000"/>
+          <w:sz w:val="19"/>
+          <w:szCs w:val="19"/>
+          <w:highlight w:val="white"/>
+        </w:rPr>
+        <w:t>&lt;</w:t>
+      </w:r>
+      <w:r>
+        <w:rPr>
+          <w:rFonts w:ascii="Consolas" w:hAnsi="Consolas" w:cs="Consolas"/>
+          <w:color w:val="2B91AF"/>
+          <w:sz w:val="19"/>
+          <w:szCs w:val="19"/>
+          <w:highlight w:val="white"/>
+        </w:rPr>
+        <w:t>AuthenticationToken</w:t>
+      </w:r>
+      <w:r>
+        <w:rPr>
+          <w:rFonts w:ascii="Consolas" w:hAnsi="Consolas" w:cs="Consolas"/>
+          <w:color w:val="000000"/>
+          <w:sz w:val="19"/>
+          <w:szCs w:val="19"/>
+          <w:highlight w:val="white"/>
+        </w:rPr>
+        <w:t>&gt; LogIn(</w:t>
+      </w:r>
+      <w:r>
+        <w:rPr>
+          <w:rFonts w:ascii="Consolas" w:hAnsi="Consolas" w:cs="Consolas"/>
+          <w:color w:val="2B91AF"/>
+          <w:sz w:val="19"/>
+          <w:szCs w:val="19"/>
+          <w:highlight w:val="white"/>
+        </w:rPr>
+        <w:t>UserCredentials</w:t>
+      </w:r>
+      <w:r>
+        <w:rPr>
+          <w:rFonts w:ascii="Consolas" w:hAnsi="Consolas" w:cs="Consolas"/>
+          <w:color w:val="000000"/>
+          <w:sz w:val="19"/>
+          <w:szCs w:val="19"/>
+          <w:highlight w:val="white"/>
+        </w:rPr>
+        <w:t xml:space="preserve"> userCredentials)</w:t>
+      </w:r>
+    </w:p>
+    <w:p>
+      <w:pPr>
+        <w:bidi/>
+        <w:spacing w:line="360" w:lineRule="auto"/>
+        <w:rPr>
+          <w:sz w:val="32"/>
+          <w:szCs w:val="32"/>
+          <w:rtl/>
         </w:rPr>
       </w:pPr>
       <w:r>
@@ -3941,22 +4560,93 @@
       <w:r>
         <w:rPr>
           <w:rFonts w:ascii="Consolas" w:hAnsi="Consolas" w:cs="Consolas"/>
+          <w:color w:val="2B91AF"/>
+          <w:sz w:val="19"/>
+          <w:szCs w:val="19"/>
+          <w:highlight w:val="white"/>
+        </w:rPr>
+        <w:t>IEnumerable</w:t>
+      </w:r>
+      <w:r>
+        <w:rPr>
+          <w:rFonts w:ascii="Consolas" w:hAnsi="Consolas" w:cs="Consolas"/>
+          <w:color w:val="000000"/>
+          <w:sz w:val="19"/>
+          <w:szCs w:val="19"/>
+          <w:highlight w:val="white"/>
+        </w:rPr>
+        <w:t>&lt;</w:t>
+      </w:r>
+      <w:r>
+        <w:rPr>
+          <w:rFonts w:ascii="Consolas" w:hAnsi="Consolas" w:cs="Consolas"/>
+          <w:color w:val="2B91AF"/>
+          <w:sz w:val="19"/>
+          <w:szCs w:val="19"/>
+          <w:highlight w:val="white"/>
+        </w:rPr>
+        <w:t>UserInfo</w:t>
+      </w:r>
+      <w:r>
+        <w:rPr>
+          <w:rFonts w:ascii="Consolas" w:hAnsi="Consolas" w:cs="Consolas"/>
+          <w:color w:val="000000"/>
+          <w:sz w:val="19"/>
+          <w:szCs w:val="19"/>
+          <w:highlight w:val="white"/>
+        </w:rPr>
+        <w:t>&gt; GetAllUsersData(</w:t>
+      </w:r>
+      <w:r>
+        <w:rPr>
+          <w:rFonts w:ascii="Consolas" w:hAnsi="Consolas" w:cs="Consolas"/>
+          <w:color w:val="2B91AF"/>
+          <w:sz w:val="19"/>
+          <w:szCs w:val="19"/>
+          <w:highlight w:val="white"/>
+        </w:rPr>
+        <w:t>AuthenticationToken</w:t>
+      </w:r>
+      <w:r>
+        <w:rPr>
+          <w:rFonts w:ascii="Consolas" w:hAnsi="Consolas" w:cs="Consolas"/>
+          <w:color w:val="000000"/>
+          <w:sz w:val="19"/>
+          <w:szCs w:val="19"/>
+          <w:highlight w:val="white"/>
+        </w:rPr>
+        <w:t xml:space="preserve"> authToken)</w:t>
+      </w:r>
+    </w:p>
+    <w:p>
+      <w:pPr>
+        <w:bidi/>
+        <w:spacing w:line="360" w:lineRule="auto"/>
+        <w:rPr>
+          <w:sz w:val="32"/>
+          <w:szCs w:val="32"/>
+          <w:rtl/>
+        </w:rPr>
+      </w:pPr>
+      <w:r>
+        <w:rPr>
+          <w:rFonts w:ascii="Consolas" w:hAnsi="Consolas" w:cs="Consolas"/>
           <w:color w:val="0000FF"/>
           <w:sz w:val="19"/>
           <w:szCs w:val="19"/>
           <w:highlight w:val="white"/>
         </w:rPr>
-        <w:t>void</w:t>
-      </w:r>
-      <w:r>
-        <w:rPr>
-          <w:rFonts w:ascii="Consolas" w:hAnsi="Consolas" w:cs="Consolas"/>
-          <w:color w:val="000000"/>
-          <w:sz w:val="19"/>
-          <w:szCs w:val="19"/>
-          <w:highlight w:val="white"/>
-        </w:rPr>
-        <w:t xml:space="preserve"> VoteDownAnswer(</w:t>
+        <w:t>public</w:t>
+      </w:r>
+      <w:r>
+        <w:rPr>
+          <w:rFonts w:ascii="Consolas" w:hAnsi="Consolas" w:cs="Consolas"/>
+          <w:color w:val="000000"/>
+          <w:sz w:val="19"/>
+          <w:szCs w:val="19"/>
+          <w:highlight w:val="white"/>
+        </w:rPr>
+        <w:t xml:space="preserve"> </w:t>
       </w:r>
       <w:r>
         <w:rPr>
@@ -3966,6 +4656,26 @@
           <w:szCs w:val="19"/>
           <w:highlight w:val="white"/>
         </w:rPr>
+        <w:t>OperationResult</w:t>
+      </w:r>
+      <w:r>
+        <w:rPr>
+          <w:rFonts w:ascii="Consolas" w:hAnsi="Consolas" w:cs="Consolas"/>
+          <w:color w:val="000000"/>
+          <w:sz w:val="19"/>
+          <w:szCs w:val="19"/>
+          <w:highlight w:val="white"/>
+        </w:rPr>
+        <w:t xml:space="preserve"> SaveUsersData(</w:t>
+      </w:r>
+      <w:r>
+        <w:rPr>
+          <w:rFonts w:ascii="Consolas" w:hAnsi="Consolas" w:cs="Consolas"/>
+          <w:color w:val="2B91AF"/>
+          <w:sz w:val="19"/>
+          <w:szCs w:val="19"/>
+          <w:highlight w:val="white"/>
+        </w:rPr>
         <w:t>AuthenticatedOperation</w:t>
       </w:r>
       <w:r>
@@ -3981,42 +4691,61 @@
       <w:r>
         <w:rPr>
           <w:rFonts w:ascii="Consolas" w:hAnsi="Consolas" w:cs="Consolas"/>
+          <w:color w:val="2B91AF"/>
+          <w:sz w:val="19"/>
+          <w:szCs w:val="19"/>
+          <w:highlight w:val="white"/>
+        </w:rPr>
+        <w:t>IEnumerable</w:t>
+      </w:r>
+      <w:r>
+        <w:rPr>
+          <w:rFonts w:ascii="Consolas" w:hAnsi="Consolas" w:cs="Consolas"/>
+          <w:color w:val="000000"/>
+          <w:sz w:val="19"/>
+          <w:szCs w:val="19"/>
+          <w:highlight w:val="white"/>
+        </w:rPr>
+        <w:t>&lt;</w:t>
+      </w:r>
+      <w:r>
+        <w:rPr>
+          <w:rFonts w:ascii="Consolas" w:hAnsi="Consolas" w:cs="Consolas"/>
+          <w:color w:val="2B91AF"/>
+          <w:sz w:val="19"/>
+          <w:szCs w:val="19"/>
+          <w:highlight w:val="white"/>
+        </w:rPr>
+        <w:t>UserInfo</w:t>
+      </w:r>
+      <w:r>
+        <w:rPr>
+          <w:rFonts w:ascii="Consolas" w:hAnsi="Consolas" w:cs="Consolas"/>
+          <w:color w:val="000000"/>
+          <w:sz w:val="19"/>
+          <w:szCs w:val="19"/>
+          <w:highlight w:val="white"/>
+        </w:rPr>
+        <w:t>&gt;&gt; usersData)</w:t>
+      </w:r>
+    </w:p>
+    <w:p>
+      <w:pPr>
+        <w:bidi/>
+        <w:spacing w:line="360" w:lineRule="auto"/>
+        <w:rPr>
+          <w:sz w:val="32"/>
+          <w:szCs w:val="32"/>
+        </w:rPr>
+      </w:pPr>
+      <w:r>
+        <w:rPr>
+          <w:rFonts w:ascii="Consolas" w:hAnsi="Consolas" w:cs="Consolas"/>
           <w:color w:val="0000FF"/>
           <w:sz w:val="19"/>
           <w:szCs w:val="19"/>
           <w:highlight w:val="white"/>
         </w:rPr>
-        <w:t>int</w:t>
-      </w:r>
-      <w:r>
-        <w:rPr>
-          <w:rFonts w:ascii="Consolas" w:hAnsi="Consolas" w:cs="Consolas"/>
-          <w:color w:val="000000"/>
-          <w:sz w:val="19"/>
-          <w:szCs w:val="19"/>
-          <w:highlight w:val="white"/>
-        </w:rPr>
-        <w:t>&gt; answerId)</w:t>
-      </w:r>
-    </w:p>
-    <w:p>
-      <w:pPr>
-        <w:bidi/>
-        <w:spacing w:line="360" w:lineRule="auto"/>
-        <w:rPr>
-          <w:sz w:val="32"/>
-          <w:szCs w:val="32"/>
-          <w:rtl/>
-        </w:rPr>
-      </w:pPr>
-      <w:r>
-        <w:rPr>
-          <w:rFonts w:ascii="Consolas" w:hAnsi="Consolas" w:cs="Consolas"/>
-          <w:color w:val="0000FF"/>
-          <w:sz w:val="19"/>
-          <w:szCs w:val="19"/>
-          <w:highlight w:val="white"/>
-        </w:rPr>
         <w:t>public</w:t>
       </w:r>
       <w:r>
@@ -4032,32 +4761,12 @@
       <w:r>
         <w:rPr>
           <w:rFonts w:ascii="Consolas" w:hAnsi="Consolas" w:cs="Consolas"/>
-          <w:color w:val="0000FF"/>
-          <w:sz w:val="19"/>
-          <w:szCs w:val="19"/>
-          <w:highlight w:val="white"/>
-        </w:rPr>
-        <w:t>void</w:t>
-      </w:r>
-      <w:r>
-        <w:rPr>
-          <w:rFonts w:ascii="Consolas" w:hAnsi="Consolas" w:cs="Consolas"/>
-          <w:color w:val="000000"/>
-          <w:sz w:val="19"/>
-          <w:szCs w:val="19"/>
-          <w:highlight w:val="white"/>
-        </w:rPr>
-        <w:t xml:space="preserve"> RecommendQuestion(</w:t>
-      </w:r>
-      <w:r>
-        <w:rPr>
-          <w:rFonts w:ascii="Consolas" w:hAnsi="Consolas" w:cs="Consolas"/>
           <w:color w:val="2B91AF"/>
           <w:sz w:val="19"/>
           <w:szCs w:val="19"/>
           <w:highlight w:val="white"/>
         </w:rPr>
-        <w:t>AuthenticatedOperation</w:t>
+        <w:t>OperationResult</w:t>
       </w:r>
       <w:r>
         <w:rPr>
@@ -4072,506 +4781,35 @@
       <w:r>
         <w:rPr>
           <w:rFonts w:ascii="Consolas" w:hAnsi="Consolas" w:cs="Consolas"/>
-          <w:color w:val="0000FF"/>
-          <w:sz w:val="19"/>
-          <w:szCs w:val="19"/>
-          <w:highlight w:val="white"/>
-        </w:rPr>
-        <w:t>int</w:t>
-      </w:r>
-      <w:r>
-        <w:rPr>
-          <w:rFonts w:ascii="Consolas" w:hAnsi="Consolas" w:cs="Consolas"/>
-          <w:color w:val="000000"/>
-          <w:sz w:val="19"/>
-          <w:szCs w:val="19"/>
-          <w:highlight w:val="white"/>
-        </w:rPr>
-        <w:t>&gt; questionId)</w:t>
-      </w:r>
-    </w:p>
-    <w:p>
-      <w:pPr>
-        <w:bidi/>
-        <w:spacing w:line="360" w:lineRule="auto"/>
-        <w:rPr>
-          <w:sz w:val="32"/>
-          <w:szCs w:val="32"/>
-          <w:rtl/>
-        </w:rPr>
-      </w:pPr>
-    </w:p>
-    <w:p>
-      <w:pPr>
-        <w:pStyle w:val="Heading2"/>
-        <w:bidi/>
-        <w:spacing w:line="360" w:lineRule="auto"/>
-        <w:rPr>
-          <w:sz w:val="28"/>
-          <w:szCs w:val="28"/>
-          <w:rtl/>
-        </w:rPr>
-      </w:pPr>
-      <w:r>
-        <w:rPr>
-          <w:sz w:val="28"/>
-          <w:szCs w:val="28"/>
-          <w:highlight w:val="white"/>
-        </w:rPr>
-        <w:t>UserServices</w:t>
-      </w:r>
-    </w:p>
-    <w:p>
-      <w:pPr>
-        <w:bidi/>
-        <w:spacing w:line="360" w:lineRule="auto"/>
-        <w:rPr>
-          <w:rFonts w:asciiTheme="minorBidi" w:hAnsiTheme="minorBidi"/>
-          <w:sz w:val="32"/>
-          <w:szCs w:val="32"/>
-          <w:rtl/>
-        </w:rPr>
-      </w:pPr>
-      <w:r>
-        <w:rPr>
-          <w:rFonts w:asciiTheme="minorBidi" w:hAnsiTheme="minorBidi" w:hint="cs"/>
-          <w:sz w:val="32"/>
-          <w:szCs w:val="32"/>
-          <w:rtl/>
-        </w:rPr>
-        <w:t>מחלקה זו משתמש שירות לשכבת ה</w:t>
-      </w:r>
-      <w:r>
-        <w:rPr>
-          <w:rFonts w:asciiTheme="minorBidi" w:hAnsiTheme="minorBidi" w:hint="cs"/>
-          <w:sz w:val="32"/>
-          <w:szCs w:val="32"/>
-          <w:rtl/>
-        </w:rPr>
-        <w:t>תצוגה לביצוע פעולות על משתמשים.</w:t>
-      </w:r>
-    </w:p>
-    <w:p>
-      <w:pPr>
-        <w:bidi/>
-        <w:spacing w:line="360" w:lineRule="auto"/>
-        <w:rPr>
-          <w:rFonts w:asciiTheme="minorBidi" w:hAnsiTheme="minorBidi" w:hint="cs"/>
-          <w:sz w:val="32"/>
-          <w:szCs w:val="32"/>
-          <w:rtl/>
-        </w:rPr>
-      </w:pPr>
-      <w:r>
-        <w:rPr>
-          <w:rFonts w:asciiTheme="minorBidi" w:hAnsiTheme="minorBidi" w:hint="cs"/>
-          <w:sz w:val="32"/>
-          <w:szCs w:val="32"/>
-          <w:rtl/>
-        </w:rPr>
-        <w:t xml:space="preserve">המחלקה יורשת מממשק מתאים שחושף אותה כשירות </w:t>
-      </w:r>
-      <w:r>
-        <w:rPr>
-          <w:rFonts w:asciiTheme="minorBidi" w:hAnsiTheme="minorBidi" w:hint="cs"/>
-          <w:sz w:val="32"/>
-          <w:szCs w:val="32"/>
-        </w:rPr>
-        <w:t>WCF</w:t>
-      </w:r>
-      <w:r>
-        <w:rPr>
-          <w:rFonts w:asciiTheme="minorBidi" w:hAnsiTheme="minorBidi" w:hint="cs"/>
-          <w:sz w:val="32"/>
-          <w:szCs w:val="32"/>
-          <w:rtl/>
-        </w:rPr>
-        <w:t xml:space="preserve"> לשכבת ההצגה למשתמש.</w:t>
-      </w:r>
-    </w:p>
-    <w:p>
-      <w:pPr>
-        <w:bidi/>
-        <w:spacing w:line="360" w:lineRule="auto"/>
-        <w:rPr>
-          <w:rFonts w:asciiTheme="minorBidi" w:hAnsiTheme="minorBidi"/>
-          <w:sz w:val="32"/>
-          <w:szCs w:val="32"/>
-          <w:rtl/>
-        </w:rPr>
-      </w:pPr>
-      <w:r>
-        <w:rPr>
-          <w:rFonts w:asciiTheme="minorBidi" w:hAnsiTheme="minorBidi" w:hint="cs"/>
-          <w:sz w:val="32"/>
-          <w:szCs w:val="32"/>
-          <w:rtl/>
-        </w:rPr>
-        <w:t xml:space="preserve">על פעולה מקבלת </w:t>
-      </w:r>
-      <w:r>
-        <w:rPr>
-          <w:rFonts w:asciiTheme="minorBidi" w:hAnsiTheme="minorBidi"/>
-          <w:sz w:val="32"/>
-          <w:szCs w:val="32"/>
-        </w:rPr>
-        <w:t>Authentication Token</w:t>
-      </w:r>
-      <w:r>
-        <w:rPr>
-          <w:rFonts w:asciiTheme="minorBidi" w:hAnsiTheme="minorBidi" w:hint="cs"/>
-          <w:sz w:val="32"/>
-          <w:szCs w:val="32"/>
-          <w:rtl/>
-        </w:rPr>
-        <w:t xml:space="preserve"> או </w:t>
-      </w:r>
-      <w:r>
-        <w:rPr>
-          <w:rFonts w:asciiTheme="minorBidi" w:hAnsiTheme="minorBidi"/>
-          <w:sz w:val="32"/>
-          <w:szCs w:val="32"/>
-        </w:rPr>
-        <w:t>AuthenticatedOperation</w:t>
-      </w:r>
-      <w:r>
-        <w:rPr>
-          <w:rFonts w:asciiTheme="minorBidi" w:hAnsiTheme="minorBidi" w:hint="cs"/>
-          <w:sz w:val="32"/>
-          <w:szCs w:val="32"/>
-          <w:rtl/>
-        </w:rPr>
-        <w:t xml:space="preserve"> על מנת שיהיה אפשר לזהות את המשתמש שמבצע את הפעולה ולוודא שיש לו את ההרשאות הנדרשות לביצוען.</w:t>
-      </w:r>
-      <w:r>
-        <w:rPr>
-          <w:rFonts w:asciiTheme="minorBidi" w:hAnsiTheme="minorBidi" w:hint="cs"/>
-          <w:sz w:val="32"/>
-          <w:szCs w:val="32"/>
-          <w:rtl/>
-        </w:rPr>
-        <w:t xml:space="preserve"> באופן זה לכל פעולה יבוצעו </w:t>
-      </w:r>
-      <w:r>
-        <w:rPr>
-          <w:rFonts w:asciiTheme="minorBidi" w:hAnsiTheme="minorBidi"/>
-          <w:sz w:val="32"/>
-          <w:szCs w:val="32"/>
-        </w:rPr>
-        <w:t>Validations</w:t>
-      </w:r>
-      <w:r>
-        <w:rPr>
-          <w:rFonts w:asciiTheme="minorBidi" w:hAnsiTheme="minorBidi" w:hint="cs"/>
-          <w:sz w:val="32"/>
-          <w:szCs w:val="32"/>
-          <w:rtl/>
-        </w:rPr>
-        <w:t xml:space="preserve"> שיוודאו את תקינות המידע שהתקבל, וההרשאות של המשתמש.</w:t>
-      </w:r>
-    </w:p>
-    <w:p>
-      <w:pPr>
-        <w:bidi/>
-        <w:spacing w:line="360" w:lineRule="auto"/>
-        <w:rPr>
-          <w:rFonts w:asciiTheme="minorBidi" w:hAnsiTheme="minorBidi" w:hint="cs"/>
-          <w:sz w:val="32"/>
-          <w:szCs w:val="32"/>
-          <w:rtl/>
-        </w:rPr>
-      </w:pPr>
-      <w:r>
-        <w:rPr>
-          <w:rFonts w:asciiTheme="minorBidi" w:hAnsiTheme="minorBidi" w:hint="cs"/>
-          <w:sz w:val="32"/>
-          <w:szCs w:val="32"/>
-          <w:rtl/>
-        </w:rPr>
-        <w:t>בין הפעולות שניתן לבצע במחלקה הם הוספה של משתמש חדש למערכת (זה מתבצע בתהליך הרישום למערכת), כניסה למערכת וקבלת ה</w:t>
-      </w:r>
-      <w:r>
-        <w:rPr>
-          <w:rFonts w:asciiTheme="minorBidi" w:hAnsiTheme="minorBidi"/>
-          <w:sz w:val="32"/>
-          <w:szCs w:val="32"/>
+          <w:color w:val="2B91AF"/>
+          <w:sz w:val="19"/>
+          <w:szCs w:val="19"/>
+          <w:highlight w:val="white"/>
+        </w:rPr>
+        <w:t>UserInfo</w:t>
+      </w:r>
+      <w:r>
+        <w:rPr>
+          <w:rFonts w:ascii="Consolas" w:hAnsi="Consolas" w:cs="Consolas"/>
+          <w:color w:val="000000"/>
+          <w:sz w:val="19"/>
+          <w:szCs w:val="19"/>
+          <w:highlight w:val="white"/>
+        </w:rPr>
+        <w:t>&gt; GetUserInfo(</w:t>
+      </w:r>
+      <w:r>
+        <w:rPr>
+          <w:rFonts w:ascii="Consolas" w:hAnsi="Consolas" w:cs="Consolas"/>
+          <w:color w:val="2B91AF"/>
+          <w:sz w:val="19"/>
+          <w:szCs w:val="19"/>
+          <w:highlight w:val="white"/>
         </w:rPr>
         <w:t>AuthenticationToken</w:t>
       </w:r>
       <w:r>
         <w:rPr>
-          <w:rFonts w:asciiTheme="minorBidi" w:hAnsiTheme="minorBidi" w:hint="cs"/>
-          <w:sz w:val="32"/>
-          <w:szCs w:val="32"/>
-          <w:rtl/>
-        </w:rPr>
-        <w:t xml:space="preserve"> המתאים, קבלת המידע על כל המשתמשים במערכת (רק מרצים ורכזים יכולים לבצע זאת), שמירת מידע חדש על המשתמשים (זה יתבצע בשמירה במסך הניהול של הרכז והמרצים לאחר עדכונו), וקבלת מידע על משתמש ספציפי.</w:t>
-      </w:r>
-    </w:p>
-    <w:p>
-      <w:pPr>
-        <w:bidi/>
-        <w:spacing w:line="360" w:lineRule="auto"/>
-        <w:rPr>
-          <w:sz w:val="32"/>
-          <w:szCs w:val="32"/>
-          <w:rtl/>
-        </w:rPr>
-      </w:pPr>
-      <w:r>
-        <w:rPr>
-          <w:rFonts w:ascii="Consolas" w:hAnsi="Consolas" w:cs="Consolas"/>
-          <w:color w:val="0000FF"/>
-          <w:sz w:val="19"/>
-          <w:szCs w:val="19"/>
-          <w:highlight w:val="white"/>
-        </w:rPr>
-        <w:t>public</w:t>
-      </w:r>
-      <w:r>
-        <w:rPr>
-          <w:rFonts w:ascii="Consolas" w:hAnsi="Consolas" w:cs="Consolas"/>
-          <w:color w:val="000000"/>
-          <w:sz w:val="19"/>
-          <w:szCs w:val="19"/>
-          <w:highlight w:val="white"/>
-        </w:rPr>
-        <w:t xml:space="preserve"> </w:t>
-      </w:r>
-      <w:r>
-        <w:rPr>
-          <w:rFonts w:ascii="Consolas" w:hAnsi="Consolas" w:cs="Consolas"/>
-          <w:color w:val="2B91AF"/>
-          <w:sz w:val="19"/>
-          <w:szCs w:val="19"/>
-          <w:highlight w:val="white"/>
-        </w:rPr>
-        <w:t>OperationResult</w:t>
-      </w:r>
-      <w:r>
-        <w:rPr>
-          <w:rFonts w:ascii="Consolas" w:hAnsi="Consolas" w:cs="Consolas"/>
-          <w:color w:val="000000"/>
-          <w:sz w:val="19"/>
-          <w:szCs w:val="19"/>
-          <w:highlight w:val="white"/>
-        </w:rPr>
-        <w:t xml:space="preserve"> AddNewUser(</w:t>
-      </w:r>
-      <w:r>
-        <w:rPr>
-          <w:rFonts w:ascii="Consolas" w:hAnsi="Consolas" w:cs="Consolas"/>
-          <w:color w:val="2B91AF"/>
-          <w:sz w:val="19"/>
-          <w:szCs w:val="19"/>
-          <w:highlight w:val="white"/>
-        </w:rPr>
-        <w:t>UserInfo</w:t>
-      </w:r>
-      <w:r>
-        <w:rPr>
-          <w:rFonts w:ascii="Consolas" w:hAnsi="Consolas" w:cs="Consolas"/>
-          <w:color w:val="000000"/>
-          <w:sz w:val="19"/>
-          <w:szCs w:val="19"/>
-          <w:highlight w:val="white"/>
-        </w:rPr>
-        <w:t xml:space="preserve"> newUser, </w:t>
-      </w:r>
-      <w:r>
-        <w:rPr>
-          <w:rFonts w:ascii="Consolas" w:hAnsi="Consolas" w:cs="Consolas"/>
-          <w:color w:val="2B91AF"/>
-          <w:sz w:val="19"/>
-          <w:szCs w:val="19"/>
-          <w:highlight w:val="white"/>
-        </w:rPr>
-        <w:t>UserCredentials</w:t>
-      </w:r>
-      <w:r>
-        <w:rPr>
-          <w:rFonts w:ascii="Consolas" w:hAnsi="Consolas" w:cs="Consolas"/>
-          <w:color w:val="000000"/>
-          <w:sz w:val="19"/>
-          <w:szCs w:val="19"/>
-          <w:highlight w:val="white"/>
-        </w:rPr>
-        <w:t xml:space="preserve"> userCredentials)</w:t>
-      </w:r>
-    </w:p>
-    <w:p>
-      <w:pPr>
-        <w:bidi/>
-        <w:spacing w:line="360" w:lineRule="auto"/>
-        <w:rPr>
-          <w:sz w:val="32"/>
-          <w:szCs w:val="32"/>
-          <w:rtl/>
-        </w:rPr>
-      </w:pPr>
-      <w:r>
-        <w:rPr>
-          <w:rFonts w:ascii="Consolas" w:hAnsi="Consolas" w:cs="Consolas"/>
-          <w:color w:val="0000FF"/>
-          <w:sz w:val="19"/>
-          <w:szCs w:val="19"/>
-          <w:highlight w:val="white"/>
-        </w:rPr>
-        <w:t>public</w:t>
-      </w:r>
-      <w:r>
-        <w:rPr>
-          <w:rFonts w:ascii="Consolas" w:hAnsi="Consolas" w:cs="Consolas"/>
-          <w:color w:val="000000"/>
-          <w:sz w:val="19"/>
-          <w:szCs w:val="19"/>
-          <w:highlight w:val="white"/>
-        </w:rPr>
-        <w:t xml:space="preserve"> </w:t>
-      </w:r>
-      <w:r>
-        <w:rPr>
-          <w:rFonts w:ascii="Consolas" w:hAnsi="Consolas" w:cs="Consolas"/>
-          <w:color w:val="2B91AF"/>
-          <w:sz w:val="19"/>
-          <w:szCs w:val="19"/>
-          <w:highlight w:val="white"/>
-        </w:rPr>
-        <w:t>OperationResult</w:t>
-      </w:r>
-      <w:r>
-        <w:rPr>
-          <w:rFonts w:ascii="Consolas" w:hAnsi="Consolas" w:cs="Consolas"/>
-          <w:color w:val="000000"/>
-          <w:sz w:val="19"/>
-          <w:szCs w:val="19"/>
-          <w:highlight w:val="white"/>
-        </w:rPr>
-        <w:t>&lt;</w:t>
-      </w:r>
-      <w:r>
-        <w:rPr>
-          <w:rFonts w:ascii="Consolas" w:hAnsi="Consolas" w:cs="Consolas"/>
-          <w:color w:val="2B91AF"/>
-          <w:sz w:val="19"/>
-          <w:szCs w:val="19"/>
-          <w:highlight w:val="white"/>
-        </w:rPr>
-        <w:t>AuthenticationToken</w:t>
-      </w:r>
-      <w:r>
-        <w:rPr>
-          <w:rFonts w:ascii="Consolas" w:hAnsi="Consolas" w:cs="Consolas"/>
-          <w:color w:val="000000"/>
-          <w:sz w:val="19"/>
-          <w:szCs w:val="19"/>
-          <w:highlight w:val="white"/>
-        </w:rPr>
-        <w:t>&gt; LogIn(</w:t>
-      </w:r>
-      <w:r>
-        <w:rPr>
-          <w:rFonts w:ascii="Consolas" w:hAnsi="Consolas" w:cs="Consolas"/>
-          <w:color w:val="2B91AF"/>
-          <w:sz w:val="19"/>
-          <w:szCs w:val="19"/>
-          <w:highlight w:val="white"/>
-        </w:rPr>
-        <w:t>UserCredentials</w:t>
-      </w:r>
-      <w:r>
-        <w:rPr>
-          <w:rFonts w:ascii="Consolas" w:hAnsi="Consolas" w:cs="Consolas"/>
-          <w:color w:val="000000"/>
-          <w:sz w:val="19"/>
-          <w:szCs w:val="19"/>
-          <w:highlight w:val="white"/>
-        </w:rPr>
-        <w:t xml:space="preserve"> userCredentials)</w:t>
-      </w:r>
-    </w:p>
-    <w:p>
-      <w:pPr>
-        <w:bidi/>
-        <w:spacing w:line="360" w:lineRule="auto"/>
-        <w:rPr>
-          <w:sz w:val="32"/>
-          <w:szCs w:val="32"/>
-          <w:rtl/>
-        </w:rPr>
-      </w:pPr>
-      <w:r>
-        <w:rPr>
-          <w:rFonts w:ascii="Consolas" w:hAnsi="Consolas" w:cs="Consolas"/>
-          <w:color w:val="0000FF"/>
-          <w:sz w:val="19"/>
-          <w:szCs w:val="19"/>
-          <w:highlight w:val="white"/>
-        </w:rPr>
-        <w:t>public</w:t>
-      </w:r>
-      <w:r>
-        <w:rPr>
-          <w:rFonts w:ascii="Consolas" w:hAnsi="Consolas" w:cs="Consolas"/>
-          <w:color w:val="000000"/>
-          <w:sz w:val="19"/>
-          <w:szCs w:val="19"/>
-          <w:highlight w:val="white"/>
-        </w:rPr>
-        <w:t xml:space="preserve"> </w:t>
-      </w:r>
-      <w:r>
-        <w:rPr>
-          <w:rFonts w:ascii="Consolas" w:hAnsi="Consolas" w:cs="Consolas"/>
-          <w:color w:val="2B91AF"/>
-          <w:sz w:val="19"/>
-          <w:szCs w:val="19"/>
-          <w:highlight w:val="white"/>
-        </w:rPr>
-        <w:t>IEnumerable</w:t>
-      </w:r>
-      <w:r>
-        <w:rPr>
-          <w:rFonts w:ascii="Consolas" w:hAnsi="Consolas" w:cs="Consolas"/>
-          <w:color w:val="000000"/>
-          <w:sz w:val="19"/>
-          <w:szCs w:val="19"/>
-          <w:highlight w:val="white"/>
-        </w:rPr>
-        <w:t>&lt;</w:t>
-      </w:r>
-      <w:r>
-        <w:rPr>
-          <w:rFonts w:ascii="Consolas" w:hAnsi="Consolas" w:cs="Consolas"/>
-          <w:color w:val="2B91AF"/>
-          <w:sz w:val="19"/>
-          <w:szCs w:val="19"/>
-          <w:highlight w:val="white"/>
-        </w:rPr>
-        <w:t>UserInfo</w:t>
-      </w:r>
-      <w:r>
-        <w:rPr>
-          <w:rFonts w:ascii="Consolas" w:hAnsi="Consolas" w:cs="Consolas"/>
-          <w:color w:val="000000"/>
-          <w:sz w:val="19"/>
-          <w:szCs w:val="19"/>
-          <w:highlight w:val="white"/>
-        </w:rPr>
-        <w:t>&gt; GetAllUsersData(</w:t>
-      </w:r>
-      <w:r>
-        <w:rPr>
-          <w:rFonts w:ascii="Consolas" w:hAnsi="Consolas" w:cs="Consolas"/>
-          <w:color w:val="2B91AF"/>
-          <w:sz w:val="19"/>
-          <w:szCs w:val="19"/>
-          <w:highlight w:val="white"/>
-        </w:rPr>
-        <w:t>AuthenticationToken</w:t>
-      </w:r>
-      <w:r>
-        <w:rPr>
           <w:rFonts w:ascii="Consolas" w:hAnsi="Consolas" w:cs="Consolas"/>
           <w:color w:val="000000"/>
           <w:sz w:val="19"/>
@@ -4580,209 +4818,6 @@
         </w:rPr>
         <w:t xml:space="preserve"> authToken)</w:t>
       </w:r>
-    </w:p>
-    <w:p>
-      <w:pPr>
-        <w:bidi/>
-        <w:spacing w:line="360" w:lineRule="auto"/>
-        <w:rPr>
-          <w:sz w:val="32"/>
-          <w:szCs w:val="32"/>
-          <w:rtl/>
-        </w:rPr>
-      </w:pPr>
-      <w:r>
-        <w:rPr>
-          <w:rFonts w:ascii="Consolas" w:hAnsi="Consolas" w:cs="Consolas"/>
-          <w:color w:val="0000FF"/>
-          <w:sz w:val="19"/>
-          <w:szCs w:val="19"/>
-          <w:highlight w:val="white"/>
-        </w:rPr>
-        <w:t>public</w:t>
-      </w:r>
-      <w:r>
-        <w:rPr>
-          <w:rFonts w:ascii="Consolas" w:hAnsi="Consolas" w:cs="Consolas"/>
-          <w:color w:val="000000"/>
-          <w:sz w:val="19"/>
-          <w:szCs w:val="19"/>
-          <w:highlight w:val="white"/>
-        </w:rPr>
-        <w:t xml:space="preserve"> </w:t>
-      </w:r>
-      <w:r>
-        <w:rPr>
-          <w:rFonts w:ascii="Consolas" w:hAnsi="Consolas" w:cs="Consolas"/>
-          <w:color w:val="2B91AF"/>
-          <w:sz w:val="19"/>
-          <w:szCs w:val="19"/>
-          <w:highlight w:val="white"/>
-        </w:rPr>
-        <w:t>OperationResult</w:t>
-      </w:r>
-      <w:r>
-        <w:rPr>
-          <w:rFonts w:ascii="Consolas" w:hAnsi="Consolas" w:cs="Consolas"/>
-          <w:color w:val="000000"/>
-          <w:sz w:val="19"/>
-          <w:szCs w:val="19"/>
-          <w:highlight w:val="white"/>
-        </w:rPr>
-        <w:t xml:space="preserve"> SaveUsersData(</w:t>
-      </w:r>
-      <w:r>
-        <w:rPr>
-          <w:rFonts w:ascii="Consolas" w:hAnsi="Consolas" w:cs="Consolas"/>
-          <w:color w:val="2B91AF"/>
-          <w:sz w:val="19"/>
-          <w:szCs w:val="19"/>
-          <w:highlight w:val="white"/>
-        </w:rPr>
-        <w:t>AuthenticatedOperation</w:t>
-      </w:r>
-      <w:r>
-        <w:rPr>
-          <w:rFonts w:ascii="Consolas" w:hAnsi="Consolas" w:cs="Consolas"/>
-          <w:color w:val="000000"/>
-          <w:sz w:val="19"/>
-          <w:szCs w:val="19"/>
-          <w:highlight w:val="white"/>
-        </w:rPr>
-        <w:t>&lt;</w:t>
-      </w:r>
-      <w:r>
-        <w:rPr>
-          <w:rFonts w:ascii="Consolas" w:hAnsi="Consolas" w:cs="Consolas"/>
-          <w:color w:val="2B91AF"/>
-          <w:sz w:val="19"/>
-          <w:szCs w:val="19"/>
-          <w:highlight w:val="white"/>
-        </w:rPr>
-        <w:t>IEnumerable</w:t>
-      </w:r>
-      <w:r>
-        <w:rPr>
-          <w:rFonts w:ascii="Consolas" w:hAnsi="Consolas" w:cs="Consolas"/>
-          <w:color w:val="000000"/>
-          <w:sz w:val="19"/>
-          <w:szCs w:val="19"/>
-          <w:highlight w:val="white"/>
-        </w:rPr>
-        <w:t>&lt;</w:t>
-      </w:r>
-      <w:r>
-        <w:rPr>
-          <w:rFonts w:ascii="Consolas" w:hAnsi="Consolas" w:cs="Consolas"/>
-          <w:color w:val="2B91AF"/>
-          <w:sz w:val="19"/>
-          <w:szCs w:val="19"/>
-          <w:highlight w:val="white"/>
-        </w:rPr>
-        <w:t>UserInfo</w:t>
-      </w:r>
-      <w:r>
-        <w:rPr>
-          <w:rFonts w:ascii="Consolas" w:hAnsi="Consolas" w:cs="Consolas"/>
-          <w:color w:val="000000"/>
-          <w:sz w:val="19"/>
-          <w:szCs w:val="19"/>
-          <w:highlight w:val="white"/>
-        </w:rPr>
-        <w:t>&gt;&gt; usersData)</w:t>
-      </w:r>
-    </w:p>
-    <w:p>
-      <w:pPr>
-        <w:bidi/>
-        <w:spacing w:line="360" w:lineRule="auto"/>
-        <w:rPr>
-          <w:sz w:val="32"/>
-          <w:szCs w:val="32"/>
-        </w:rPr>
-      </w:pPr>
-      <w:r>
-        <w:rPr>
-          <w:rFonts w:ascii="Consolas" w:hAnsi="Consolas" w:cs="Consolas"/>
-          <w:color w:val="0000FF"/>
-          <w:sz w:val="19"/>
-          <w:szCs w:val="19"/>
-          <w:highlight w:val="white"/>
-        </w:rPr>
-        <w:t>public</w:t>
-      </w:r>
-      <w:r>
-        <w:rPr>
-          <w:rFonts w:ascii="Consolas" w:hAnsi="Consolas" w:cs="Consolas"/>
-          <w:color w:val="000000"/>
-          <w:sz w:val="19"/>
-          <w:szCs w:val="19"/>
-          <w:highlight w:val="white"/>
-        </w:rPr>
-        <w:t xml:space="preserve"> </w:t>
-      </w:r>
-      <w:r>
-        <w:rPr>
-          <w:rFonts w:ascii="Consolas" w:hAnsi="Consolas" w:cs="Consolas"/>
-          <w:color w:val="2B91AF"/>
-          <w:sz w:val="19"/>
-          <w:szCs w:val="19"/>
-          <w:highlight w:val="white"/>
-        </w:rPr>
-        <w:t>OperationResult</w:t>
-      </w:r>
-      <w:r>
-        <w:rPr>
-          <w:rFonts w:ascii="Consolas" w:hAnsi="Consolas" w:cs="Consolas"/>
-          <w:color w:val="000000"/>
-          <w:sz w:val="19"/>
-          <w:szCs w:val="19"/>
-          <w:highlight w:val="white"/>
-        </w:rPr>
-        <w:t>&lt;</w:t>
-      </w:r>
-      <w:r>
-        <w:rPr>
-          <w:rFonts w:ascii="Consolas" w:hAnsi="Consolas" w:cs="Consolas"/>
-          <w:color w:val="2B91AF"/>
-          <w:sz w:val="19"/>
-          <w:szCs w:val="19"/>
-          <w:highlight w:val="white"/>
-        </w:rPr>
-        <w:t>UserInfo</w:t>
-      </w:r>
-      <w:r>
-        <w:rPr>
-          <w:rFonts w:ascii="Consolas" w:hAnsi="Consolas" w:cs="Consolas"/>
-          <w:color w:val="000000"/>
-          <w:sz w:val="19"/>
-          <w:szCs w:val="19"/>
-          <w:highlight w:val="white"/>
-        </w:rPr>
-        <w:t>&gt; GetUserInfo(</w:t>
-      </w:r>
-      <w:r>
-        <w:rPr>
-          <w:rFonts w:ascii="Consolas" w:hAnsi="Consolas" w:cs="Consolas"/>
-          <w:color w:val="2B91AF"/>
-          <w:sz w:val="19"/>
-          <w:szCs w:val="19"/>
-          <w:highlight w:val="white"/>
-        </w:rPr>
-        <w:t>AuthenticationToken</w:t>
-      </w:r>
-      <w:r>
-        <w:rPr>
-          <w:rFonts w:ascii="Consolas" w:hAnsi="Consolas" w:cs="Consolas"/>
-          <w:color w:val="000000"/>
-          <w:sz w:val="19"/>
-          <w:szCs w:val="19"/>
-          <w:highlight w:val="white"/>
-        </w:rPr>
-        <w:t xml:space="preserve"> authToken)</w:t>
-      </w:r>
-      <w:bookmarkStart w:id="0" w:name="_GoBack"/>
-      <w:bookmarkEnd w:id="0"/>
     </w:p>
     <w:sectPr>
       <w:pgSz w:w="12240" w:h="15840"/>
@@ -5818,7 +5853,7 @@
 </file>
 
 <file path=customXml/itemProps1.xml><?xml version="1.0" encoding="utf-8"?>
-<ds:datastoreItem xmlns:ds="http://schemas.openxmlformats.org/officeDocument/2006/customXml" ds:itemID="{4BD0325E-E438-4279-8968-4CF8147E8DC8}">
+<ds:datastoreItem xmlns:ds="http://schemas.openxmlformats.org/officeDocument/2006/customXml" ds:itemID="{B28BAC0E-3DFA-4F0F-B69E-201867EC02AA}">
   <ds:schemaRefs>
     <ds:schemaRef ds:uri="http://schemas.openxmlformats.org/officeDocument/2006/bibliography"/>
   </ds:schemaRefs>

</xml_diff>

<commit_message>
Add class Hierarchies to documentation
</commit_message>
<xml_diff>
--- a/מסמך עיצוב/מסמך עיצוב BL.docx
+++ b/מסמך עיצוב/מסמך עיצוב BL.docx
@@ -580,6 +580,42 @@
     <w:p>
       <w:pPr>
         <w:bidi/>
+        <w:rPr>
+          <w:rFonts w:asciiTheme="minorBidi" w:hAnsiTheme="minorBidi"/>
+          <w:sz w:val="32"/>
+          <w:szCs w:val="32"/>
+        </w:rPr>
+      </w:pPr>
+      <w:r>
+        <w:rPr>
+          <w:rFonts w:asciiTheme="minorBidi" w:hAnsiTheme="minorBidi" w:hint="cs"/>
+          <w:sz w:val="32"/>
+          <w:szCs w:val="32"/>
+          <w:rtl/>
+        </w:rPr>
+        <w:t>יורש מ</w:t>
+      </w:r>
+      <w:r>
+        <w:rPr>
+          <w:rFonts w:asciiTheme="minorBidi" w:hAnsiTheme="minorBidi"/>
+          <w:sz w:val="32"/>
+          <w:szCs w:val="32"/>
+        </w:rPr>
+        <w:t>IAuthTokenCache</w:t>
+      </w:r>
+      <w:r>
+        <w:rPr>
+          <w:rFonts w:asciiTheme="minorBidi" w:hAnsiTheme="minorBidi" w:hint="cs"/>
+          <w:sz w:val="32"/>
+          <w:szCs w:val="32"/>
+          <w:rtl/>
+        </w:rPr>
+        <w:t>.</w:t>
+      </w:r>
+    </w:p>
+    <w:p>
+      <w:pPr>
+        <w:bidi/>
         <w:spacing w:line="360" w:lineRule="auto"/>
         <w:rPr>
           <w:rFonts w:asciiTheme="minorBidi" w:hAnsiTheme="minorBidi"/>
@@ -1671,7 +1707,6 @@
           <w:szCs w:val="19"/>
           <w:highlight w:val="white"/>
         </w:rPr>
-        <w:lastRenderedPageBreak/>
         <w:t>public</w:t>
       </w:r>
       <w:r>
@@ -2153,6 +2188,32 @@
           <w:szCs w:val="32"/>
           <w:rtl/>
         </w:rPr>
+        <w:t>יורשת מ</w:t>
+      </w:r>
+      <w:r>
+        <w:rPr>
+          <w:rFonts w:asciiTheme="minorBidi" w:hAnsiTheme="minorBidi"/>
+          <w:sz w:val="32"/>
+          <w:szCs w:val="32"/>
+        </w:rPr>
+        <w:t>INotificationService</w:t>
+      </w:r>
+      <w:r>
+        <w:rPr>
+          <w:rFonts w:asciiTheme="minorBidi" w:hAnsiTheme="minorBidi" w:hint="cs"/>
+          <w:sz w:val="32"/>
+          <w:szCs w:val="32"/>
+          <w:rtl/>
+        </w:rPr>
+        <w:t xml:space="preserve">. </w:t>
+      </w:r>
+      <w:r>
+        <w:rPr>
+          <w:rFonts w:asciiTheme="minorBidi" w:hAnsiTheme="minorBidi" w:hint="cs"/>
+          <w:sz w:val="32"/>
+          <w:szCs w:val="32"/>
+          <w:rtl/>
+        </w:rPr>
         <w:t>מחלקה זו מספקת שירות לשכבת התצוגה שנותן לה את כל ההתראות על פעולות שהתרחשו שהמשתמש עדיין לא מודע אליהם.</w:t>
       </w:r>
     </w:p>
@@ -2199,17 +2260,7 @@
           <w:szCs w:val="32"/>
           <w:rtl/>
         </w:rPr>
-        <w:t xml:space="preserve"> שבאמצעותו ניתן לזהות את המשתמש שמבקש לקבל את ההתראות החדשות שלו. המחלקה תבדוק </w:t>
-      </w:r>
-      <w:r>
-        <w:rPr>
-          <w:rFonts w:asciiTheme="minorBidi" w:hAnsiTheme="minorBidi" w:hint="cs"/>
-          <w:sz w:val="32"/>
-          <w:szCs w:val="32"/>
-          <w:rtl/>
-        </w:rPr>
-        <w:lastRenderedPageBreak/>
-        <w:t>מול שכבת ה</w:t>
+        <w:t xml:space="preserve"> שבאמצעותו ניתן לזהות את המשתמש שמבקש לקבל את ההתראות החדשות שלו. המחלקה תבדוק מול שכבת ה</w:t>
       </w:r>
       <w:r>
         <w:rPr>
@@ -2386,6 +2437,32 @@
           <w:szCs w:val="32"/>
           <w:rtl/>
         </w:rPr>
+        <w:t>יורשת מ</w:t>
+      </w:r>
+      <w:r>
+        <w:rPr>
+          <w:rFonts w:asciiTheme="minorBidi" w:hAnsiTheme="minorBidi"/>
+          <w:sz w:val="32"/>
+          <w:szCs w:val="32"/>
+        </w:rPr>
+        <w:t>IPostQueries</w:t>
+      </w:r>
+      <w:r>
+        <w:rPr>
+          <w:rFonts w:asciiTheme="minorBidi" w:hAnsiTheme="minorBidi" w:hint="cs"/>
+          <w:sz w:val="32"/>
+          <w:szCs w:val="32"/>
+          <w:rtl/>
+        </w:rPr>
+        <w:t xml:space="preserve">. </w:t>
+      </w:r>
+      <w:r>
+        <w:rPr>
+          <w:rFonts w:asciiTheme="minorBidi" w:hAnsiTheme="minorBidi" w:hint="cs"/>
+          <w:sz w:val="32"/>
+          <w:szCs w:val="32"/>
+          <w:rtl/>
+        </w:rPr>
         <w:t>מחלקה זו מספקת שירותי שאילתות על שאלות ותשובות שהוזנו במערכת.</w:t>
       </w:r>
     </w:p>
@@ -2972,7 +3049,6 @@
           <w:szCs w:val="28"/>
           <w:highlight w:val="white"/>
         </w:rPr>
-        <w:lastRenderedPageBreak/>
         <w:t>PostServices</w:t>
       </w:r>
     </w:p>
@@ -2994,6 +3070,32 @@
           <w:szCs w:val="32"/>
           <w:rtl/>
         </w:rPr>
+        <w:t>יורשת מ</w:t>
+      </w:r>
+      <w:r>
+        <w:rPr>
+          <w:rFonts w:asciiTheme="minorBidi" w:hAnsiTheme="minorBidi"/>
+          <w:sz w:val="32"/>
+          <w:szCs w:val="32"/>
+        </w:rPr>
+        <w:t>IPostServices</w:t>
+      </w:r>
+      <w:r>
+        <w:rPr>
+          <w:rFonts w:asciiTheme="minorBidi" w:hAnsiTheme="minorBidi" w:hint="cs"/>
+          <w:sz w:val="32"/>
+          <w:szCs w:val="32"/>
+          <w:rtl/>
+        </w:rPr>
+        <w:t xml:space="preserve">. </w:t>
+      </w:r>
+      <w:r>
+        <w:rPr>
+          <w:rFonts w:asciiTheme="minorBidi" w:hAnsiTheme="minorBidi" w:hint="cs"/>
+          <w:sz w:val="32"/>
+          <w:szCs w:val="32"/>
+          <w:rtl/>
+        </w:rPr>
         <w:t xml:space="preserve">מחלקה זו מספקת שירות לשכבת תצוגה של פעולות הזנה ומחיקה על שאלות ותשובות. כל הפעולות במחלקה זו מקבלות </w:t>
       </w:r>
       <w:r>
@@ -3266,31 +3368,1106 @@
         <w:bidi/>
         <w:spacing w:line="360" w:lineRule="auto"/>
         <w:rPr>
-          <w:rFonts w:asciiTheme="minorBidi" w:hAnsiTheme="minorBidi" w:hint="cs"/>
-          <w:sz w:val="32"/>
-          <w:szCs w:val="32"/>
-          <w:rtl/>
-        </w:rPr>
-      </w:pPr>
-      <w:r>
-        <w:rPr>
-          <w:rFonts w:asciiTheme="minorBidi" w:hAnsiTheme="minorBidi" w:hint="cs"/>
-          <w:sz w:val="32"/>
-          <w:szCs w:val="32"/>
-          <w:rtl/>
-        </w:rPr>
-        <w:t>העלאת דירוג של שאלה או תשובה יגרום להעלאת דירוג המשתמש שכתב אותה. כמו גם הורדת דירוג של שא</w:t>
+          <w:rFonts w:asciiTheme="minorBidi" w:hAnsiTheme="minorBidi"/>
+          <w:sz w:val="32"/>
+          <w:szCs w:val="32"/>
+          <w:rtl/>
+        </w:rPr>
+      </w:pPr>
+      <w:r>
+        <w:rPr>
+          <w:rFonts w:asciiTheme="minorBidi" w:hAnsiTheme="minorBidi" w:hint="cs"/>
+          <w:sz w:val="32"/>
+          <w:szCs w:val="32"/>
+          <w:rtl/>
+        </w:rPr>
+        <w:t>העלאת דירוג של שאלה או תשובה יגרום להעלאת דירוג המשתמש שכתב אותה. כמו גם הורדת דירוג של שאלה או תשובה יוריד את דירוג המשתמש שכתב אותה.</w:t>
+      </w:r>
+    </w:p>
+    <w:p>
+      <w:pPr>
+        <w:bidi/>
+        <w:spacing w:line="360" w:lineRule="auto"/>
+        <w:rPr>
+          <w:sz w:val="32"/>
+          <w:szCs w:val="32"/>
+          <w:rtl/>
+        </w:rPr>
+      </w:pPr>
+      <w:r>
+        <w:rPr>
+          <w:rFonts w:ascii="Consolas" w:hAnsi="Consolas" w:cs="Consolas"/>
+          <w:color w:val="0000FF"/>
+          <w:sz w:val="19"/>
+          <w:szCs w:val="19"/>
+          <w:highlight w:val="white"/>
+        </w:rPr>
+        <w:t>public</w:t>
+      </w:r>
+      <w:r>
+        <w:rPr>
+          <w:rFonts w:ascii="Consolas" w:hAnsi="Consolas" w:cs="Consolas"/>
+          <w:color w:val="000000"/>
+          <w:sz w:val="19"/>
+          <w:szCs w:val="19"/>
+          <w:highlight w:val="white"/>
+        </w:rPr>
+        <w:t xml:space="preserve"> </w:t>
+      </w:r>
+      <w:r>
+        <w:rPr>
+          <w:rFonts w:ascii="Consolas" w:hAnsi="Consolas" w:cs="Consolas"/>
+          <w:color w:val="0000FF"/>
+          <w:sz w:val="19"/>
+          <w:szCs w:val="19"/>
+          <w:highlight w:val="white"/>
+        </w:rPr>
+        <w:t>void</w:t>
+      </w:r>
+      <w:r>
+        <w:rPr>
+          <w:rFonts w:ascii="Consolas" w:hAnsi="Consolas" w:cs="Consolas"/>
+          <w:color w:val="000000"/>
+          <w:sz w:val="19"/>
+          <w:szCs w:val="19"/>
+          <w:highlight w:val="white"/>
+        </w:rPr>
+        <w:t xml:space="preserve"> AddQuestion(</w:t>
+      </w:r>
+      <w:r>
+        <w:rPr>
+          <w:rFonts w:ascii="Consolas" w:hAnsi="Consolas" w:cs="Consolas"/>
+          <w:color w:val="2B91AF"/>
+          <w:sz w:val="19"/>
+          <w:szCs w:val="19"/>
+          <w:highlight w:val="white"/>
+        </w:rPr>
+        <w:t>AuthenticatedOperation</w:t>
+      </w:r>
+      <w:r>
+        <w:rPr>
+          <w:rFonts w:ascii="Consolas" w:hAnsi="Consolas" w:cs="Consolas"/>
+          <w:color w:val="000000"/>
+          <w:sz w:val="19"/>
+          <w:szCs w:val="19"/>
+          <w:highlight w:val="white"/>
+        </w:rPr>
+        <w:t>&lt;</w:t>
+      </w:r>
+      <w:r>
+        <w:rPr>
+          <w:rFonts w:ascii="Consolas" w:hAnsi="Consolas" w:cs="Consolas"/>
+          <w:color w:val="2B91AF"/>
+          <w:sz w:val="19"/>
+          <w:szCs w:val="19"/>
+          <w:highlight w:val="white"/>
+        </w:rPr>
+        <w:t>Question</w:t>
+      </w:r>
+      <w:r>
+        <w:rPr>
+          <w:rFonts w:ascii="Consolas" w:hAnsi="Consolas" w:cs="Consolas"/>
+          <w:color w:val="000000"/>
+          <w:sz w:val="19"/>
+          <w:szCs w:val="19"/>
+          <w:highlight w:val="white"/>
+        </w:rPr>
+        <w:t>&gt; question)</w:t>
+      </w:r>
+    </w:p>
+    <w:p>
+      <w:pPr>
+        <w:bidi/>
+        <w:spacing w:line="360" w:lineRule="auto"/>
+        <w:rPr>
+          <w:sz w:val="32"/>
+          <w:szCs w:val="32"/>
+          <w:rtl/>
+        </w:rPr>
+      </w:pPr>
+      <w:r>
+        <w:rPr>
+          <w:rFonts w:ascii="Consolas" w:hAnsi="Consolas" w:cs="Consolas"/>
+          <w:color w:val="0000FF"/>
+          <w:sz w:val="19"/>
+          <w:szCs w:val="19"/>
+          <w:highlight w:val="white"/>
+        </w:rPr>
+        <w:t>public</w:t>
+      </w:r>
+      <w:r>
+        <w:rPr>
+          <w:rFonts w:ascii="Consolas" w:hAnsi="Consolas" w:cs="Consolas"/>
+          <w:color w:val="000000"/>
+          <w:sz w:val="19"/>
+          <w:szCs w:val="19"/>
+          <w:highlight w:val="white"/>
+        </w:rPr>
+        <w:t xml:space="preserve"> </w:t>
+      </w:r>
+      <w:r>
+        <w:rPr>
+          <w:rFonts w:ascii="Consolas" w:hAnsi="Consolas" w:cs="Consolas"/>
+          <w:color w:val="0000FF"/>
+          <w:sz w:val="19"/>
+          <w:szCs w:val="19"/>
+          <w:highlight w:val="white"/>
+        </w:rPr>
+        <w:t>void</w:t>
+      </w:r>
+      <w:r>
+        <w:rPr>
+          <w:rFonts w:ascii="Consolas" w:hAnsi="Consolas" w:cs="Consolas"/>
+          <w:color w:val="000000"/>
+          <w:sz w:val="19"/>
+          <w:szCs w:val="19"/>
+          <w:highlight w:val="white"/>
+        </w:rPr>
+        <w:t xml:space="preserve"> DeleteQuestion(</w:t>
+      </w:r>
+      <w:r>
+        <w:rPr>
+          <w:rFonts w:ascii="Consolas" w:hAnsi="Consolas" w:cs="Consolas"/>
+          <w:color w:val="2B91AF"/>
+          <w:sz w:val="19"/>
+          <w:szCs w:val="19"/>
+          <w:highlight w:val="white"/>
+        </w:rPr>
+        <w:t>AuthenticatedOperation</w:t>
+      </w:r>
+      <w:r>
+        <w:rPr>
+          <w:rFonts w:ascii="Consolas" w:hAnsi="Consolas" w:cs="Consolas"/>
+          <w:color w:val="000000"/>
+          <w:sz w:val="19"/>
+          <w:szCs w:val="19"/>
+          <w:highlight w:val="white"/>
+        </w:rPr>
+        <w:t>&lt;</w:t>
+      </w:r>
+      <w:r>
+        <w:rPr>
+          <w:rFonts w:ascii="Consolas" w:hAnsi="Consolas" w:cs="Consolas"/>
+          <w:color w:val="0000FF"/>
+          <w:sz w:val="19"/>
+          <w:szCs w:val="19"/>
+          <w:highlight w:val="white"/>
+        </w:rPr>
+        <w:t>int</w:t>
+      </w:r>
+      <w:r>
+        <w:rPr>
+          <w:rFonts w:ascii="Consolas" w:hAnsi="Consolas" w:cs="Consolas"/>
+          <w:color w:val="000000"/>
+          <w:sz w:val="19"/>
+          <w:szCs w:val="19"/>
+          <w:highlight w:val="white"/>
+        </w:rPr>
+        <w:t>&gt; questionId)</w:t>
+      </w:r>
+    </w:p>
+    <w:p>
+      <w:pPr>
+        <w:bidi/>
+        <w:spacing w:line="360" w:lineRule="auto"/>
+        <w:rPr>
+          <w:sz w:val="32"/>
+          <w:szCs w:val="32"/>
+          <w:rtl/>
+        </w:rPr>
+      </w:pPr>
+      <w:r>
+        <w:rPr>
+          <w:rFonts w:ascii="Consolas" w:hAnsi="Consolas" w:cs="Consolas"/>
+          <w:color w:val="0000FF"/>
+          <w:sz w:val="19"/>
+          <w:szCs w:val="19"/>
+          <w:highlight w:val="white"/>
+        </w:rPr>
+        <w:t>public</w:t>
+      </w:r>
+      <w:r>
+        <w:rPr>
+          <w:rFonts w:ascii="Consolas" w:hAnsi="Consolas" w:cs="Consolas"/>
+          <w:color w:val="000000"/>
+          <w:sz w:val="19"/>
+          <w:szCs w:val="19"/>
+          <w:highlight w:val="white"/>
+        </w:rPr>
+        <w:t xml:space="preserve"> </w:t>
+      </w:r>
+      <w:r>
+        <w:rPr>
+          <w:rFonts w:ascii="Consolas" w:hAnsi="Consolas" w:cs="Consolas"/>
+          <w:color w:val="0000FF"/>
+          <w:sz w:val="19"/>
+          <w:szCs w:val="19"/>
+          <w:highlight w:val="white"/>
+        </w:rPr>
+        <w:t>void</w:t>
+      </w:r>
+      <w:r>
+        <w:rPr>
+          <w:rFonts w:ascii="Consolas" w:hAnsi="Consolas" w:cs="Consolas"/>
+          <w:color w:val="000000"/>
+          <w:sz w:val="19"/>
+          <w:szCs w:val="19"/>
+          <w:highlight w:val="white"/>
+        </w:rPr>
+        <w:t xml:space="preserve"> AddAnswer(</w:t>
+      </w:r>
+      <w:r>
+        <w:rPr>
+          <w:rFonts w:ascii="Consolas" w:hAnsi="Consolas" w:cs="Consolas"/>
+          <w:color w:val="2B91AF"/>
+          <w:sz w:val="19"/>
+          <w:szCs w:val="19"/>
+          <w:highlight w:val="white"/>
+        </w:rPr>
+        <w:t>AuthenticatedOperation</w:t>
+      </w:r>
+      <w:r>
+        <w:rPr>
+          <w:rFonts w:ascii="Consolas" w:hAnsi="Consolas" w:cs="Consolas"/>
+          <w:color w:val="000000"/>
+          <w:sz w:val="19"/>
+          <w:szCs w:val="19"/>
+          <w:highlight w:val="white"/>
+        </w:rPr>
+        <w:t>&lt;</w:t>
+      </w:r>
+      <w:r>
+        <w:rPr>
+          <w:rFonts w:ascii="Consolas" w:hAnsi="Consolas" w:cs="Consolas"/>
+          <w:color w:val="2B91AF"/>
+          <w:sz w:val="19"/>
+          <w:szCs w:val="19"/>
+          <w:highlight w:val="white"/>
+        </w:rPr>
+        <w:t>Answer</w:t>
+      </w:r>
+      <w:r>
+        <w:rPr>
+          <w:rFonts w:ascii="Consolas" w:hAnsi="Consolas" w:cs="Consolas"/>
+          <w:color w:val="000000"/>
+          <w:sz w:val="19"/>
+          <w:szCs w:val="19"/>
+          <w:highlight w:val="white"/>
+        </w:rPr>
+        <w:t>&gt; answer)</w:t>
+      </w:r>
+    </w:p>
+    <w:p>
+      <w:pPr>
+        <w:bidi/>
+        <w:spacing w:line="360" w:lineRule="auto"/>
+        <w:rPr>
+          <w:rFonts w:ascii="Consolas" w:hAnsi="Consolas"/>
+          <w:color w:val="0000FF"/>
+          <w:sz w:val="19"/>
+          <w:szCs w:val="19"/>
+          <w:highlight w:val="white"/>
+        </w:rPr>
+      </w:pPr>
+      <w:r>
+        <w:rPr>
+          <w:rFonts w:ascii="Consolas" w:hAnsi="Consolas" w:cs="Consolas"/>
+          <w:color w:val="0000FF"/>
+          <w:sz w:val="19"/>
+          <w:szCs w:val="19"/>
+          <w:highlight w:val="white"/>
+        </w:rPr>
+        <w:t>public</w:t>
+      </w:r>
+      <w:r>
+        <w:rPr>
+          <w:rFonts w:ascii="Consolas" w:hAnsi="Consolas" w:cs="Consolas"/>
+          <w:color w:val="000000"/>
+          <w:sz w:val="19"/>
+          <w:szCs w:val="19"/>
+          <w:highlight w:val="white"/>
+        </w:rPr>
+        <w:t xml:space="preserve"> </w:t>
+      </w:r>
+      <w:r>
+        <w:rPr>
+          <w:rFonts w:ascii="Consolas" w:hAnsi="Consolas" w:cs="Consolas"/>
+          <w:color w:val="0000FF"/>
+          <w:sz w:val="19"/>
+          <w:szCs w:val="19"/>
+          <w:highlight w:val="white"/>
+        </w:rPr>
+        <w:t>void</w:t>
+      </w:r>
+      <w:r>
+        <w:rPr>
+          <w:rFonts w:ascii="Consolas" w:hAnsi="Consolas" w:cs="Consolas"/>
+          <w:color w:val="000000"/>
+          <w:sz w:val="19"/>
+          <w:szCs w:val="19"/>
+          <w:highlight w:val="white"/>
+        </w:rPr>
+        <w:t xml:space="preserve"> DeleteAnswer(</w:t>
+      </w:r>
+      <w:r>
+        <w:rPr>
+          <w:rFonts w:ascii="Consolas" w:hAnsi="Consolas" w:cs="Consolas"/>
+          <w:color w:val="2B91AF"/>
+          <w:sz w:val="19"/>
+          <w:szCs w:val="19"/>
+          <w:highlight w:val="white"/>
+        </w:rPr>
+        <w:t>AuthenticatedOperation</w:t>
+      </w:r>
+      <w:r>
+        <w:rPr>
+          <w:rFonts w:ascii="Consolas" w:hAnsi="Consolas" w:cs="Consolas"/>
+          <w:color w:val="000000"/>
+          <w:sz w:val="19"/>
+          <w:szCs w:val="19"/>
+          <w:highlight w:val="white"/>
+        </w:rPr>
+        <w:t>&lt;</w:t>
+      </w:r>
+      <w:r>
+        <w:rPr>
+          <w:rFonts w:ascii="Consolas" w:hAnsi="Consolas" w:cs="Consolas"/>
+          <w:color w:val="0000FF"/>
+          <w:sz w:val="19"/>
+          <w:szCs w:val="19"/>
+          <w:highlight w:val="white"/>
+        </w:rPr>
+        <w:t>int</w:t>
+      </w:r>
+      <w:r>
+        <w:rPr>
+          <w:rFonts w:ascii="Consolas" w:hAnsi="Consolas" w:cs="Consolas"/>
+          <w:color w:val="000000"/>
+          <w:sz w:val="19"/>
+          <w:szCs w:val="19"/>
+          <w:highlight w:val="white"/>
+        </w:rPr>
+        <w:t>&gt; answerId)</w:t>
+      </w:r>
+    </w:p>
+    <w:p>
+      <w:pPr>
+        <w:bidi/>
+        <w:spacing w:line="360" w:lineRule="auto"/>
+        <w:rPr>
+          <w:rFonts w:ascii="Consolas" w:hAnsi="Consolas"/>
+          <w:color w:val="0000FF"/>
+          <w:sz w:val="19"/>
+          <w:szCs w:val="19"/>
+          <w:highlight w:val="white"/>
+          <w:rtl/>
+        </w:rPr>
+      </w:pPr>
+      <w:r>
+        <w:rPr>
+          <w:rFonts w:ascii="Consolas" w:hAnsi="Consolas" w:cs="Consolas"/>
+          <w:color w:val="0000FF"/>
+          <w:sz w:val="19"/>
+          <w:szCs w:val="19"/>
+          <w:highlight w:val="white"/>
+        </w:rPr>
+        <w:t>public</w:t>
+      </w:r>
+      <w:r>
+        <w:rPr>
+          <w:rFonts w:ascii="Consolas" w:hAnsi="Consolas" w:cs="Consolas"/>
+          <w:color w:val="000000"/>
+          <w:sz w:val="19"/>
+          <w:szCs w:val="19"/>
+          <w:highlight w:val="white"/>
+        </w:rPr>
+        <w:t xml:space="preserve"> </w:t>
+      </w:r>
+      <w:r>
+        <w:rPr>
+          <w:rFonts w:ascii="Consolas" w:hAnsi="Consolas" w:cs="Consolas"/>
+          <w:color w:val="0000FF"/>
+          <w:sz w:val="19"/>
+          <w:szCs w:val="19"/>
+          <w:highlight w:val="white"/>
+        </w:rPr>
+        <w:t>void</w:t>
+      </w:r>
+      <w:r>
+        <w:rPr>
+          <w:rFonts w:ascii="Consolas" w:hAnsi="Consolas" w:cs="Consolas"/>
+          <w:color w:val="000000"/>
+          <w:sz w:val="19"/>
+          <w:szCs w:val="19"/>
+          <w:highlight w:val="white"/>
+        </w:rPr>
+        <w:t xml:space="preserve"> VoteUpQuestion(</w:t>
+      </w:r>
+      <w:r>
+        <w:rPr>
+          <w:rFonts w:ascii="Consolas" w:hAnsi="Consolas" w:cs="Consolas"/>
+          <w:color w:val="2B91AF"/>
+          <w:sz w:val="19"/>
+          <w:szCs w:val="19"/>
+          <w:highlight w:val="white"/>
+        </w:rPr>
+        <w:t>AuthenticatedOperation</w:t>
+      </w:r>
+      <w:r>
+        <w:rPr>
+          <w:rFonts w:ascii="Consolas" w:hAnsi="Consolas" w:cs="Consolas"/>
+          <w:color w:val="000000"/>
+          <w:sz w:val="19"/>
+          <w:szCs w:val="19"/>
+          <w:highlight w:val="white"/>
+        </w:rPr>
+        <w:t>&lt;</w:t>
+      </w:r>
+      <w:r>
+        <w:rPr>
+          <w:rFonts w:ascii="Consolas" w:hAnsi="Consolas" w:cs="Consolas"/>
+          <w:color w:val="0000FF"/>
+          <w:sz w:val="19"/>
+          <w:szCs w:val="19"/>
+          <w:highlight w:val="white"/>
+        </w:rPr>
+        <w:t>int</w:t>
+      </w:r>
+      <w:r>
+        <w:rPr>
+          <w:rFonts w:ascii="Consolas" w:hAnsi="Consolas" w:cs="Consolas"/>
+          <w:color w:val="000000"/>
+          <w:sz w:val="19"/>
+          <w:szCs w:val="19"/>
+          <w:highlight w:val="white"/>
+        </w:rPr>
+        <w:t>&gt; questionId)</w:t>
+      </w:r>
+    </w:p>
+    <w:p>
+      <w:pPr>
+        <w:bidi/>
+        <w:spacing w:line="360" w:lineRule="auto"/>
+        <w:rPr>
+          <w:rFonts w:ascii="Consolas" w:hAnsi="Consolas"/>
+          <w:color w:val="0000FF"/>
+          <w:sz w:val="19"/>
+          <w:szCs w:val="19"/>
+          <w:highlight w:val="white"/>
+          <w:rtl/>
+        </w:rPr>
+      </w:pPr>
+      <w:r>
+        <w:rPr>
+          <w:rFonts w:ascii="Consolas" w:hAnsi="Consolas" w:cs="Consolas"/>
+          <w:color w:val="0000FF"/>
+          <w:sz w:val="19"/>
+          <w:szCs w:val="19"/>
+          <w:highlight w:val="white"/>
+        </w:rPr>
+        <w:t>public</w:t>
+      </w:r>
+      <w:r>
+        <w:rPr>
+          <w:rFonts w:ascii="Consolas" w:hAnsi="Consolas" w:cs="Consolas"/>
+          <w:color w:val="000000"/>
+          <w:sz w:val="19"/>
+          <w:szCs w:val="19"/>
+          <w:highlight w:val="white"/>
+        </w:rPr>
+        <w:t xml:space="preserve"> </w:t>
+      </w:r>
+      <w:r>
+        <w:rPr>
+          <w:rFonts w:ascii="Consolas" w:hAnsi="Consolas" w:cs="Consolas"/>
+          <w:color w:val="0000FF"/>
+          <w:sz w:val="19"/>
+          <w:szCs w:val="19"/>
+          <w:highlight w:val="white"/>
+        </w:rPr>
+        <w:t>void</w:t>
+      </w:r>
+      <w:r>
+        <w:rPr>
+          <w:rFonts w:ascii="Consolas" w:hAnsi="Consolas" w:cs="Consolas"/>
+          <w:color w:val="000000"/>
+          <w:sz w:val="19"/>
+          <w:szCs w:val="19"/>
+          <w:highlight w:val="white"/>
+        </w:rPr>
+        <w:t xml:space="preserve"> VoteDownQuestion(</w:t>
+      </w:r>
+      <w:r>
+        <w:rPr>
+          <w:rFonts w:ascii="Consolas" w:hAnsi="Consolas" w:cs="Consolas"/>
+          <w:color w:val="2B91AF"/>
+          <w:sz w:val="19"/>
+          <w:szCs w:val="19"/>
+          <w:highlight w:val="white"/>
+        </w:rPr>
+        <w:t>AuthenticatedOperation</w:t>
+      </w:r>
+      <w:r>
+        <w:rPr>
+          <w:rFonts w:ascii="Consolas" w:hAnsi="Consolas" w:cs="Consolas"/>
+          <w:color w:val="000000"/>
+          <w:sz w:val="19"/>
+          <w:szCs w:val="19"/>
+          <w:highlight w:val="white"/>
+        </w:rPr>
+        <w:t>&lt;</w:t>
+      </w:r>
+      <w:r>
+        <w:rPr>
+          <w:rFonts w:ascii="Consolas" w:hAnsi="Consolas" w:cs="Consolas"/>
+          <w:color w:val="0000FF"/>
+          <w:sz w:val="19"/>
+          <w:szCs w:val="19"/>
+          <w:highlight w:val="white"/>
+        </w:rPr>
+        <w:t>int</w:t>
+      </w:r>
+      <w:r>
+        <w:rPr>
+          <w:rFonts w:ascii="Consolas" w:hAnsi="Consolas" w:cs="Consolas"/>
+          <w:color w:val="000000"/>
+          <w:sz w:val="19"/>
+          <w:szCs w:val="19"/>
+          <w:highlight w:val="white"/>
+        </w:rPr>
+        <w:t>&gt; questionId)</w:t>
+      </w:r>
+    </w:p>
+    <w:p>
+      <w:pPr>
+        <w:bidi/>
+        <w:spacing w:line="360" w:lineRule="auto"/>
+        <w:rPr>
+          <w:rFonts w:ascii="Consolas" w:hAnsi="Consolas"/>
+          <w:color w:val="0000FF"/>
+          <w:sz w:val="19"/>
+          <w:szCs w:val="19"/>
+          <w:highlight w:val="white"/>
+          <w:rtl/>
+        </w:rPr>
+      </w:pPr>
+      <w:r>
+        <w:rPr>
+          <w:rFonts w:ascii="Consolas" w:hAnsi="Consolas" w:cs="Consolas"/>
+          <w:color w:val="0000FF"/>
+          <w:sz w:val="19"/>
+          <w:szCs w:val="19"/>
+          <w:highlight w:val="white"/>
+        </w:rPr>
+        <w:t>public</w:t>
+      </w:r>
+      <w:r>
+        <w:rPr>
+          <w:rFonts w:ascii="Consolas" w:hAnsi="Consolas" w:cs="Consolas"/>
+          <w:color w:val="000000"/>
+          <w:sz w:val="19"/>
+          <w:szCs w:val="19"/>
+          <w:highlight w:val="white"/>
+        </w:rPr>
+        <w:t xml:space="preserve"> </w:t>
+      </w:r>
+      <w:r>
+        <w:rPr>
+          <w:rFonts w:ascii="Consolas" w:hAnsi="Consolas" w:cs="Consolas"/>
+          <w:color w:val="0000FF"/>
+          <w:sz w:val="19"/>
+          <w:szCs w:val="19"/>
+          <w:highlight w:val="white"/>
+        </w:rPr>
+        <w:t>void</w:t>
+      </w:r>
+      <w:r>
+        <w:rPr>
+          <w:rFonts w:ascii="Consolas" w:hAnsi="Consolas" w:cs="Consolas"/>
+          <w:color w:val="000000"/>
+          <w:sz w:val="19"/>
+          <w:szCs w:val="19"/>
+          <w:highlight w:val="white"/>
+        </w:rPr>
+        <w:t xml:space="preserve"> VoteUpAnswer(</w:t>
+      </w:r>
+      <w:r>
+        <w:rPr>
+          <w:rFonts w:ascii="Consolas" w:hAnsi="Consolas" w:cs="Consolas"/>
+          <w:color w:val="2B91AF"/>
+          <w:sz w:val="19"/>
+          <w:szCs w:val="19"/>
+          <w:highlight w:val="white"/>
+        </w:rPr>
+        <w:t>AuthenticatedOperation</w:t>
+      </w:r>
+      <w:r>
+        <w:rPr>
+          <w:rFonts w:ascii="Consolas" w:hAnsi="Consolas" w:cs="Consolas"/>
+          <w:color w:val="000000"/>
+          <w:sz w:val="19"/>
+          <w:szCs w:val="19"/>
+          <w:highlight w:val="white"/>
+        </w:rPr>
+        <w:t>&lt;</w:t>
+      </w:r>
+      <w:r>
+        <w:rPr>
+          <w:rFonts w:ascii="Consolas" w:hAnsi="Consolas" w:cs="Consolas"/>
+          <w:color w:val="0000FF"/>
+          <w:sz w:val="19"/>
+          <w:szCs w:val="19"/>
+          <w:highlight w:val="white"/>
+        </w:rPr>
+        <w:t>int</w:t>
+      </w:r>
+      <w:r>
+        <w:rPr>
+          <w:rFonts w:ascii="Consolas" w:hAnsi="Consolas" w:cs="Consolas"/>
+          <w:color w:val="000000"/>
+          <w:sz w:val="19"/>
+          <w:szCs w:val="19"/>
+          <w:highlight w:val="white"/>
+        </w:rPr>
+        <w:t>&gt; answerId)</w:t>
+      </w:r>
+    </w:p>
+    <w:p>
+      <w:pPr>
+        <w:bidi/>
+        <w:spacing w:line="360" w:lineRule="auto"/>
+        <w:rPr>
+          <w:rFonts w:ascii="Consolas" w:hAnsi="Consolas"/>
+          <w:color w:val="0000FF"/>
+          <w:sz w:val="19"/>
+          <w:szCs w:val="19"/>
+          <w:highlight w:val="white"/>
+        </w:rPr>
+      </w:pPr>
+      <w:r>
+        <w:rPr>
+          <w:rFonts w:ascii="Consolas" w:hAnsi="Consolas" w:cs="Consolas"/>
+          <w:color w:val="0000FF"/>
+          <w:sz w:val="19"/>
+          <w:szCs w:val="19"/>
+          <w:highlight w:val="white"/>
+        </w:rPr>
+        <w:t>public</w:t>
+      </w:r>
+      <w:r>
+        <w:rPr>
+          <w:rFonts w:ascii="Consolas" w:hAnsi="Consolas" w:cs="Consolas"/>
+          <w:color w:val="000000"/>
+          <w:sz w:val="19"/>
+          <w:szCs w:val="19"/>
+          <w:highlight w:val="white"/>
+        </w:rPr>
+        <w:t xml:space="preserve"> </w:t>
+      </w:r>
+      <w:r>
+        <w:rPr>
+          <w:rFonts w:ascii="Consolas" w:hAnsi="Consolas" w:cs="Consolas"/>
+          <w:color w:val="0000FF"/>
+          <w:sz w:val="19"/>
+          <w:szCs w:val="19"/>
+          <w:highlight w:val="white"/>
+        </w:rPr>
+        <w:t>void</w:t>
+      </w:r>
+      <w:r>
+        <w:rPr>
+          <w:rFonts w:ascii="Consolas" w:hAnsi="Consolas" w:cs="Consolas"/>
+          <w:color w:val="000000"/>
+          <w:sz w:val="19"/>
+          <w:szCs w:val="19"/>
+          <w:highlight w:val="white"/>
+        </w:rPr>
+        <w:t xml:space="preserve"> VoteDownAnswer(</w:t>
+      </w:r>
+      <w:r>
+        <w:rPr>
+          <w:rFonts w:ascii="Consolas" w:hAnsi="Consolas" w:cs="Consolas"/>
+          <w:color w:val="2B91AF"/>
+          <w:sz w:val="19"/>
+          <w:szCs w:val="19"/>
+          <w:highlight w:val="white"/>
+        </w:rPr>
+        <w:t>AuthenticatedOperation</w:t>
+      </w:r>
+      <w:r>
+        <w:rPr>
+          <w:rFonts w:ascii="Consolas" w:hAnsi="Consolas" w:cs="Consolas"/>
+          <w:color w:val="000000"/>
+          <w:sz w:val="19"/>
+          <w:szCs w:val="19"/>
+          <w:highlight w:val="white"/>
+        </w:rPr>
+        <w:t>&lt;</w:t>
+      </w:r>
+      <w:r>
+        <w:rPr>
+          <w:rFonts w:ascii="Consolas" w:hAnsi="Consolas" w:cs="Consolas"/>
+          <w:color w:val="0000FF"/>
+          <w:sz w:val="19"/>
+          <w:szCs w:val="19"/>
+          <w:highlight w:val="white"/>
+        </w:rPr>
+        <w:t>int</w:t>
+      </w:r>
+      <w:r>
+        <w:rPr>
+          <w:rFonts w:ascii="Consolas" w:hAnsi="Consolas" w:cs="Consolas"/>
+          <w:color w:val="000000"/>
+          <w:sz w:val="19"/>
+          <w:szCs w:val="19"/>
+          <w:highlight w:val="white"/>
+        </w:rPr>
+        <w:t>&gt; answerId)</w:t>
+      </w:r>
+    </w:p>
+    <w:p>
+      <w:pPr>
+        <w:bidi/>
+        <w:spacing w:line="360" w:lineRule="auto"/>
+        <w:rPr>
+          <w:sz w:val="32"/>
+          <w:szCs w:val="32"/>
+          <w:rtl/>
+        </w:rPr>
+      </w:pPr>
+      <w:r>
+        <w:rPr>
+          <w:rFonts w:ascii="Consolas" w:hAnsi="Consolas" w:cs="Consolas"/>
+          <w:color w:val="0000FF"/>
+          <w:sz w:val="19"/>
+          <w:szCs w:val="19"/>
+          <w:highlight w:val="white"/>
+        </w:rPr>
+        <w:t>public</w:t>
+      </w:r>
+      <w:r>
+        <w:rPr>
+          <w:rFonts w:ascii="Consolas" w:hAnsi="Consolas" w:cs="Consolas"/>
+          <w:color w:val="000000"/>
+          <w:sz w:val="19"/>
+          <w:szCs w:val="19"/>
+          <w:highlight w:val="white"/>
+        </w:rPr>
+        <w:t xml:space="preserve"> </w:t>
+      </w:r>
+      <w:r>
+        <w:rPr>
+          <w:rFonts w:ascii="Consolas" w:hAnsi="Consolas" w:cs="Consolas"/>
+          <w:color w:val="0000FF"/>
+          <w:sz w:val="19"/>
+          <w:szCs w:val="19"/>
+          <w:highlight w:val="white"/>
+        </w:rPr>
+        <w:t>void</w:t>
+      </w:r>
+      <w:r>
+        <w:rPr>
+          <w:rFonts w:ascii="Consolas" w:hAnsi="Consolas" w:cs="Consolas"/>
+          <w:color w:val="000000"/>
+          <w:sz w:val="19"/>
+          <w:szCs w:val="19"/>
+          <w:highlight w:val="white"/>
+        </w:rPr>
+        <w:t xml:space="preserve"> RecommendQuestion(</w:t>
+      </w:r>
+      <w:r>
+        <w:rPr>
+          <w:rFonts w:ascii="Consolas" w:hAnsi="Consolas" w:cs="Consolas"/>
+          <w:color w:val="2B91AF"/>
+          <w:sz w:val="19"/>
+          <w:szCs w:val="19"/>
+          <w:highlight w:val="white"/>
+        </w:rPr>
+        <w:t>AuthenticatedOperation</w:t>
+      </w:r>
+      <w:r>
+        <w:rPr>
+          <w:rFonts w:ascii="Consolas" w:hAnsi="Consolas" w:cs="Consolas"/>
+          <w:color w:val="000000"/>
+          <w:sz w:val="19"/>
+          <w:szCs w:val="19"/>
+          <w:highlight w:val="white"/>
+        </w:rPr>
+        <w:t>&lt;</w:t>
+      </w:r>
+      <w:r>
+        <w:rPr>
+          <w:rFonts w:ascii="Consolas" w:hAnsi="Consolas" w:cs="Consolas"/>
+          <w:color w:val="0000FF"/>
+          <w:sz w:val="19"/>
+          <w:szCs w:val="19"/>
+          <w:highlight w:val="white"/>
+        </w:rPr>
+        <w:t>int</w:t>
+      </w:r>
+      <w:r>
+        <w:rPr>
+          <w:rFonts w:ascii="Consolas" w:hAnsi="Consolas" w:cs="Consolas"/>
+          <w:color w:val="000000"/>
+          <w:sz w:val="19"/>
+          <w:szCs w:val="19"/>
+          <w:highlight w:val="white"/>
+        </w:rPr>
+        <w:t>&gt; questionId)</w:t>
+      </w:r>
+    </w:p>
+    <w:p>
+      <w:pPr>
+        <w:bidi/>
+        <w:spacing w:line="360" w:lineRule="auto"/>
+        <w:rPr>
+          <w:sz w:val="32"/>
+          <w:szCs w:val="32"/>
+          <w:rtl/>
+        </w:rPr>
+      </w:pPr>
+    </w:p>
+    <w:p>
+      <w:pPr>
+        <w:pStyle w:val="Heading2"/>
+        <w:bidi/>
+        <w:spacing w:line="360" w:lineRule="auto"/>
+        <w:rPr>
+          <w:sz w:val="28"/>
+          <w:szCs w:val="28"/>
+          <w:rtl/>
+        </w:rPr>
+      </w:pPr>
+      <w:r>
+        <w:rPr>
+          <w:sz w:val="28"/>
+          <w:szCs w:val="28"/>
+          <w:highlight w:val="white"/>
+        </w:rPr>
+        <w:t>UserServices</w:t>
+      </w:r>
+    </w:p>
+    <w:p>
+      <w:pPr>
+        <w:bidi/>
+        <w:spacing w:line="360" w:lineRule="auto"/>
+        <w:rPr>
+          <w:rFonts w:asciiTheme="minorBidi" w:hAnsiTheme="minorBidi"/>
+          <w:sz w:val="32"/>
+          <w:szCs w:val="32"/>
+          <w:rtl/>
+        </w:rPr>
+      </w:pPr>
+      <w:r>
+        <w:rPr>
+          <w:rFonts w:asciiTheme="minorBidi" w:hAnsiTheme="minorBidi" w:hint="cs"/>
+          <w:sz w:val="32"/>
+          <w:szCs w:val="32"/>
+          <w:rtl/>
+        </w:rPr>
+        <w:t>יורשת מ</w:t>
+      </w:r>
+      <w:r>
+        <w:rPr>
+          <w:rFonts w:asciiTheme="minorBidi" w:hAnsiTheme="minorBidi"/>
+          <w:sz w:val="32"/>
+          <w:szCs w:val="32"/>
+        </w:rPr>
+        <w:t>I</w:t>
       </w:r>
       <w:bookmarkStart w:id="0" w:name="_GoBack"/>
       <w:bookmarkEnd w:id="0"/>
       <w:r>
         <w:rPr>
-          <w:rFonts w:asciiTheme="minorBidi" w:hAnsiTheme="minorBidi" w:hint="cs"/>
-          <w:sz w:val="32"/>
-          <w:szCs w:val="32"/>
-          <w:rtl/>
-        </w:rPr>
-        <w:t>לה או תשובה יוריד את דירוג המשתמש שכתב אותה.</w:t>
+          <w:rFonts w:asciiTheme="minorBidi" w:hAnsiTheme="minorBidi"/>
+          <w:sz w:val="32"/>
+          <w:szCs w:val="32"/>
+        </w:rPr>
+        <w:t>UserServices</w:t>
+      </w:r>
+      <w:r>
+        <w:rPr>
+          <w:rFonts w:asciiTheme="minorBidi" w:hAnsiTheme="minorBidi" w:hint="cs"/>
+          <w:sz w:val="32"/>
+          <w:szCs w:val="32"/>
+          <w:rtl/>
+        </w:rPr>
+        <w:t xml:space="preserve">. </w:t>
+      </w:r>
+      <w:r>
+        <w:rPr>
+          <w:rFonts w:asciiTheme="minorBidi" w:hAnsiTheme="minorBidi" w:hint="cs"/>
+          <w:sz w:val="32"/>
+          <w:szCs w:val="32"/>
+          <w:rtl/>
+        </w:rPr>
+        <w:t>מחלקה זו משתמש שירות לשכבת ה</w:t>
+      </w:r>
+      <w:r>
+        <w:rPr>
+          <w:rFonts w:asciiTheme="minorBidi" w:hAnsiTheme="minorBidi" w:hint="cs"/>
+          <w:sz w:val="32"/>
+          <w:szCs w:val="32"/>
+          <w:rtl/>
+        </w:rPr>
+        <w:t>תצוגה לביצוע פעולות על משתמשים.</w:t>
+      </w:r>
+    </w:p>
+    <w:p>
+      <w:pPr>
+        <w:bidi/>
+        <w:spacing w:line="360" w:lineRule="auto"/>
+        <w:rPr>
+          <w:rFonts w:asciiTheme="minorBidi" w:hAnsiTheme="minorBidi"/>
+          <w:sz w:val="32"/>
+          <w:szCs w:val="32"/>
+          <w:rtl/>
+        </w:rPr>
+      </w:pPr>
+      <w:r>
+        <w:rPr>
+          <w:rFonts w:asciiTheme="minorBidi" w:hAnsiTheme="minorBidi" w:hint="cs"/>
+          <w:sz w:val="32"/>
+          <w:szCs w:val="32"/>
+          <w:rtl/>
+        </w:rPr>
+        <w:t xml:space="preserve">המחלקה יורשת מממשק מתאים שחושף אותה כשירות </w:t>
+      </w:r>
+      <w:r>
+        <w:rPr>
+          <w:rFonts w:asciiTheme="minorBidi" w:hAnsiTheme="minorBidi" w:hint="cs"/>
+          <w:sz w:val="32"/>
+          <w:szCs w:val="32"/>
+        </w:rPr>
+        <w:t>WCF</w:t>
+      </w:r>
+      <w:r>
+        <w:rPr>
+          <w:rFonts w:asciiTheme="minorBidi" w:hAnsiTheme="minorBidi" w:hint="cs"/>
+          <w:sz w:val="32"/>
+          <w:szCs w:val="32"/>
+          <w:rtl/>
+        </w:rPr>
+        <w:t xml:space="preserve"> לשכבת ההצגה למשתמש.</w:t>
+      </w:r>
+    </w:p>
+    <w:p>
+      <w:pPr>
+        <w:bidi/>
+        <w:spacing w:line="360" w:lineRule="auto"/>
+        <w:rPr>
+          <w:rFonts w:asciiTheme="minorBidi" w:hAnsiTheme="minorBidi"/>
+          <w:sz w:val="32"/>
+          <w:szCs w:val="32"/>
+          <w:rtl/>
+        </w:rPr>
+      </w:pPr>
+      <w:r>
+        <w:rPr>
+          <w:rFonts w:asciiTheme="minorBidi" w:hAnsiTheme="minorBidi" w:hint="cs"/>
+          <w:sz w:val="32"/>
+          <w:szCs w:val="32"/>
+          <w:rtl/>
+        </w:rPr>
+        <w:t xml:space="preserve">על פעולה מקבלת </w:t>
+      </w:r>
+      <w:r>
+        <w:rPr>
+          <w:rFonts w:asciiTheme="minorBidi" w:hAnsiTheme="minorBidi"/>
+          <w:sz w:val="32"/>
+          <w:szCs w:val="32"/>
+        </w:rPr>
+        <w:t>Authentication Token</w:t>
+      </w:r>
+      <w:r>
+        <w:rPr>
+          <w:rFonts w:asciiTheme="minorBidi" w:hAnsiTheme="minorBidi" w:hint="cs"/>
+          <w:sz w:val="32"/>
+          <w:szCs w:val="32"/>
+          <w:rtl/>
+        </w:rPr>
+        <w:t xml:space="preserve"> או </w:t>
+      </w:r>
+      <w:r>
+        <w:rPr>
+          <w:rFonts w:asciiTheme="minorBidi" w:hAnsiTheme="minorBidi"/>
+          <w:sz w:val="32"/>
+          <w:szCs w:val="32"/>
+        </w:rPr>
+        <w:t>AuthenticatedOperation</w:t>
+      </w:r>
+      <w:r>
+        <w:rPr>
+          <w:rFonts w:asciiTheme="minorBidi" w:hAnsiTheme="minorBidi" w:hint="cs"/>
+          <w:sz w:val="32"/>
+          <w:szCs w:val="32"/>
+          <w:rtl/>
+        </w:rPr>
+        <w:t xml:space="preserve"> על מנת שיהיה אפשר לזהות את המשתמש שמבצע את הפעולה ולוודא שיש לו את ההרשאות הנדרשות לביצוען.</w:t>
+      </w:r>
+      <w:r>
+        <w:rPr>
+          <w:rFonts w:asciiTheme="minorBidi" w:hAnsiTheme="minorBidi" w:hint="cs"/>
+          <w:sz w:val="32"/>
+          <w:szCs w:val="32"/>
+          <w:rtl/>
+        </w:rPr>
+        <w:t xml:space="preserve"> באופן זה לכל פעולה יבוצעו </w:t>
+      </w:r>
+      <w:r>
+        <w:rPr>
+          <w:rFonts w:asciiTheme="minorBidi" w:hAnsiTheme="minorBidi"/>
+          <w:sz w:val="32"/>
+          <w:szCs w:val="32"/>
+        </w:rPr>
+        <w:t>Validations</w:t>
+      </w:r>
+      <w:r>
+        <w:rPr>
+          <w:rFonts w:asciiTheme="minorBidi" w:hAnsiTheme="minorBidi" w:hint="cs"/>
+          <w:sz w:val="32"/>
+          <w:szCs w:val="32"/>
+          <w:rtl/>
+        </w:rPr>
+        <w:t xml:space="preserve"> שיוודאו את תקינות המידע שהתקבל, וההרשאות של המשתמש.</w:t>
+      </w:r>
+    </w:p>
+    <w:p>
+      <w:pPr>
+        <w:bidi/>
+        <w:spacing w:line="360" w:lineRule="auto"/>
+        <w:rPr>
+          <w:rFonts w:asciiTheme="minorBidi" w:hAnsiTheme="minorBidi"/>
+          <w:sz w:val="32"/>
+          <w:szCs w:val="32"/>
+          <w:rtl/>
+        </w:rPr>
+      </w:pPr>
+      <w:r>
+        <w:rPr>
+          <w:rFonts w:asciiTheme="minorBidi" w:hAnsiTheme="minorBidi" w:hint="cs"/>
+          <w:sz w:val="32"/>
+          <w:szCs w:val="32"/>
+          <w:rtl/>
+        </w:rPr>
+        <w:t>בין הפעולות שניתן לבצע במחלקה הם הוספה של משתמש חדש למערכת (זה מתבצע בתהליך הרישום למערכת), כניסה למערכת וקבלת ה</w:t>
+      </w:r>
+      <w:r>
+        <w:rPr>
+          <w:rFonts w:asciiTheme="minorBidi" w:hAnsiTheme="minorBidi"/>
+          <w:sz w:val="32"/>
+          <w:szCs w:val="32"/>
+        </w:rPr>
+        <w:t>AuthenticationToken</w:t>
+      </w:r>
+      <w:r>
+        <w:rPr>
+          <w:rFonts w:asciiTheme="minorBidi" w:hAnsiTheme="minorBidi" w:hint="cs"/>
+          <w:sz w:val="32"/>
+          <w:szCs w:val="32"/>
+          <w:rtl/>
+        </w:rPr>
+        <w:t xml:space="preserve"> המתאים, קבלת המידע על כל המשתמשים במערכת (רק מרצים ורכזים יכולים לבצע זאת), שמירת מידע חדש על המשתמשים (זה יתבצע בשמירה במסך הניהול של הרכז והמרצים לאחר עדכונו), וקבלת מידע על משתמש ספציפי.</w:t>
       </w:r>
     </w:p>
     <w:p>
@@ -3326,22 +4503,93 @@
       <w:r>
         <w:rPr>
           <w:rFonts w:ascii="Consolas" w:hAnsi="Consolas" w:cs="Consolas"/>
+          <w:color w:val="2B91AF"/>
+          <w:sz w:val="19"/>
+          <w:szCs w:val="19"/>
+          <w:highlight w:val="white"/>
+        </w:rPr>
+        <w:t>OperationResult</w:t>
+      </w:r>
+      <w:r>
+        <w:rPr>
+          <w:rFonts w:ascii="Consolas" w:hAnsi="Consolas" w:cs="Consolas"/>
+          <w:color w:val="000000"/>
+          <w:sz w:val="19"/>
+          <w:szCs w:val="19"/>
+          <w:highlight w:val="white"/>
+        </w:rPr>
+        <w:t xml:space="preserve"> AddNewUser(</w:t>
+      </w:r>
+      <w:r>
+        <w:rPr>
+          <w:rFonts w:ascii="Consolas" w:hAnsi="Consolas" w:cs="Consolas"/>
+          <w:color w:val="2B91AF"/>
+          <w:sz w:val="19"/>
+          <w:szCs w:val="19"/>
+          <w:highlight w:val="white"/>
+        </w:rPr>
+        <w:t>UserInfo</w:t>
+      </w:r>
+      <w:r>
+        <w:rPr>
+          <w:rFonts w:ascii="Consolas" w:hAnsi="Consolas" w:cs="Consolas"/>
+          <w:color w:val="000000"/>
+          <w:sz w:val="19"/>
+          <w:szCs w:val="19"/>
+          <w:highlight w:val="white"/>
+        </w:rPr>
+        <w:t xml:space="preserve"> newUser, </w:t>
+      </w:r>
+      <w:r>
+        <w:rPr>
+          <w:rFonts w:ascii="Consolas" w:hAnsi="Consolas" w:cs="Consolas"/>
+          <w:color w:val="2B91AF"/>
+          <w:sz w:val="19"/>
+          <w:szCs w:val="19"/>
+          <w:highlight w:val="white"/>
+        </w:rPr>
+        <w:t>UserCredentials</w:t>
+      </w:r>
+      <w:r>
+        <w:rPr>
+          <w:rFonts w:ascii="Consolas" w:hAnsi="Consolas" w:cs="Consolas"/>
+          <w:color w:val="000000"/>
+          <w:sz w:val="19"/>
+          <w:szCs w:val="19"/>
+          <w:highlight w:val="white"/>
+        </w:rPr>
+        <w:t xml:space="preserve"> userCredentials)</w:t>
+      </w:r>
+    </w:p>
+    <w:p>
+      <w:pPr>
+        <w:bidi/>
+        <w:spacing w:line="360" w:lineRule="auto"/>
+        <w:rPr>
+          <w:sz w:val="32"/>
+          <w:szCs w:val="32"/>
+          <w:rtl/>
+        </w:rPr>
+      </w:pPr>
+      <w:r>
+        <w:rPr>
+          <w:rFonts w:ascii="Consolas" w:hAnsi="Consolas" w:cs="Consolas"/>
           <w:color w:val="0000FF"/>
           <w:sz w:val="19"/>
           <w:szCs w:val="19"/>
           <w:highlight w:val="white"/>
         </w:rPr>
-        <w:t>void</w:t>
-      </w:r>
-      <w:r>
-        <w:rPr>
-          <w:rFonts w:ascii="Consolas" w:hAnsi="Consolas" w:cs="Consolas"/>
-          <w:color w:val="000000"/>
-          <w:sz w:val="19"/>
-          <w:szCs w:val="19"/>
-          <w:highlight w:val="white"/>
-        </w:rPr>
-        <w:t xml:space="preserve"> AddQuestion(</w:t>
+        <w:t>public</w:t>
+      </w:r>
+      <w:r>
+        <w:rPr>
+          <w:rFonts w:ascii="Consolas" w:hAnsi="Consolas" w:cs="Consolas"/>
+          <w:color w:val="000000"/>
+          <w:sz w:val="19"/>
+          <w:szCs w:val="19"/>
+          <w:highlight w:val="white"/>
+        </w:rPr>
+        <w:t xml:space="preserve"> </w:t>
       </w:r>
       <w:r>
         <w:rPr>
@@ -3351,7 +4599,7 @@
           <w:szCs w:val="19"/>
           <w:highlight w:val="white"/>
         </w:rPr>
-        <w:t>AuthenticatedOperation</w:t>
+        <w:t>OperationResult</w:t>
       </w:r>
       <w:r>
         <w:rPr>
@@ -3371,17 +4619,37 @@
           <w:szCs w:val="19"/>
           <w:highlight w:val="white"/>
         </w:rPr>
-        <w:t>Question</w:t>
-      </w:r>
-      <w:r>
-        <w:rPr>
-          <w:rFonts w:ascii="Consolas" w:hAnsi="Consolas" w:cs="Consolas"/>
-          <w:color w:val="000000"/>
-          <w:sz w:val="19"/>
-          <w:szCs w:val="19"/>
-          <w:highlight w:val="white"/>
-        </w:rPr>
-        <w:t>&gt; question)</w:t>
+        <w:t>AuthenticationToken</w:t>
+      </w:r>
+      <w:r>
+        <w:rPr>
+          <w:rFonts w:ascii="Consolas" w:hAnsi="Consolas" w:cs="Consolas"/>
+          <w:color w:val="000000"/>
+          <w:sz w:val="19"/>
+          <w:szCs w:val="19"/>
+          <w:highlight w:val="white"/>
+        </w:rPr>
+        <w:t>&gt; LogIn(</w:t>
+      </w:r>
+      <w:r>
+        <w:rPr>
+          <w:rFonts w:ascii="Consolas" w:hAnsi="Consolas" w:cs="Consolas"/>
+          <w:color w:val="2B91AF"/>
+          <w:sz w:val="19"/>
+          <w:szCs w:val="19"/>
+          <w:highlight w:val="white"/>
+        </w:rPr>
+        <w:t>UserCredentials</w:t>
+      </w:r>
+      <w:r>
+        <w:rPr>
+          <w:rFonts w:ascii="Consolas" w:hAnsi="Consolas" w:cs="Consolas"/>
+          <w:color w:val="000000"/>
+          <w:sz w:val="19"/>
+          <w:szCs w:val="19"/>
+          <w:highlight w:val="white"/>
+        </w:rPr>
+        <w:t xml:space="preserve"> userCredentials)</w:t>
       </w:r>
     </w:p>
     <w:p>
@@ -3402,1149 +4670,6 @@
           <w:szCs w:val="19"/>
           <w:highlight w:val="white"/>
         </w:rPr>
-        <w:t>public</w:t>
-      </w:r>
-      <w:r>
-        <w:rPr>
-          <w:rFonts w:ascii="Consolas" w:hAnsi="Consolas" w:cs="Consolas"/>
-          <w:color w:val="000000"/>
-          <w:sz w:val="19"/>
-          <w:szCs w:val="19"/>
-          <w:highlight w:val="white"/>
-        </w:rPr>
-        <w:t xml:space="preserve"> </w:t>
-      </w:r>
-      <w:r>
-        <w:rPr>
-          <w:rFonts w:ascii="Consolas" w:hAnsi="Consolas" w:cs="Consolas"/>
-          <w:color w:val="0000FF"/>
-          <w:sz w:val="19"/>
-          <w:szCs w:val="19"/>
-          <w:highlight w:val="white"/>
-        </w:rPr>
-        <w:t>void</w:t>
-      </w:r>
-      <w:r>
-        <w:rPr>
-          <w:rFonts w:ascii="Consolas" w:hAnsi="Consolas" w:cs="Consolas"/>
-          <w:color w:val="000000"/>
-          <w:sz w:val="19"/>
-          <w:szCs w:val="19"/>
-          <w:highlight w:val="white"/>
-        </w:rPr>
-        <w:t xml:space="preserve"> DeleteQuestion(</w:t>
-      </w:r>
-      <w:r>
-        <w:rPr>
-          <w:rFonts w:ascii="Consolas" w:hAnsi="Consolas" w:cs="Consolas"/>
-          <w:color w:val="2B91AF"/>
-          <w:sz w:val="19"/>
-          <w:szCs w:val="19"/>
-          <w:highlight w:val="white"/>
-        </w:rPr>
-        <w:t>AuthenticatedOperation</w:t>
-      </w:r>
-      <w:r>
-        <w:rPr>
-          <w:rFonts w:ascii="Consolas" w:hAnsi="Consolas" w:cs="Consolas"/>
-          <w:color w:val="000000"/>
-          <w:sz w:val="19"/>
-          <w:szCs w:val="19"/>
-          <w:highlight w:val="white"/>
-        </w:rPr>
-        <w:t>&lt;</w:t>
-      </w:r>
-      <w:r>
-        <w:rPr>
-          <w:rFonts w:ascii="Consolas" w:hAnsi="Consolas" w:cs="Consolas"/>
-          <w:color w:val="0000FF"/>
-          <w:sz w:val="19"/>
-          <w:szCs w:val="19"/>
-          <w:highlight w:val="white"/>
-        </w:rPr>
-        <w:t>int</w:t>
-      </w:r>
-      <w:r>
-        <w:rPr>
-          <w:rFonts w:ascii="Consolas" w:hAnsi="Consolas" w:cs="Consolas"/>
-          <w:color w:val="000000"/>
-          <w:sz w:val="19"/>
-          <w:szCs w:val="19"/>
-          <w:highlight w:val="white"/>
-        </w:rPr>
-        <w:t>&gt; questionId)</w:t>
-      </w:r>
-    </w:p>
-    <w:p>
-      <w:pPr>
-        <w:bidi/>
-        <w:spacing w:line="360" w:lineRule="auto"/>
-        <w:rPr>
-          <w:sz w:val="32"/>
-          <w:szCs w:val="32"/>
-          <w:rtl/>
-        </w:rPr>
-      </w:pPr>
-      <w:r>
-        <w:rPr>
-          <w:rFonts w:ascii="Consolas" w:hAnsi="Consolas" w:cs="Consolas"/>
-          <w:color w:val="0000FF"/>
-          <w:sz w:val="19"/>
-          <w:szCs w:val="19"/>
-          <w:highlight w:val="white"/>
-        </w:rPr>
-        <w:t>public</w:t>
-      </w:r>
-      <w:r>
-        <w:rPr>
-          <w:rFonts w:ascii="Consolas" w:hAnsi="Consolas" w:cs="Consolas"/>
-          <w:color w:val="000000"/>
-          <w:sz w:val="19"/>
-          <w:szCs w:val="19"/>
-          <w:highlight w:val="white"/>
-        </w:rPr>
-        <w:t xml:space="preserve"> </w:t>
-      </w:r>
-      <w:r>
-        <w:rPr>
-          <w:rFonts w:ascii="Consolas" w:hAnsi="Consolas" w:cs="Consolas"/>
-          <w:color w:val="0000FF"/>
-          <w:sz w:val="19"/>
-          <w:szCs w:val="19"/>
-          <w:highlight w:val="white"/>
-        </w:rPr>
-        <w:t>void</w:t>
-      </w:r>
-      <w:r>
-        <w:rPr>
-          <w:rFonts w:ascii="Consolas" w:hAnsi="Consolas" w:cs="Consolas"/>
-          <w:color w:val="000000"/>
-          <w:sz w:val="19"/>
-          <w:szCs w:val="19"/>
-          <w:highlight w:val="white"/>
-        </w:rPr>
-        <w:t xml:space="preserve"> AddAnswer(</w:t>
-      </w:r>
-      <w:r>
-        <w:rPr>
-          <w:rFonts w:ascii="Consolas" w:hAnsi="Consolas" w:cs="Consolas"/>
-          <w:color w:val="2B91AF"/>
-          <w:sz w:val="19"/>
-          <w:szCs w:val="19"/>
-          <w:highlight w:val="white"/>
-        </w:rPr>
-        <w:t>AuthenticatedOperation</w:t>
-      </w:r>
-      <w:r>
-        <w:rPr>
-          <w:rFonts w:ascii="Consolas" w:hAnsi="Consolas" w:cs="Consolas"/>
-          <w:color w:val="000000"/>
-          <w:sz w:val="19"/>
-          <w:szCs w:val="19"/>
-          <w:highlight w:val="white"/>
-        </w:rPr>
-        <w:t>&lt;</w:t>
-      </w:r>
-      <w:r>
-        <w:rPr>
-          <w:rFonts w:ascii="Consolas" w:hAnsi="Consolas" w:cs="Consolas"/>
-          <w:color w:val="2B91AF"/>
-          <w:sz w:val="19"/>
-          <w:szCs w:val="19"/>
-          <w:highlight w:val="white"/>
-        </w:rPr>
-        <w:t>Answer</w:t>
-      </w:r>
-      <w:r>
-        <w:rPr>
-          <w:rFonts w:ascii="Consolas" w:hAnsi="Consolas" w:cs="Consolas"/>
-          <w:color w:val="000000"/>
-          <w:sz w:val="19"/>
-          <w:szCs w:val="19"/>
-          <w:highlight w:val="white"/>
-        </w:rPr>
-        <w:t>&gt; answer)</w:t>
-      </w:r>
-    </w:p>
-    <w:p>
-      <w:pPr>
-        <w:bidi/>
-        <w:spacing w:line="360" w:lineRule="auto"/>
-        <w:rPr>
-          <w:rFonts w:ascii="Consolas" w:hAnsi="Consolas"/>
-          <w:color w:val="0000FF"/>
-          <w:sz w:val="19"/>
-          <w:szCs w:val="19"/>
-          <w:highlight w:val="white"/>
-        </w:rPr>
-      </w:pPr>
-      <w:r>
-        <w:rPr>
-          <w:rFonts w:ascii="Consolas" w:hAnsi="Consolas" w:cs="Consolas"/>
-          <w:color w:val="0000FF"/>
-          <w:sz w:val="19"/>
-          <w:szCs w:val="19"/>
-          <w:highlight w:val="white"/>
-        </w:rPr>
-        <w:lastRenderedPageBreak/>
-        <w:t>public</w:t>
-      </w:r>
-      <w:r>
-        <w:rPr>
-          <w:rFonts w:ascii="Consolas" w:hAnsi="Consolas" w:cs="Consolas"/>
-          <w:color w:val="000000"/>
-          <w:sz w:val="19"/>
-          <w:szCs w:val="19"/>
-          <w:highlight w:val="white"/>
-        </w:rPr>
-        <w:t xml:space="preserve"> </w:t>
-      </w:r>
-      <w:r>
-        <w:rPr>
-          <w:rFonts w:ascii="Consolas" w:hAnsi="Consolas" w:cs="Consolas"/>
-          <w:color w:val="0000FF"/>
-          <w:sz w:val="19"/>
-          <w:szCs w:val="19"/>
-          <w:highlight w:val="white"/>
-        </w:rPr>
-        <w:t>void</w:t>
-      </w:r>
-      <w:r>
-        <w:rPr>
-          <w:rFonts w:ascii="Consolas" w:hAnsi="Consolas" w:cs="Consolas"/>
-          <w:color w:val="000000"/>
-          <w:sz w:val="19"/>
-          <w:szCs w:val="19"/>
-          <w:highlight w:val="white"/>
-        </w:rPr>
-        <w:t xml:space="preserve"> DeleteAnswer(</w:t>
-      </w:r>
-      <w:r>
-        <w:rPr>
-          <w:rFonts w:ascii="Consolas" w:hAnsi="Consolas" w:cs="Consolas"/>
-          <w:color w:val="2B91AF"/>
-          <w:sz w:val="19"/>
-          <w:szCs w:val="19"/>
-          <w:highlight w:val="white"/>
-        </w:rPr>
-        <w:t>AuthenticatedOperation</w:t>
-      </w:r>
-      <w:r>
-        <w:rPr>
-          <w:rFonts w:ascii="Consolas" w:hAnsi="Consolas" w:cs="Consolas"/>
-          <w:color w:val="000000"/>
-          <w:sz w:val="19"/>
-          <w:szCs w:val="19"/>
-          <w:highlight w:val="white"/>
-        </w:rPr>
-        <w:t>&lt;</w:t>
-      </w:r>
-      <w:r>
-        <w:rPr>
-          <w:rFonts w:ascii="Consolas" w:hAnsi="Consolas" w:cs="Consolas"/>
-          <w:color w:val="0000FF"/>
-          <w:sz w:val="19"/>
-          <w:szCs w:val="19"/>
-          <w:highlight w:val="white"/>
-        </w:rPr>
-        <w:t>int</w:t>
-      </w:r>
-      <w:r>
-        <w:rPr>
-          <w:rFonts w:ascii="Consolas" w:hAnsi="Consolas" w:cs="Consolas"/>
-          <w:color w:val="000000"/>
-          <w:sz w:val="19"/>
-          <w:szCs w:val="19"/>
-          <w:highlight w:val="white"/>
-        </w:rPr>
-        <w:t>&gt; answerId)</w:t>
-      </w:r>
-    </w:p>
-    <w:p>
-      <w:pPr>
-        <w:bidi/>
-        <w:spacing w:line="360" w:lineRule="auto"/>
-        <w:rPr>
-          <w:rFonts w:ascii="Consolas" w:hAnsi="Consolas"/>
-          <w:color w:val="0000FF"/>
-          <w:sz w:val="19"/>
-          <w:szCs w:val="19"/>
-          <w:highlight w:val="white"/>
-          <w:rtl/>
-        </w:rPr>
-      </w:pPr>
-      <w:r>
-        <w:rPr>
-          <w:rFonts w:ascii="Consolas" w:hAnsi="Consolas" w:cs="Consolas"/>
-          <w:color w:val="0000FF"/>
-          <w:sz w:val="19"/>
-          <w:szCs w:val="19"/>
-          <w:highlight w:val="white"/>
-        </w:rPr>
-        <w:t>public</w:t>
-      </w:r>
-      <w:r>
-        <w:rPr>
-          <w:rFonts w:ascii="Consolas" w:hAnsi="Consolas" w:cs="Consolas"/>
-          <w:color w:val="000000"/>
-          <w:sz w:val="19"/>
-          <w:szCs w:val="19"/>
-          <w:highlight w:val="white"/>
-        </w:rPr>
-        <w:t xml:space="preserve"> </w:t>
-      </w:r>
-      <w:r>
-        <w:rPr>
-          <w:rFonts w:ascii="Consolas" w:hAnsi="Consolas" w:cs="Consolas"/>
-          <w:color w:val="0000FF"/>
-          <w:sz w:val="19"/>
-          <w:szCs w:val="19"/>
-          <w:highlight w:val="white"/>
-        </w:rPr>
-        <w:t>void</w:t>
-      </w:r>
-      <w:r>
-        <w:rPr>
-          <w:rFonts w:ascii="Consolas" w:hAnsi="Consolas" w:cs="Consolas"/>
-          <w:color w:val="000000"/>
-          <w:sz w:val="19"/>
-          <w:szCs w:val="19"/>
-          <w:highlight w:val="white"/>
-        </w:rPr>
-        <w:t xml:space="preserve"> VoteUpQuestion(</w:t>
-      </w:r>
-      <w:r>
-        <w:rPr>
-          <w:rFonts w:ascii="Consolas" w:hAnsi="Consolas" w:cs="Consolas"/>
-          <w:color w:val="2B91AF"/>
-          <w:sz w:val="19"/>
-          <w:szCs w:val="19"/>
-          <w:highlight w:val="white"/>
-        </w:rPr>
-        <w:t>AuthenticatedOperation</w:t>
-      </w:r>
-      <w:r>
-        <w:rPr>
-          <w:rFonts w:ascii="Consolas" w:hAnsi="Consolas" w:cs="Consolas"/>
-          <w:color w:val="000000"/>
-          <w:sz w:val="19"/>
-          <w:szCs w:val="19"/>
-          <w:highlight w:val="white"/>
-        </w:rPr>
-        <w:t>&lt;</w:t>
-      </w:r>
-      <w:r>
-        <w:rPr>
-          <w:rFonts w:ascii="Consolas" w:hAnsi="Consolas" w:cs="Consolas"/>
-          <w:color w:val="0000FF"/>
-          <w:sz w:val="19"/>
-          <w:szCs w:val="19"/>
-          <w:highlight w:val="white"/>
-        </w:rPr>
-        <w:t>int</w:t>
-      </w:r>
-      <w:r>
-        <w:rPr>
-          <w:rFonts w:ascii="Consolas" w:hAnsi="Consolas" w:cs="Consolas"/>
-          <w:color w:val="000000"/>
-          <w:sz w:val="19"/>
-          <w:szCs w:val="19"/>
-          <w:highlight w:val="white"/>
-        </w:rPr>
-        <w:t>&gt; questionId)</w:t>
-      </w:r>
-    </w:p>
-    <w:p>
-      <w:pPr>
-        <w:bidi/>
-        <w:spacing w:line="360" w:lineRule="auto"/>
-        <w:rPr>
-          <w:rFonts w:ascii="Consolas" w:hAnsi="Consolas"/>
-          <w:color w:val="0000FF"/>
-          <w:sz w:val="19"/>
-          <w:szCs w:val="19"/>
-          <w:highlight w:val="white"/>
-          <w:rtl/>
-        </w:rPr>
-      </w:pPr>
-      <w:r>
-        <w:rPr>
-          <w:rFonts w:ascii="Consolas" w:hAnsi="Consolas" w:cs="Consolas"/>
-          <w:color w:val="0000FF"/>
-          <w:sz w:val="19"/>
-          <w:szCs w:val="19"/>
-          <w:highlight w:val="white"/>
-        </w:rPr>
-        <w:t>public</w:t>
-      </w:r>
-      <w:r>
-        <w:rPr>
-          <w:rFonts w:ascii="Consolas" w:hAnsi="Consolas" w:cs="Consolas"/>
-          <w:color w:val="000000"/>
-          <w:sz w:val="19"/>
-          <w:szCs w:val="19"/>
-          <w:highlight w:val="white"/>
-        </w:rPr>
-        <w:t xml:space="preserve"> </w:t>
-      </w:r>
-      <w:r>
-        <w:rPr>
-          <w:rFonts w:ascii="Consolas" w:hAnsi="Consolas" w:cs="Consolas"/>
-          <w:color w:val="0000FF"/>
-          <w:sz w:val="19"/>
-          <w:szCs w:val="19"/>
-          <w:highlight w:val="white"/>
-        </w:rPr>
-        <w:t>void</w:t>
-      </w:r>
-      <w:r>
-        <w:rPr>
-          <w:rFonts w:ascii="Consolas" w:hAnsi="Consolas" w:cs="Consolas"/>
-          <w:color w:val="000000"/>
-          <w:sz w:val="19"/>
-          <w:szCs w:val="19"/>
-          <w:highlight w:val="white"/>
-        </w:rPr>
-        <w:t xml:space="preserve"> VoteDownQuestion(</w:t>
-      </w:r>
-      <w:r>
-        <w:rPr>
-          <w:rFonts w:ascii="Consolas" w:hAnsi="Consolas" w:cs="Consolas"/>
-          <w:color w:val="2B91AF"/>
-          <w:sz w:val="19"/>
-          <w:szCs w:val="19"/>
-          <w:highlight w:val="white"/>
-        </w:rPr>
-        <w:t>AuthenticatedOperation</w:t>
-      </w:r>
-      <w:r>
-        <w:rPr>
-          <w:rFonts w:ascii="Consolas" w:hAnsi="Consolas" w:cs="Consolas"/>
-          <w:color w:val="000000"/>
-          <w:sz w:val="19"/>
-          <w:szCs w:val="19"/>
-          <w:highlight w:val="white"/>
-        </w:rPr>
-        <w:t>&lt;</w:t>
-      </w:r>
-      <w:r>
-        <w:rPr>
-          <w:rFonts w:ascii="Consolas" w:hAnsi="Consolas" w:cs="Consolas"/>
-          <w:color w:val="0000FF"/>
-          <w:sz w:val="19"/>
-          <w:szCs w:val="19"/>
-          <w:highlight w:val="white"/>
-        </w:rPr>
-        <w:t>int</w:t>
-      </w:r>
-      <w:r>
-        <w:rPr>
-          <w:rFonts w:ascii="Consolas" w:hAnsi="Consolas" w:cs="Consolas"/>
-          <w:color w:val="000000"/>
-          <w:sz w:val="19"/>
-          <w:szCs w:val="19"/>
-          <w:highlight w:val="white"/>
-        </w:rPr>
-        <w:t>&gt; questionId)</w:t>
-      </w:r>
-    </w:p>
-    <w:p>
-      <w:pPr>
-        <w:bidi/>
-        <w:spacing w:line="360" w:lineRule="auto"/>
-        <w:rPr>
-          <w:rFonts w:ascii="Consolas" w:hAnsi="Consolas"/>
-          <w:color w:val="0000FF"/>
-          <w:sz w:val="19"/>
-          <w:szCs w:val="19"/>
-          <w:highlight w:val="white"/>
-          <w:rtl/>
-        </w:rPr>
-      </w:pPr>
-      <w:r>
-        <w:rPr>
-          <w:rFonts w:ascii="Consolas" w:hAnsi="Consolas" w:cs="Consolas"/>
-          <w:color w:val="0000FF"/>
-          <w:sz w:val="19"/>
-          <w:szCs w:val="19"/>
-          <w:highlight w:val="white"/>
-        </w:rPr>
-        <w:t>public</w:t>
-      </w:r>
-      <w:r>
-        <w:rPr>
-          <w:rFonts w:ascii="Consolas" w:hAnsi="Consolas" w:cs="Consolas"/>
-          <w:color w:val="000000"/>
-          <w:sz w:val="19"/>
-          <w:szCs w:val="19"/>
-          <w:highlight w:val="white"/>
-        </w:rPr>
-        <w:t xml:space="preserve"> </w:t>
-      </w:r>
-      <w:r>
-        <w:rPr>
-          <w:rFonts w:ascii="Consolas" w:hAnsi="Consolas" w:cs="Consolas"/>
-          <w:color w:val="0000FF"/>
-          <w:sz w:val="19"/>
-          <w:szCs w:val="19"/>
-          <w:highlight w:val="white"/>
-        </w:rPr>
-        <w:t>void</w:t>
-      </w:r>
-      <w:r>
-        <w:rPr>
-          <w:rFonts w:ascii="Consolas" w:hAnsi="Consolas" w:cs="Consolas"/>
-          <w:color w:val="000000"/>
-          <w:sz w:val="19"/>
-          <w:szCs w:val="19"/>
-          <w:highlight w:val="white"/>
-        </w:rPr>
-        <w:t xml:space="preserve"> VoteUpAnswer(</w:t>
-      </w:r>
-      <w:r>
-        <w:rPr>
-          <w:rFonts w:ascii="Consolas" w:hAnsi="Consolas" w:cs="Consolas"/>
-          <w:color w:val="2B91AF"/>
-          <w:sz w:val="19"/>
-          <w:szCs w:val="19"/>
-          <w:highlight w:val="white"/>
-        </w:rPr>
-        <w:t>AuthenticatedOperation</w:t>
-      </w:r>
-      <w:r>
-        <w:rPr>
-          <w:rFonts w:ascii="Consolas" w:hAnsi="Consolas" w:cs="Consolas"/>
-          <w:color w:val="000000"/>
-          <w:sz w:val="19"/>
-          <w:szCs w:val="19"/>
-          <w:highlight w:val="white"/>
-        </w:rPr>
-        <w:t>&lt;</w:t>
-      </w:r>
-      <w:r>
-        <w:rPr>
-          <w:rFonts w:ascii="Consolas" w:hAnsi="Consolas" w:cs="Consolas"/>
-          <w:color w:val="0000FF"/>
-          <w:sz w:val="19"/>
-          <w:szCs w:val="19"/>
-          <w:highlight w:val="white"/>
-        </w:rPr>
-        <w:t>int</w:t>
-      </w:r>
-      <w:r>
-        <w:rPr>
-          <w:rFonts w:ascii="Consolas" w:hAnsi="Consolas" w:cs="Consolas"/>
-          <w:color w:val="000000"/>
-          <w:sz w:val="19"/>
-          <w:szCs w:val="19"/>
-          <w:highlight w:val="white"/>
-        </w:rPr>
-        <w:t>&gt; answerId)</w:t>
-      </w:r>
-    </w:p>
-    <w:p>
-      <w:pPr>
-        <w:bidi/>
-        <w:spacing w:line="360" w:lineRule="auto"/>
-        <w:rPr>
-          <w:rFonts w:ascii="Consolas" w:hAnsi="Consolas"/>
-          <w:color w:val="0000FF"/>
-          <w:sz w:val="19"/>
-          <w:szCs w:val="19"/>
-          <w:highlight w:val="white"/>
-        </w:rPr>
-      </w:pPr>
-      <w:r>
-        <w:rPr>
-          <w:rFonts w:ascii="Consolas" w:hAnsi="Consolas" w:cs="Consolas"/>
-          <w:color w:val="0000FF"/>
-          <w:sz w:val="19"/>
-          <w:szCs w:val="19"/>
-          <w:highlight w:val="white"/>
-        </w:rPr>
-        <w:t>public</w:t>
-      </w:r>
-      <w:r>
-        <w:rPr>
-          <w:rFonts w:ascii="Consolas" w:hAnsi="Consolas" w:cs="Consolas"/>
-          <w:color w:val="000000"/>
-          <w:sz w:val="19"/>
-          <w:szCs w:val="19"/>
-          <w:highlight w:val="white"/>
-        </w:rPr>
-        <w:t xml:space="preserve"> </w:t>
-      </w:r>
-      <w:r>
-        <w:rPr>
-          <w:rFonts w:ascii="Consolas" w:hAnsi="Consolas" w:cs="Consolas"/>
-          <w:color w:val="0000FF"/>
-          <w:sz w:val="19"/>
-          <w:szCs w:val="19"/>
-          <w:highlight w:val="white"/>
-        </w:rPr>
-        <w:t>void</w:t>
-      </w:r>
-      <w:r>
-        <w:rPr>
-          <w:rFonts w:ascii="Consolas" w:hAnsi="Consolas" w:cs="Consolas"/>
-          <w:color w:val="000000"/>
-          <w:sz w:val="19"/>
-          <w:szCs w:val="19"/>
-          <w:highlight w:val="white"/>
-        </w:rPr>
-        <w:t xml:space="preserve"> VoteDownAnswer(</w:t>
-      </w:r>
-      <w:r>
-        <w:rPr>
-          <w:rFonts w:ascii="Consolas" w:hAnsi="Consolas" w:cs="Consolas"/>
-          <w:color w:val="2B91AF"/>
-          <w:sz w:val="19"/>
-          <w:szCs w:val="19"/>
-          <w:highlight w:val="white"/>
-        </w:rPr>
-        <w:t>AuthenticatedOperation</w:t>
-      </w:r>
-      <w:r>
-        <w:rPr>
-          <w:rFonts w:ascii="Consolas" w:hAnsi="Consolas" w:cs="Consolas"/>
-          <w:color w:val="000000"/>
-          <w:sz w:val="19"/>
-          <w:szCs w:val="19"/>
-          <w:highlight w:val="white"/>
-        </w:rPr>
-        <w:t>&lt;</w:t>
-      </w:r>
-      <w:r>
-        <w:rPr>
-          <w:rFonts w:ascii="Consolas" w:hAnsi="Consolas" w:cs="Consolas"/>
-          <w:color w:val="0000FF"/>
-          <w:sz w:val="19"/>
-          <w:szCs w:val="19"/>
-          <w:highlight w:val="white"/>
-        </w:rPr>
-        <w:t>int</w:t>
-      </w:r>
-      <w:r>
-        <w:rPr>
-          <w:rFonts w:ascii="Consolas" w:hAnsi="Consolas" w:cs="Consolas"/>
-          <w:color w:val="000000"/>
-          <w:sz w:val="19"/>
-          <w:szCs w:val="19"/>
-          <w:highlight w:val="white"/>
-        </w:rPr>
-        <w:t>&gt; answerId)</w:t>
-      </w:r>
-    </w:p>
-    <w:p>
-      <w:pPr>
-        <w:bidi/>
-        <w:spacing w:line="360" w:lineRule="auto"/>
-        <w:rPr>
-          <w:sz w:val="32"/>
-          <w:szCs w:val="32"/>
-          <w:rtl/>
-        </w:rPr>
-      </w:pPr>
-      <w:r>
-        <w:rPr>
-          <w:rFonts w:ascii="Consolas" w:hAnsi="Consolas" w:cs="Consolas"/>
-          <w:color w:val="0000FF"/>
-          <w:sz w:val="19"/>
-          <w:szCs w:val="19"/>
-          <w:highlight w:val="white"/>
-        </w:rPr>
-        <w:t>public</w:t>
-      </w:r>
-      <w:r>
-        <w:rPr>
-          <w:rFonts w:ascii="Consolas" w:hAnsi="Consolas" w:cs="Consolas"/>
-          <w:color w:val="000000"/>
-          <w:sz w:val="19"/>
-          <w:szCs w:val="19"/>
-          <w:highlight w:val="white"/>
-        </w:rPr>
-        <w:t xml:space="preserve"> </w:t>
-      </w:r>
-      <w:r>
-        <w:rPr>
-          <w:rFonts w:ascii="Consolas" w:hAnsi="Consolas" w:cs="Consolas"/>
-          <w:color w:val="0000FF"/>
-          <w:sz w:val="19"/>
-          <w:szCs w:val="19"/>
-          <w:highlight w:val="white"/>
-        </w:rPr>
-        <w:t>void</w:t>
-      </w:r>
-      <w:r>
-        <w:rPr>
-          <w:rFonts w:ascii="Consolas" w:hAnsi="Consolas" w:cs="Consolas"/>
-          <w:color w:val="000000"/>
-          <w:sz w:val="19"/>
-          <w:szCs w:val="19"/>
-          <w:highlight w:val="white"/>
-        </w:rPr>
-        <w:t xml:space="preserve"> RecommendQuestion(</w:t>
-      </w:r>
-      <w:r>
-        <w:rPr>
-          <w:rFonts w:ascii="Consolas" w:hAnsi="Consolas" w:cs="Consolas"/>
-          <w:color w:val="2B91AF"/>
-          <w:sz w:val="19"/>
-          <w:szCs w:val="19"/>
-          <w:highlight w:val="white"/>
-        </w:rPr>
-        <w:t>AuthenticatedOperation</w:t>
-      </w:r>
-      <w:r>
-        <w:rPr>
-          <w:rFonts w:ascii="Consolas" w:hAnsi="Consolas" w:cs="Consolas"/>
-          <w:color w:val="000000"/>
-          <w:sz w:val="19"/>
-          <w:szCs w:val="19"/>
-          <w:highlight w:val="white"/>
-        </w:rPr>
-        <w:t>&lt;</w:t>
-      </w:r>
-      <w:r>
-        <w:rPr>
-          <w:rFonts w:ascii="Consolas" w:hAnsi="Consolas" w:cs="Consolas"/>
-          <w:color w:val="0000FF"/>
-          <w:sz w:val="19"/>
-          <w:szCs w:val="19"/>
-          <w:highlight w:val="white"/>
-        </w:rPr>
-        <w:t>int</w:t>
-      </w:r>
-      <w:r>
-        <w:rPr>
-          <w:rFonts w:ascii="Consolas" w:hAnsi="Consolas" w:cs="Consolas"/>
-          <w:color w:val="000000"/>
-          <w:sz w:val="19"/>
-          <w:szCs w:val="19"/>
-          <w:highlight w:val="white"/>
-        </w:rPr>
-        <w:t>&gt; questionId)</w:t>
-      </w:r>
-    </w:p>
-    <w:p>
-      <w:pPr>
-        <w:bidi/>
-        <w:spacing w:line="360" w:lineRule="auto"/>
-        <w:rPr>
-          <w:sz w:val="32"/>
-          <w:szCs w:val="32"/>
-          <w:rtl/>
-        </w:rPr>
-      </w:pPr>
-    </w:p>
-    <w:p>
-      <w:pPr>
-        <w:pStyle w:val="Heading2"/>
-        <w:bidi/>
-        <w:spacing w:line="360" w:lineRule="auto"/>
-        <w:rPr>
-          <w:sz w:val="28"/>
-          <w:szCs w:val="28"/>
-          <w:rtl/>
-        </w:rPr>
-      </w:pPr>
-      <w:r>
-        <w:rPr>
-          <w:sz w:val="28"/>
-          <w:szCs w:val="28"/>
-          <w:highlight w:val="white"/>
-        </w:rPr>
-        <w:t>UserServices</w:t>
-      </w:r>
-    </w:p>
-    <w:p>
-      <w:pPr>
-        <w:bidi/>
-        <w:spacing w:line="360" w:lineRule="auto"/>
-        <w:rPr>
-          <w:rFonts w:asciiTheme="minorBidi" w:hAnsiTheme="minorBidi"/>
-          <w:sz w:val="32"/>
-          <w:szCs w:val="32"/>
-          <w:rtl/>
-        </w:rPr>
-      </w:pPr>
-      <w:r>
-        <w:rPr>
-          <w:rFonts w:asciiTheme="minorBidi" w:hAnsiTheme="minorBidi" w:hint="cs"/>
-          <w:sz w:val="32"/>
-          <w:szCs w:val="32"/>
-          <w:rtl/>
-        </w:rPr>
-        <w:t>מחלקה זו משתמש שירות לשכבת ה</w:t>
-      </w:r>
-      <w:r>
-        <w:rPr>
-          <w:rFonts w:asciiTheme="minorBidi" w:hAnsiTheme="minorBidi" w:hint="cs"/>
-          <w:sz w:val="32"/>
-          <w:szCs w:val="32"/>
-          <w:rtl/>
-        </w:rPr>
-        <w:t>תצוגה לביצוע פעולות על משתמשים.</w:t>
-      </w:r>
-    </w:p>
-    <w:p>
-      <w:pPr>
-        <w:bidi/>
-        <w:spacing w:line="360" w:lineRule="auto"/>
-        <w:rPr>
-          <w:rFonts w:asciiTheme="minorBidi" w:hAnsiTheme="minorBidi"/>
-          <w:sz w:val="32"/>
-          <w:szCs w:val="32"/>
-          <w:rtl/>
-        </w:rPr>
-      </w:pPr>
-      <w:r>
-        <w:rPr>
-          <w:rFonts w:asciiTheme="minorBidi" w:hAnsiTheme="minorBidi" w:hint="cs"/>
-          <w:sz w:val="32"/>
-          <w:szCs w:val="32"/>
-          <w:rtl/>
-        </w:rPr>
-        <w:t xml:space="preserve">המחלקה יורשת מממשק מתאים שחושף אותה כשירות </w:t>
-      </w:r>
-      <w:r>
-        <w:rPr>
-          <w:rFonts w:asciiTheme="minorBidi" w:hAnsiTheme="minorBidi" w:hint="cs"/>
-          <w:sz w:val="32"/>
-          <w:szCs w:val="32"/>
-        </w:rPr>
-        <w:t>WCF</w:t>
-      </w:r>
-      <w:r>
-        <w:rPr>
-          <w:rFonts w:asciiTheme="minorBidi" w:hAnsiTheme="minorBidi" w:hint="cs"/>
-          <w:sz w:val="32"/>
-          <w:szCs w:val="32"/>
-          <w:rtl/>
-        </w:rPr>
-        <w:t xml:space="preserve"> לשכבת ההצגה למשתמש.</w:t>
-      </w:r>
-    </w:p>
-    <w:p>
-      <w:pPr>
-        <w:bidi/>
-        <w:spacing w:line="360" w:lineRule="auto"/>
-        <w:rPr>
-          <w:rFonts w:asciiTheme="minorBidi" w:hAnsiTheme="minorBidi"/>
-          <w:sz w:val="32"/>
-          <w:szCs w:val="32"/>
-          <w:rtl/>
-        </w:rPr>
-      </w:pPr>
-      <w:r>
-        <w:rPr>
-          <w:rFonts w:asciiTheme="minorBidi" w:hAnsiTheme="minorBidi" w:hint="cs"/>
-          <w:sz w:val="32"/>
-          <w:szCs w:val="32"/>
-          <w:rtl/>
-        </w:rPr>
-        <w:t xml:space="preserve">על פעולה מקבלת </w:t>
-      </w:r>
-      <w:r>
-        <w:rPr>
-          <w:rFonts w:asciiTheme="minorBidi" w:hAnsiTheme="minorBidi"/>
-          <w:sz w:val="32"/>
-          <w:szCs w:val="32"/>
-        </w:rPr>
-        <w:t>Authentication Token</w:t>
-      </w:r>
-      <w:r>
-        <w:rPr>
-          <w:rFonts w:asciiTheme="minorBidi" w:hAnsiTheme="minorBidi" w:hint="cs"/>
-          <w:sz w:val="32"/>
-          <w:szCs w:val="32"/>
-          <w:rtl/>
-        </w:rPr>
-        <w:t xml:space="preserve"> או </w:t>
-      </w:r>
-      <w:r>
-        <w:rPr>
-          <w:rFonts w:asciiTheme="minorBidi" w:hAnsiTheme="minorBidi"/>
-          <w:sz w:val="32"/>
-          <w:szCs w:val="32"/>
-        </w:rPr>
-        <w:t>AuthenticatedOperation</w:t>
-      </w:r>
-      <w:r>
-        <w:rPr>
-          <w:rFonts w:asciiTheme="minorBidi" w:hAnsiTheme="minorBidi" w:hint="cs"/>
-          <w:sz w:val="32"/>
-          <w:szCs w:val="32"/>
-          <w:rtl/>
-        </w:rPr>
-        <w:t xml:space="preserve"> על מנת שיהיה אפשר לזהות את המשתמש שמבצע את הפעולה ולוודא שיש לו את ההרשאות הנדרשות לביצוען.</w:t>
-      </w:r>
-      <w:r>
-        <w:rPr>
-          <w:rFonts w:asciiTheme="minorBidi" w:hAnsiTheme="minorBidi" w:hint="cs"/>
-          <w:sz w:val="32"/>
-          <w:szCs w:val="32"/>
-          <w:rtl/>
-        </w:rPr>
-        <w:t xml:space="preserve"> באופן זה לכל פעולה יבוצעו </w:t>
-      </w:r>
-      <w:r>
-        <w:rPr>
-          <w:rFonts w:asciiTheme="minorBidi" w:hAnsiTheme="minorBidi"/>
-          <w:sz w:val="32"/>
-          <w:szCs w:val="32"/>
-        </w:rPr>
-        <w:t>Validations</w:t>
-      </w:r>
-      <w:r>
-        <w:rPr>
-          <w:rFonts w:asciiTheme="minorBidi" w:hAnsiTheme="minorBidi" w:hint="cs"/>
-          <w:sz w:val="32"/>
-          <w:szCs w:val="32"/>
-          <w:rtl/>
-        </w:rPr>
-        <w:t xml:space="preserve"> שיוודאו את תקינות המידע שהתקבל, וההרשאות של המשתמש.</w:t>
-      </w:r>
-    </w:p>
-    <w:p>
-      <w:pPr>
-        <w:bidi/>
-        <w:spacing w:line="360" w:lineRule="auto"/>
-        <w:rPr>
-          <w:rFonts w:asciiTheme="minorBidi" w:hAnsiTheme="minorBidi"/>
-          <w:sz w:val="32"/>
-          <w:szCs w:val="32"/>
-          <w:rtl/>
-        </w:rPr>
-      </w:pPr>
-      <w:r>
-        <w:rPr>
-          <w:rFonts w:asciiTheme="minorBidi" w:hAnsiTheme="minorBidi" w:hint="cs"/>
-          <w:sz w:val="32"/>
-          <w:szCs w:val="32"/>
-          <w:rtl/>
-        </w:rPr>
-        <w:t>בין הפעולות שניתן לבצע במחלקה הם הוספה של משתמש חדש למערכת (זה מתבצע בתהליך הרישום למערכת), כניסה למערכת וקבלת ה</w:t>
-      </w:r>
-      <w:r>
-        <w:rPr>
-          <w:rFonts w:asciiTheme="minorBidi" w:hAnsiTheme="minorBidi"/>
-          <w:sz w:val="32"/>
-          <w:szCs w:val="32"/>
-        </w:rPr>
-        <w:t>AuthenticationToken</w:t>
-      </w:r>
-      <w:r>
-        <w:rPr>
-          <w:rFonts w:asciiTheme="minorBidi" w:hAnsiTheme="minorBidi" w:hint="cs"/>
-          <w:sz w:val="32"/>
-          <w:szCs w:val="32"/>
-          <w:rtl/>
-        </w:rPr>
-        <w:t xml:space="preserve"> המתאים, קבלת המידע על כל המשתמשים במערכת (רק מרצים ורכזים יכולים לבצע זאת), שמירת מידע חדש על המשתמשים (זה יתבצע בשמירה במסך הניהול של הרכז והמרצים לאחר עדכונו), וקבלת מידע על משתמש ספציפי.</w:t>
-      </w:r>
-    </w:p>
-    <w:p>
-      <w:pPr>
-        <w:bidi/>
-        <w:spacing w:line="360" w:lineRule="auto"/>
-        <w:rPr>
-          <w:sz w:val="32"/>
-          <w:szCs w:val="32"/>
-          <w:rtl/>
-        </w:rPr>
-      </w:pPr>
-      <w:r>
-        <w:rPr>
-          <w:rFonts w:ascii="Consolas" w:hAnsi="Consolas" w:cs="Consolas"/>
-          <w:color w:val="0000FF"/>
-          <w:sz w:val="19"/>
-          <w:szCs w:val="19"/>
-          <w:highlight w:val="white"/>
-        </w:rPr>
-        <w:t>public</w:t>
-      </w:r>
-      <w:r>
-        <w:rPr>
-          <w:rFonts w:ascii="Consolas" w:hAnsi="Consolas" w:cs="Consolas"/>
-          <w:color w:val="000000"/>
-          <w:sz w:val="19"/>
-          <w:szCs w:val="19"/>
-          <w:highlight w:val="white"/>
-        </w:rPr>
-        <w:t xml:space="preserve"> </w:t>
-      </w:r>
-      <w:r>
-        <w:rPr>
-          <w:rFonts w:ascii="Consolas" w:hAnsi="Consolas" w:cs="Consolas"/>
-          <w:color w:val="2B91AF"/>
-          <w:sz w:val="19"/>
-          <w:szCs w:val="19"/>
-          <w:highlight w:val="white"/>
-        </w:rPr>
-        <w:t>OperationResult</w:t>
-      </w:r>
-      <w:r>
-        <w:rPr>
-          <w:rFonts w:ascii="Consolas" w:hAnsi="Consolas" w:cs="Consolas"/>
-          <w:color w:val="000000"/>
-          <w:sz w:val="19"/>
-          <w:szCs w:val="19"/>
-          <w:highlight w:val="white"/>
-        </w:rPr>
-        <w:t xml:space="preserve"> AddNewUser(</w:t>
-      </w:r>
-      <w:r>
-        <w:rPr>
-          <w:rFonts w:ascii="Consolas" w:hAnsi="Consolas" w:cs="Consolas"/>
-          <w:color w:val="2B91AF"/>
-          <w:sz w:val="19"/>
-          <w:szCs w:val="19"/>
-          <w:highlight w:val="white"/>
-        </w:rPr>
-        <w:t>UserInfo</w:t>
-      </w:r>
-      <w:r>
-        <w:rPr>
-          <w:rFonts w:ascii="Consolas" w:hAnsi="Consolas" w:cs="Consolas"/>
-          <w:color w:val="000000"/>
-          <w:sz w:val="19"/>
-          <w:szCs w:val="19"/>
-          <w:highlight w:val="white"/>
-        </w:rPr>
-        <w:t xml:space="preserve"> newUser, </w:t>
-      </w:r>
-      <w:r>
-        <w:rPr>
-          <w:rFonts w:ascii="Consolas" w:hAnsi="Consolas" w:cs="Consolas"/>
-          <w:color w:val="2B91AF"/>
-          <w:sz w:val="19"/>
-          <w:szCs w:val="19"/>
-          <w:highlight w:val="white"/>
-        </w:rPr>
-        <w:t>UserCredentials</w:t>
-      </w:r>
-      <w:r>
-        <w:rPr>
-          <w:rFonts w:ascii="Consolas" w:hAnsi="Consolas" w:cs="Consolas"/>
-          <w:color w:val="000000"/>
-          <w:sz w:val="19"/>
-          <w:szCs w:val="19"/>
-          <w:highlight w:val="white"/>
-        </w:rPr>
-        <w:t xml:space="preserve"> userCredentials)</w:t>
-      </w:r>
-    </w:p>
-    <w:p>
-      <w:pPr>
-        <w:bidi/>
-        <w:spacing w:line="360" w:lineRule="auto"/>
-        <w:rPr>
-          <w:sz w:val="32"/>
-          <w:szCs w:val="32"/>
-          <w:rtl/>
-        </w:rPr>
-      </w:pPr>
-      <w:r>
-        <w:rPr>
-          <w:rFonts w:ascii="Consolas" w:hAnsi="Consolas" w:cs="Consolas"/>
-          <w:color w:val="0000FF"/>
-          <w:sz w:val="19"/>
-          <w:szCs w:val="19"/>
-          <w:highlight w:val="white"/>
-        </w:rPr>
-        <w:t>public</w:t>
-      </w:r>
-      <w:r>
-        <w:rPr>
-          <w:rFonts w:ascii="Consolas" w:hAnsi="Consolas" w:cs="Consolas"/>
-          <w:color w:val="000000"/>
-          <w:sz w:val="19"/>
-          <w:szCs w:val="19"/>
-          <w:highlight w:val="white"/>
-        </w:rPr>
-        <w:t xml:space="preserve"> </w:t>
-      </w:r>
-      <w:r>
-        <w:rPr>
-          <w:rFonts w:ascii="Consolas" w:hAnsi="Consolas" w:cs="Consolas"/>
-          <w:color w:val="2B91AF"/>
-          <w:sz w:val="19"/>
-          <w:szCs w:val="19"/>
-          <w:highlight w:val="white"/>
-        </w:rPr>
-        <w:t>OperationResult</w:t>
-      </w:r>
-      <w:r>
-        <w:rPr>
-          <w:rFonts w:ascii="Consolas" w:hAnsi="Consolas" w:cs="Consolas"/>
-          <w:color w:val="000000"/>
-          <w:sz w:val="19"/>
-          <w:szCs w:val="19"/>
-          <w:highlight w:val="white"/>
-        </w:rPr>
-        <w:t>&lt;</w:t>
-      </w:r>
-      <w:r>
-        <w:rPr>
-          <w:rFonts w:ascii="Consolas" w:hAnsi="Consolas" w:cs="Consolas"/>
-          <w:color w:val="2B91AF"/>
-          <w:sz w:val="19"/>
-          <w:szCs w:val="19"/>
-          <w:highlight w:val="white"/>
-        </w:rPr>
-        <w:t>AuthenticationToken</w:t>
-      </w:r>
-      <w:r>
-        <w:rPr>
-          <w:rFonts w:ascii="Consolas" w:hAnsi="Consolas" w:cs="Consolas"/>
-          <w:color w:val="000000"/>
-          <w:sz w:val="19"/>
-          <w:szCs w:val="19"/>
-          <w:highlight w:val="white"/>
-        </w:rPr>
-        <w:t>&gt; LogIn(</w:t>
-      </w:r>
-      <w:r>
-        <w:rPr>
-          <w:rFonts w:ascii="Consolas" w:hAnsi="Consolas" w:cs="Consolas"/>
-          <w:color w:val="2B91AF"/>
-          <w:sz w:val="19"/>
-          <w:szCs w:val="19"/>
-          <w:highlight w:val="white"/>
-        </w:rPr>
-        <w:t>UserCredentials</w:t>
-      </w:r>
-      <w:r>
-        <w:rPr>
-          <w:rFonts w:ascii="Consolas" w:hAnsi="Consolas" w:cs="Consolas"/>
-          <w:color w:val="000000"/>
-          <w:sz w:val="19"/>
-          <w:szCs w:val="19"/>
-          <w:highlight w:val="white"/>
-        </w:rPr>
-        <w:t xml:space="preserve"> userCredentials)</w:t>
-      </w:r>
-    </w:p>
-    <w:p>
-      <w:pPr>
-        <w:bidi/>
-        <w:spacing w:line="360" w:lineRule="auto"/>
-        <w:rPr>
-          <w:sz w:val="32"/>
-          <w:szCs w:val="32"/>
-          <w:rtl/>
-        </w:rPr>
-      </w:pPr>
-      <w:r>
-        <w:rPr>
-          <w:rFonts w:ascii="Consolas" w:hAnsi="Consolas" w:cs="Consolas"/>
-          <w:color w:val="0000FF"/>
-          <w:sz w:val="19"/>
-          <w:szCs w:val="19"/>
-          <w:highlight w:val="white"/>
-        </w:rPr>
-        <w:lastRenderedPageBreak/>
         <w:t>public</w:t>
       </w:r>
       <w:r>
@@ -4881,7 +5006,7 @@
 
 <file path=word/numbering.xml><?xml version="1.0" encoding="utf-8"?>
 <w:numbering xmlns:wpc="http://schemas.microsoft.com/office/word/2010/wordprocessingCanvas" xmlns:mc="http://schemas.openxmlformats.org/markup-compatibility/2006" xmlns:o="urn:schemas-microsoft-com:office:office" xmlns:r="http://schemas.openxmlformats.org/officeDocument/2006/relationships" xmlns:m="http://schemas.openxmlformats.org/officeDocument/2006/math" xmlns:v="urn:schemas-microsoft-com:vml" xmlns:wp14="http://schemas.microsoft.com/office/word/2010/wordprocessingDrawing" xmlns:wp="http://schemas.openxmlformats.org/drawingml/2006/wordprocessingDrawing" xmlns:w10="urn:schemas-microsoft-com:office:word" xmlns:w="http://schemas.openxmlformats.org/wordprocessingml/2006/main" xmlns:w14="http://schemas.microsoft.com/office/word/2010/wordml" xmlns:w15="http://schemas.microsoft.com/office/word/2012/wordml" xmlns:wpg="http://schemas.microsoft.com/office/word/2010/wordprocessingGroup" xmlns:wpi="http://schemas.microsoft.com/office/word/2010/wordprocessingInk" xmlns:wne="http://schemas.microsoft.com/office/word/2006/wordml" xmlns:wps="http://schemas.microsoft.com/office/word/2010/wordprocessingShape" mc:Ignorable="w14 w15 wp14">
-  <w:abstractNum w:abstractNumId="0">
+  <w:abstractNum w:abstractNumId="0" w15:restartNumberingAfterBreak="0">
     <w:nsid w:val="43537660"/>
     <w:multiLevelType w:val="hybridMultilevel"/>
     <w:tmpl w:val="40B6E222"/>
@@ -5853,7 +5978,7 @@
 </file>
 
 <file path=customXml/itemProps1.xml><?xml version="1.0" encoding="utf-8"?>
-<ds:datastoreItem xmlns:ds="http://schemas.openxmlformats.org/officeDocument/2006/customXml" ds:itemID="{B28BAC0E-3DFA-4F0F-B69E-201867EC02AA}">
+<ds:datastoreItem xmlns:ds="http://schemas.openxmlformats.org/officeDocument/2006/customXml" ds:itemID="{F42CA079-8A0B-421B-B533-87BEC5866734}">
   <ds:schemaRefs>
     <ds:schemaRef ds:uri="http://schemas.openxmlformats.org/officeDocument/2006/bibliography"/>
   </ds:schemaRefs>

</xml_diff>